<commit_message>
new commit to save
</commit_message>
<xml_diff>
--- a/Docs/Szakdolgozat_doksi.docx
+++ b/Docs/Szakdolgozat_doksi.docx
@@ -5843,15 +5843,19 @@
         <w:rPr>
           <w:noProof/>
         </w:rPr>
-        <w:t xml:space="preserve">aki ténylegesen fel is adta korábban. </w:t>
+        <w:t>aki ténylegesen fel is adta korábban.</w:t>
+      </w:r>
+      <w:bookmarkStart w:id="14" w:name="_Toc53929863"/>
+      <w:r>
+        <w:br w:type="page"/>
       </w:r>
     </w:p>
     <w:p>
       <w:pPr>
         <w:pStyle w:val="Cmsor2"/>
       </w:pPr>
-      <w:bookmarkStart w:id="14" w:name="_Toc53929863"/>
-      <w:r>
+      <w:r>
+        <w:lastRenderedPageBreak/>
         <w:t>Használati esetek</w:t>
       </w:r>
       <w:bookmarkEnd w:id="14"/>
@@ -5868,6 +5872,480 @@
       </w:r>
       <w:r>
         <w:t>.</w:t>
+      </w:r>
+      <w:bookmarkStart w:id="15" w:name="_Ref433098485"/>
+    </w:p>
+    <w:p>
+      <w:pPr>
+        <w:pStyle w:val="Cmsor3"/>
+      </w:pPr>
+      <w:bookmarkStart w:id="16" w:name="_Toc53929864"/>
+      <w:r>
+        <w:t>Hirdetések keresése</w:t>
+      </w:r>
+      <w:bookmarkEnd w:id="16"/>
+    </w:p>
+    <w:p>
+      <w:r>
+        <w:t>Alapvető elvárás, hogy</w:t>
+      </w:r>
+      <w:r>
+        <w:t xml:space="preserve"> a felhasználók</w:t>
+      </w:r>
+      <w:r>
+        <w:t xml:space="preserve"> meg tudj</w:t>
+      </w:r>
+      <w:r>
+        <w:t>ák</w:t>
+      </w:r>
+      <w:r>
+        <w:t xml:space="preserve"> tekinteni az aktív hirdetéseket és keresni is tudj</w:t>
+      </w:r>
+      <w:r>
+        <w:t>anak</w:t>
+      </w:r>
+      <w:r>
+        <w:t xml:space="preserve"> közöttük, </w:t>
+      </w:r>
+      <w:r>
+        <w:t xml:space="preserve">a </w:t>
+      </w:r>
+      <w:r>
+        <w:t>korábban említett</w:t>
+      </w:r>
+      <w:r>
+        <w:t xml:space="preserve"> paraméterek alapján.</w:t>
+      </w:r>
+      <w:r>
+        <w:t xml:space="preserve"> Ezt a funkciót nem szükséges még </w:t>
+      </w:r>
+      <w:r>
+        <w:t>bejelentkezéshez</w:t>
+      </w:r>
+      <w:r>
+        <w:t xml:space="preserve"> sem kötni.</w:t>
+      </w:r>
+      <w:r>
+        <w:t xml:space="preserve"> </w:t>
+      </w:r>
+      <w:r>
+        <w:t>A rendezési funkció is megtalálható szinte már minden hirdető portálon.</w:t>
+      </w:r>
+      <w:r>
+        <w:t xml:space="preserve"> Általában az ingatlanok esetében három fő rendezési elvet szoktunk követni a feltöltés ideje, a vételár, vagy az alapterület mérete szerint.</w:t>
+      </w:r>
+      <w:r>
+        <w:t xml:space="preserve"> Első körben csak a „legújabb”, az „ár szerint növekvő” és „ár szerint csökkenő” rendezéseket terveztem bele, de a lehetőséget mindenképp fenntartom, további rendezési elvek bevezetésére.</w:t>
+      </w:r>
+    </w:p>
+    <w:p>
+      <w:pPr>
+        <w:keepNext/>
+        <w:ind w:firstLine="0"/>
+        <w:jc w:val="center"/>
+      </w:pPr>
+      <w:r>
+        <w:rPr>
+          <w:noProof/>
+        </w:rPr>
+        <w:drawing>
+          <wp:inline distT="0" distB="0" distL="0" distR="0" wp14:anchorId="674C0D14" wp14:editId="6B9EA8E1">
+            <wp:extent cx="5114222" cy="2238375"/>
+            <wp:effectExtent l="190500" t="190500" r="182245" b="180975"/>
+            <wp:docPr id="9" name="Kép 9"/>
+            <wp:cNvGraphicFramePr>
+              <a:graphicFrameLocks xmlns:a="http://schemas.openxmlformats.org/drawingml/2006/main" noChangeAspect="1"/>
+            </wp:cNvGraphicFramePr>
+            <a:graphic xmlns:a="http://schemas.openxmlformats.org/drawingml/2006/main">
+              <a:graphicData uri="http://schemas.openxmlformats.org/drawingml/2006/picture">
+                <pic:pic xmlns:pic="http://schemas.openxmlformats.org/drawingml/2006/picture">
+                  <pic:nvPicPr>
+                    <pic:cNvPr id="1" name=""/>
+                    <pic:cNvPicPr/>
+                  </pic:nvPicPr>
+                  <pic:blipFill>
+                    <a:blip r:embed="rId15"/>
+                    <a:stretch>
+                      <a:fillRect/>
+                    </a:stretch>
+                  </pic:blipFill>
+                  <pic:spPr>
+                    <a:xfrm>
+                      <a:off x="0" y="0"/>
+                      <a:ext cx="5225750" cy="2287188"/>
+                    </a:xfrm>
+                    <a:prstGeom prst="rect">
+                      <a:avLst/>
+                    </a:prstGeom>
+                    <a:ln>
+                      <a:noFill/>
+                    </a:ln>
+                    <a:effectLst>
+                      <a:outerShdw blurRad="190500" algn="tl" rotWithShape="0">
+                        <a:srgbClr val="000000">
+                          <a:alpha val="70000"/>
+                        </a:srgbClr>
+                      </a:outerShdw>
+                    </a:effectLst>
+                  </pic:spPr>
+                </pic:pic>
+              </a:graphicData>
+            </a:graphic>
+          </wp:inline>
+        </w:drawing>
+      </w:r>
+    </w:p>
+    <w:p>
+      <w:pPr>
+        <w:pStyle w:val="Kpalrs"/>
+      </w:pPr>
+      <w:r>
+        <w:rPr>
+          <w:noProof/>
+        </w:rPr>
+        <w:fldChar w:fldCharType="begin"/>
+      </w:r>
+      <w:r>
+        <w:rPr>
+          <w:noProof/>
+        </w:rPr>
+        <w:instrText xml:space="preserve"> SEQ ábra \* ARABIC </w:instrText>
+      </w:r>
+      <w:r>
+        <w:rPr>
+          <w:noProof/>
+        </w:rPr>
+        <w:fldChar w:fldCharType="separate"/>
+      </w:r>
+      <w:r>
+        <w:rPr>
+          <w:noProof/>
+        </w:rPr>
+        <w:t>3</w:t>
+      </w:r>
+      <w:r>
+        <w:rPr>
+          <w:noProof/>
+        </w:rPr>
+        <w:fldChar w:fldCharType="end"/>
+      </w:r>
+      <w:r>
+        <w:t>. ábra: Ingatlanok keresése oldal drótváza</w:t>
+      </w:r>
+    </w:p>
+    <w:p>
+      <w:pPr>
+        <w:keepNext/>
+        <w:ind w:firstLine="0"/>
+        <w:jc w:val="center"/>
+      </w:pPr>
+      <w:r>
+        <w:rPr>
+          <w:noProof/>
+        </w:rPr>
+        <w:lastRenderedPageBreak/>
+        <w:drawing>
+          <wp:inline distT="0" distB="0" distL="0" distR="0" wp14:anchorId="5049EC05" wp14:editId="3E968801">
+            <wp:extent cx="5400040" cy="2683510"/>
+            <wp:effectExtent l="190500" t="190500" r="181610" b="193040"/>
+            <wp:docPr id="12" name="Kép 12"/>
+            <wp:cNvGraphicFramePr>
+              <a:graphicFrameLocks xmlns:a="http://schemas.openxmlformats.org/drawingml/2006/main" noChangeAspect="1"/>
+            </wp:cNvGraphicFramePr>
+            <a:graphic xmlns:a="http://schemas.openxmlformats.org/drawingml/2006/main">
+              <a:graphicData uri="http://schemas.openxmlformats.org/drawingml/2006/picture">
+                <pic:pic xmlns:pic="http://schemas.openxmlformats.org/drawingml/2006/picture">
+                  <pic:nvPicPr>
+                    <pic:cNvPr id="1" name=""/>
+                    <pic:cNvPicPr/>
+                  </pic:nvPicPr>
+                  <pic:blipFill>
+                    <a:blip r:embed="rId16"/>
+                    <a:stretch>
+                      <a:fillRect/>
+                    </a:stretch>
+                  </pic:blipFill>
+                  <pic:spPr>
+                    <a:xfrm>
+                      <a:off x="0" y="0"/>
+                      <a:ext cx="5400040" cy="2683510"/>
+                    </a:xfrm>
+                    <a:prstGeom prst="rect">
+                      <a:avLst/>
+                    </a:prstGeom>
+                    <a:ln>
+                      <a:noFill/>
+                    </a:ln>
+                    <a:effectLst>
+                      <a:outerShdw blurRad="190500" algn="tl" rotWithShape="0">
+                        <a:srgbClr val="000000">
+                          <a:alpha val="70000"/>
+                        </a:srgbClr>
+                      </a:outerShdw>
+                    </a:effectLst>
+                  </pic:spPr>
+                </pic:pic>
+              </a:graphicData>
+            </a:graphic>
+          </wp:inline>
+        </w:drawing>
+      </w:r>
+    </w:p>
+    <w:p>
+      <w:pPr>
+        <w:pStyle w:val="Kpalrs"/>
+      </w:pPr>
+      <w:fldSimple w:instr=" SEQ ábra \* ARABIC ">
+        <w:r>
+          <w:rPr>
+            <w:noProof/>
+          </w:rPr>
+          <w:t>4</w:t>
+        </w:r>
+      </w:fldSimple>
+      <w:r>
+        <w:t>. ábra: Ingatlan részletei oldal</w:t>
+      </w:r>
+      <w:r>
+        <w:t xml:space="preserve"> drótváza</w:t>
+      </w:r>
+    </w:p>
+    <w:p>
+      <w:pPr>
+        <w:pStyle w:val="Cmsor3"/>
+      </w:pPr>
+      <w:bookmarkStart w:id="17" w:name="_Toc53929865"/>
+      <w:r>
+        <w:t>Hirdetés feladása, módosítása</w:t>
+      </w:r>
+      <w:bookmarkEnd w:id="17"/>
+    </w:p>
+    <w:p>
+      <w:r>
+        <w:t xml:space="preserve">Hogyha tovább </w:t>
+      </w:r>
+      <w:r>
+        <w:t>folytatom</w:t>
+      </w:r>
+      <w:r>
+        <w:t>, gondolatmene</w:t>
+      </w:r>
+      <w:r>
+        <w:t>temet</w:t>
+      </w:r>
+      <w:r>
+        <w:t xml:space="preserve"> hamar nyilvánvalóvá válik, fel is kell adni azokat a hirdetéseket a felhasználóknak. A hirdetés feladását célszerű mindenképp egy előzetes regisztrációhoz, valamint bejelentkezéshez kötni.</w:t>
+      </w:r>
+      <w:r>
+        <w:t xml:space="preserve"> Az elgépeléseken túl előfordul, hogy menet közben csökkenteni szeretné a felhasználó a meghirdetett irányárat, ha például nagyon csekély az érdeklődés és egyre sürgetőbb lenne az eladás</w:t>
+      </w:r>
+      <w:r>
+        <w:t>, ezért erre is biztosítani kell a lehetőséget.</w:t>
+      </w:r>
+      <w:r>
+        <w:t xml:space="preserve"> </w:t>
+      </w:r>
+      <w:r>
+        <w:t xml:space="preserve">A </w:t>
+      </w:r>
+      <w:r>
+        <w:t>hirdetés</w:t>
+      </w:r>
+      <w:r>
+        <w:t>ek szerkeszthetőségéhez</w:t>
+      </w:r>
+      <w:r>
+        <w:t xml:space="preserve"> szorosan kapcsolódik a követelményekben felvázolt képfeltöltés és hirdetés kiemelése funkció</w:t>
+      </w:r>
+      <w:r>
+        <w:t>, tehát jó eséllyel ezen funkciók is módosítás felületről legyenek elérhetőek.</w:t>
+      </w:r>
+    </w:p>
+    <w:p>
+      <w:pPr>
+        <w:keepNext/>
+        <w:ind w:firstLine="0"/>
+        <w:jc w:val="center"/>
+      </w:pPr>
+      <w:r>
+        <w:rPr>
+          <w:noProof/>
+        </w:rPr>
+        <w:lastRenderedPageBreak/>
+        <w:drawing>
+          <wp:inline distT="0" distB="0" distL="0" distR="0" wp14:anchorId="0B3F21D6" wp14:editId="6FDF1C33">
+            <wp:extent cx="4448175" cy="3258609"/>
+            <wp:effectExtent l="190500" t="190500" r="180975" b="189865"/>
+            <wp:docPr id="11" name="Kép 11"/>
+            <wp:cNvGraphicFramePr>
+              <a:graphicFrameLocks xmlns:a="http://schemas.openxmlformats.org/drawingml/2006/main" noChangeAspect="1"/>
+            </wp:cNvGraphicFramePr>
+            <a:graphic xmlns:a="http://schemas.openxmlformats.org/drawingml/2006/main">
+              <a:graphicData uri="http://schemas.openxmlformats.org/drawingml/2006/picture">
+                <pic:pic xmlns:pic="http://schemas.openxmlformats.org/drawingml/2006/picture">
+                  <pic:nvPicPr>
+                    <pic:cNvPr id="1" name=""/>
+                    <pic:cNvPicPr/>
+                  </pic:nvPicPr>
+                  <pic:blipFill>
+                    <a:blip r:embed="rId17">
+                      <a:extLst>
+                        <a:ext uri="{28A0092B-C50C-407E-A947-70E740481C1C}">
+                          <a14:useLocalDpi xmlns:a14="http://schemas.microsoft.com/office/drawing/2010/main" val="0"/>
+                        </a:ext>
+                      </a:extLst>
+                    </a:blip>
+                    <a:stretch>
+                      <a:fillRect/>
+                    </a:stretch>
+                  </pic:blipFill>
+                  <pic:spPr>
+                    <a:xfrm>
+                      <a:off x="0" y="0"/>
+                      <a:ext cx="4495757" cy="3293467"/>
+                    </a:xfrm>
+                    <a:prstGeom prst="rect">
+                      <a:avLst/>
+                    </a:prstGeom>
+                    <a:ln>
+                      <a:noFill/>
+                    </a:ln>
+                    <a:effectLst>
+                      <a:outerShdw blurRad="190500" algn="tl" rotWithShape="0">
+                        <a:srgbClr val="000000">
+                          <a:alpha val="70000"/>
+                        </a:srgbClr>
+                      </a:outerShdw>
+                    </a:effectLst>
+                  </pic:spPr>
+                </pic:pic>
+              </a:graphicData>
+            </a:graphic>
+          </wp:inline>
+        </w:drawing>
+      </w:r>
+    </w:p>
+    <w:p>
+      <w:pPr>
+        <w:pStyle w:val="Kpalrs"/>
+      </w:pPr>
+      <w:fldSimple w:instr=" SEQ ábra \* ARABIC ">
+        <w:r>
+          <w:rPr>
+            <w:noProof/>
+          </w:rPr>
+          <w:t>5</w:t>
+        </w:r>
+      </w:fldSimple>
+      <w:r>
+        <w:t>. ábra: Hirdetés feladása felület drótváz</w:t>
+      </w:r>
+    </w:p>
+    <w:p>
+      <w:pPr>
+        <w:keepNext/>
+        <w:ind w:firstLine="0"/>
+        <w:jc w:val="center"/>
+      </w:pPr>
+      <w:r>
+        <w:rPr>
+          <w:noProof/>
+        </w:rPr>
+        <w:drawing>
+          <wp:inline distT="0" distB="0" distL="0" distR="0" wp14:anchorId="3C7910E7" wp14:editId="45CE7850">
+            <wp:extent cx="4456995" cy="3792006"/>
+            <wp:effectExtent l="190500" t="190500" r="191770" b="189865"/>
+            <wp:docPr id="10" name="Kép 10"/>
+            <wp:cNvGraphicFramePr>
+              <a:graphicFrameLocks xmlns:a="http://schemas.openxmlformats.org/drawingml/2006/main" noChangeAspect="1"/>
+            </wp:cNvGraphicFramePr>
+            <a:graphic xmlns:a="http://schemas.openxmlformats.org/drawingml/2006/main">
+              <a:graphicData uri="http://schemas.openxmlformats.org/drawingml/2006/picture">
+                <pic:pic xmlns:pic="http://schemas.openxmlformats.org/drawingml/2006/picture">
+                  <pic:nvPicPr>
+                    <pic:cNvPr id="1" name=""/>
+                    <pic:cNvPicPr/>
+                  </pic:nvPicPr>
+                  <pic:blipFill>
+                    <a:blip r:embed="rId18"/>
+                    <a:stretch>
+                      <a:fillRect/>
+                    </a:stretch>
+                  </pic:blipFill>
+                  <pic:spPr>
+                    <a:xfrm>
+                      <a:off x="0" y="0"/>
+                      <a:ext cx="4498019" cy="3826909"/>
+                    </a:xfrm>
+                    <a:prstGeom prst="rect">
+                      <a:avLst/>
+                    </a:prstGeom>
+                    <a:ln>
+                      <a:noFill/>
+                    </a:ln>
+                    <a:effectLst>
+                      <a:outerShdw blurRad="190500" algn="tl" rotWithShape="0">
+                        <a:srgbClr val="000000">
+                          <a:alpha val="70000"/>
+                        </a:srgbClr>
+                      </a:outerShdw>
+                    </a:effectLst>
+                  </pic:spPr>
+                </pic:pic>
+              </a:graphicData>
+            </a:graphic>
+          </wp:inline>
+        </w:drawing>
+      </w:r>
+    </w:p>
+    <w:p>
+      <w:pPr>
+        <w:pStyle w:val="Kpalrs"/>
+      </w:pPr>
+      <w:fldSimple w:instr=" SEQ ábra \* ARABIC ">
+        <w:r>
+          <w:rPr>
+            <w:noProof/>
+          </w:rPr>
+          <w:t>6</w:t>
+        </w:r>
+      </w:fldSimple>
+      <w:r>
+        <w:t>. ábra: Hirdetés szerkesztés felület drótváza</w:t>
+      </w:r>
+    </w:p>
+    <w:p>
+      <w:pPr>
+        <w:pStyle w:val="Cmsor3"/>
+      </w:pPr>
+      <w:bookmarkStart w:id="18" w:name="_Toc53929866"/>
+      <w:r>
+        <w:lastRenderedPageBreak/>
+        <w:t>A hirdető adatlapja és értékelése</w:t>
+      </w:r>
+      <w:bookmarkEnd w:id="18"/>
+    </w:p>
+    <w:p>
+      <w:r>
+        <w:t>Megfogalmazódott bennem egy olyan ötlet, hogy ha már regisztráció szükséges a hirdetések feladásához, lehessen értékel</w:t>
+      </w:r>
+      <w:r>
+        <w:t>éseket leadni a felhasználókra és ezek az értékelések nyilvánosan is megtekinthetőek legyenek.</w:t>
+      </w:r>
+      <w:r>
+        <w:t xml:space="preserve"> Ez nagyban segíti az új felhasználókat és esetleg felesleges köröket spórolhat meg egy megbízhatatlan eladó esetén.</w:t>
+      </w:r>
+      <w:r>
+        <w:t xml:space="preserve"> Három fajta értékelés adható le, pozitív, negatív és semleges</w:t>
+      </w:r>
+      <w:r>
+        <w:t xml:space="preserve">, mindegyikhez fűzhető egy komment, amelyben a felhasználó kifejezheti elégedettségét, avagy </w:t>
+      </w:r>
+      <w:r>
+        <w:t>részletezheti mivel volt probléma.</w:t>
+      </w:r>
+      <w:r>
+        <w:t xml:space="preserve"> Ezen értékelések megtekintését nem tartottam szükségesnek regisztrációhoz kötni, ellenben értékelést írni csak bejelentkezett felhasználó tud.</w:t>
       </w:r>
     </w:p>
     <w:p>
@@ -5879,11 +6357,13 @@
           <w:rFonts w:cs="Arial"/>
           <w:b/>
           <w:bCs/>
+          <w:i/>
+          <w:iCs/>
           <w:sz w:val="28"/>
           <w:szCs w:val="26"/>
         </w:rPr>
       </w:pPr>
-      <w:bookmarkStart w:id="15" w:name="_Ref433098485"/>
+      <w:bookmarkStart w:id="19" w:name="_Toc53929867"/>
       <w:r>
         <w:br w:type="page"/>
       </w:r>
@@ -5892,172 +6372,6 @@
       <w:pPr>
         <w:pStyle w:val="Cmsor3"/>
       </w:pPr>
-      <w:bookmarkStart w:id="16" w:name="_Toc53929864"/>
-      <w:r>
-        <w:lastRenderedPageBreak/>
-        <w:t>Hirdetések keresése</w:t>
-      </w:r>
-      <w:bookmarkEnd w:id="16"/>
-    </w:p>
-    <w:p>
-      <w:r>
-        <w:t>Alapvető elvárás, hogy</w:t>
-      </w:r>
-      <w:r>
-        <w:t xml:space="preserve"> a felhasználók</w:t>
-      </w:r>
-      <w:r>
-        <w:t xml:space="preserve"> meg tudj</w:t>
-      </w:r>
-      <w:r>
-        <w:t>ák</w:t>
-      </w:r>
-      <w:r>
-        <w:t xml:space="preserve"> tekinteni az aktív hirdetéseket és keresni is tudj</w:t>
-      </w:r>
-      <w:r>
-        <w:t>anak</w:t>
-      </w:r>
-      <w:r>
-        <w:t xml:space="preserve"> közöttük, </w:t>
-      </w:r>
-      <w:r>
-        <w:t xml:space="preserve">a </w:t>
-      </w:r>
-      <w:r>
-        <w:t>korábban említett</w:t>
-      </w:r>
-      <w:r>
-        <w:t xml:space="preserve"> paraméterek alapján.</w:t>
-      </w:r>
-      <w:r>
-        <w:t xml:space="preserve"> Ezt a funkciót nem szükséges még </w:t>
-      </w:r>
-      <w:r>
-        <w:t>bejelentkezéshez</w:t>
-      </w:r>
-      <w:r>
-        <w:t xml:space="preserve"> sem kötni.</w:t>
-      </w:r>
-      <w:r>
-        <w:t xml:space="preserve"> </w:t>
-      </w:r>
-      <w:r>
-        <w:t>A rendezési funkció is megtalálható szinte már minden hirdető portálon.</w:t>
-      </w:r>
-      <w:r>
-        <w:t xml:space="preserve"> Általában az ingatlanok esetében három fő rendezési elvet szoktunk követni a feltöltés ideje, a vételár, vagy az alapterület mérete szerint.</w:t>
-      </w:r>
-      <w:r>
-        <w:t xml:space="preserve"> Első körben csak a „legújabb”, az „ár szerint növekvő” és „ár szerint csökkenő” rendezéseket terveztem bele, de a lehetőséget mindenképp fenntartom, további rendezési elvek bevezetésére.</w:t>
-      </w:r>
-    </w:p>
-    <w:p>
-      <w:pPr>
-        <w:pStyle w:val="Cmsor3"/>
-      </w:pPr>
-      <w:bookmarkStart w:id="17" w:name="_Toc53929865"/>
-      <w:r>
-        <w:t>Hirdetés feladása, módosítása</w:t>
-      </w:r>
-      <w:bookmarkEnd w:id="17"/>
-    </w:p>
-    <w:p>
-      <w:r>
-        <w:t xml:space="preserve">Hogyha tovább </w:t>
-      </w:r>
-      <w:r>
-        <w:t>folytatom</w:t>
-      </w:r>
-      <w:r>
-        <w:t>, gondolatmene</w:t>
-      </w:r>
-      <w:r>
-        <w:t>temet</w:t>
-      </w:r>
-      <w:r>
-        <w:t xml:space="preserve"> hamar nyilvánvalóvá válik, fel is kell adni azokat a hirdetéseket a felhasználóknak. A hirdetés feladását célszerű mindenképp egy előzetes regisztrációhoz, valamint bejelentkezéshez kötni.</w:t>
-      </w:r>
-      <w:r>
-        <w:t xml:space="preserve"> Az elgépeléseken túl előfordul, hogy menet közben csökkenteni szeretné a felhasználó a meghirdetett irányárat, ha például nagyon csekély az érdeklődés és egyre sürgetőbb lenne az eladás</w:t>
-      </w:r>
-      <w:r>
-        <w:t>, ezért erre is biztosítani kell a lehetőséget.</w:t>
-      </w:r>
-      <w:r>
-        <w:t xml:space="preserve"> </w:t>
-      </w:r>
-      <w:r>
-        <w:t xml:space="preserve">A </w:t>
-      </w:r>
-      <w:r>
-        <w:t>hirdetés</w:t>
-      </w:r>
-      <w:r>
-        <w:t>ek szerkeszthetőségéhez</w:t>
-      </w:r>
-      <w:r>
-        <w:t xml:space="preserve"> szorosan kapcsolódik a követelményekben felvázolt képfeltöltés és hirdetés kiemelése funkció</w:t>
-      </w:r>
-      <w:r>
-        <w:t>, tehát jó eséllyel ezen funkciók is módosítás felületről legyenek elérhetőek.</w:t>
-      </w:r>
-    </w:p>
-    <w:p>
-      <w:pPr>
-        <w:pStyle w:val="Cmsor3"/>
-      </w:pPr>
-      <w:bookmarkStart w:id="18" w:name="_Toc53929866"/>
-      <w:r>
-        <w:t>A hirdető adatlapja és értékelése</w:t>
-      </w:r>
-      <w:bookmarkEnd w:id="18"/>
-    </w:p>
-    <w:p>
-      <w:r>
-        <w:t>Megfogalmazódott bennem egy olyan ötlet, hogy ha már regisztráció szükséges a hirdetések feladásához, lehessen értékel</w:t>
-      </w:r>
-      <w:r>
-        <w:t>éseket leadni a felhasználókra és ezek az értékelések nyilvánosan is megtekinthetőek legyenek.</w:t>
-      </w:r>
-      <w:r>
-        <w:t xml:space="preserve"> Ez nagyban segíti az új felhasználókat és esetleg felesleges köröket spórolhat meg egy megbízhatatlan eladó esetén.</w:t>
-      </w:r>
-      <w:r>
-        <w:t xml:space="preserve"> Három fajta értékelés adható le, pozitív, negatív és semleges</w:t>
-      </w:r>
-      <w:r>
-        <w:t xml:space="preserve">, mindegyikhez fűzhető egy komment, amelyben a felhasználó kifejezheti elégedettségét, avagy </w:t>
-      </w:r>
-      <w:r>
-        <w:t>részletezheti mivel volt probléma.</w:t>
-      </w:r>
-      <w:r>
-        <w:t xml:space="preserve"> Ezen értékelések megtekintését nem tartottam szükségesnek regisztrációhoz kötni, ellenben értékelést írni csak bejelentkezett felhasználó tud.</w:t>
-      </w:r>
-    </w:p>
-    <w:p>
-      <w:pPr>
-        <w:spacing w:after="0" w:line="240" w:lineRule="auto"/>
-        <w:ind w:firstLine="0"/>
-        <w:jc w:val="left"/>
-        <w:rPr>
-          <w:rFonts w:cs="Arial"/>
-          <w:b/>
-          <w:bCs/>
-          <w:sz w:val="28"/>
-          <w:szCs w:val="26"/>
-        </w:rPr>
-      </w:pPr>
-      <w:r>
-        <w:br w:type="page"/>
-      </w:r>
-    </w:p>
-    <w:p>
-      <w:pPr>
-        <w:pStyle w:val="Cmsor3"/>
-      </w:pPr>
-      <w:bookmarkStart w:id="19" w:name="_Toc53929867"/>
       <w:proofErr w:type="spellStart"/>
       <w:r>
         <w:lastRenderedPageBreak/>
@@ -6144,7 +6458,7 @@
                     <pic:cNvPicPr/>
                   </pic:nvPicPr>
                   <pic:blipFill>
-                    <a:blip r:embed="rId15">
+                    <a:blip r:embed="rId19">
                       <a:extLst>
                         <a:ext uri="{28A0092B-C50C-407E-A947-70E740481C1C}">
                           <a14:useLocalDpi xmlns:a14="http://schemas.microsoft.com/office/drawing/2010/main" val="0"/>
@@ -6190,7 +6504,7 @@
           <w:rPr>
             <w:noProof/>
           </w:rPr>
-          <w:t>3</w:t>
+          <w:t>7</w:t>
         </w:r>
       </w:fldSimple>
       <w:r>
@@ -6681,7 +6995,7 @@
                     <pic:cNvPicPr/>
                   </pic:nvPicPr>
                   <pic:blipFill>
-                    <a:blip r:embed="rId16"/>
+                    <a:blip r:embed="rId20"/>
                     <a:stretch>
                       <a:fillRect/>
                     </a:stretch>
@@ -6721,7 +7035,7 @@
           <w:rPr>
             <w:noProof/>
           </w:rPr>
-          <w:t>4</w:t>
+          <w:t>8</w:t>
         </w:r>
       </w:fldSimple>
       <w:r>
@@ -7178,10 +7492,10 @@
             <v:path o:extrusionok="f" gradientshapeok="t" o:connecttype="rect"/>
             <o:lock v:ext="edit" aspectratio="t"/>
           </v:shapetype>
-          <v:shape id="_x0000_i1025" type="#_x0000_t75" style="width:459pt;height:454.5pt" o:ole="">
-            <v:imagedata r:id="rId17" o:title=""/>
+          <v:shape id="_x0000_i1025" type="#_x0000_t75" style="width:461.25pt;height:453.75pt" o:ole="">
+            <v:imagedata r:id="rId21" o:title=""/>
           </v:shape>
-          <o:OLEObject Type="Embed" ProgID="Word.OpenDocumentText.12" ShapeID="_x0000_i1025" DrawAspect="Content" ObjectID="_1664727167" r:id="rId18"/>
+          <o:OLEObject Type="Embed" ProgID="Word.OpenDocumentText.12" ShapeID="_x0000_i1025" DrawAspect="Content" ObjectID="_1665325985" r:id="rId22"/>
         </w:object>
       </w:r>
     </w:p>
@@ -7225,7 +7539,7 @@
           <w:highlight w:val="white"/>
           <w:lang w:eastAsia="hu-HU"/>
         </w:rPr>
-        <w:t>5</w:t>
+        <w:t>9</w:t>
       </w:r>
       <w:r>
         <w:rPr>
@@ -7564,7 +7878,7 @@
                     <pic:cNvPicPr/>
                   </pic:nvPicPr>
                   <pic:blipFill>
-                    <a:blip r:embed="rId19"/>
+                    <a:blip r:embed="rId23"/>
                     <a:stretch>
                       <a:fillRect/>
                     </a:stretch>
@@ -7604,7 +7918,7 @@
           <w:rPr>
             <w:noProof/>
           </w:rPr>
-          <w:t>6</w:t>
+          <w:t>10</w:t>
         </w:r>
       </w:fldSimple>
       <w:r>
@@ -8563,7 +8877,7 @@
                     <pic:cNvPicPr/>
                   </pic:nvPicPr>
                   <pic:blipFill>
-                    <a:blip r:embed="rId20"/>
+                    <a:blip r:embed="rId24"/>
                     <a:stretch>
                       <a:fillRect/>
                     </a:stretch>
@@ -8603,7 +8917,7 @@
           <w:rPr>
             <w:noProof/>
           </w:rPr>
-          <w:t>7</w:t>
+          <w:t>11</w:t>
         </w:r>
       </w:fldSimple>
       <w:r>
@@ -11645,6 +11959,7 @@
           <w:id w:val="754559995"/>
           <w:citation/>
         </w:sdtPr>
+        <w:sdtEndPr/>
         <w:sdtContent>
           <w:r>
             <w:fldChar w:fldCharType="begin"/>
@@ -11671,16 +11986,12 @@
       <w:pPr>
         <w:pStyle w:val="Cmsor3"/>
         <w:rPr>
-          <w:i w:val="0"/>
-          <w:iCs w:val="0"/>
+          <w:i/>
+          <w:iCs/>
         </w:rPr>
       </w:pPr>
       <w:bookmarkStart w:id="32" w:name="_Toc53929879"/>
       <w:r>
-        <w:rPr>
-          <w:i w:val="0"/>
-          <w:iCs w:val="0"/>
-        </w:rPr>
         <w:lastRenderedPageBreak/>
         <w:t>Reszponzív weboldalak</w:t>
       </w:r>
@@ -11694,21 +12005,7 @@
           <w:i/>
           <w:iCs/>
         </w:rPr>
-        <w:t>RWD</w:t>
-      </w:r>
-      <w:r>
-        <w:rPr>
-          <w:i/>
-          <w:iCs/>
-        </w:rPr>
-        <w:t xml:space="preserve"> </w:t>
-      </w:r>
-      <w:r>
-        <w:rPr>
-          <w:i/>
-          <w:iCs/>
-        </w:rPr>
-        <w:t>(</w:t>
+        <w:t>RWD (</w:t>
       </w:r>
       <w:proofErr w:type="spellStart"/>
       <w:r>
@@ -11771,6 +12068,7 @@
           <w:id w:val="-278952766"/>
           <w:citation/>
         </w:sdtPr>
+        <w:sdtEndPr/>
         <w:sdtContent>
           <w:r>
             <w:fldChar w:fldCharType="begin"/>
@@ -11837,7 +12135,7 @@
                     </pic:cNvPicPr>
                   </pic:nvPicPr>
                   <pic:blipFill>
-                    <a:blip r:embed="rId21">
+                    <a:blip r:embed="rId25">
                       <a:extLst>
                         <a:ext uri="{28A0092B-C50C-407E-A947-70E740481C1C}">
                           <a14:useLocalDpi xmlns:a14="http://schemas.microsoft.com/office/drawing/2010/main" val="0"/>
@@ -11884,7 +12182,7 @@
           <w:rPr>
             <w:noProof/>
           </w:rPr>
-          <w:t>8</w:t>
+          <w:t>12</w:t>
         </w:r>
       </w:fldSimple>
       <w:r>
@@ -11947,7 +12245,460 @@
       <w:r>
         <w:t xml:space="preserve">alapú „rács rendszert” biztosít nekünk a UI komponenseink megfelelő elhelyezéséhez és méretezéséhez. </w:t>
       </w:r>
-    </w:p>
+      <w:r>
+        <w:t xml:space="preserve">Ezt a </w:t>
+      </w:r>
+      <w:r>
+        <w:rPr>
+          <w:i/>
+          <w:iCs/>
+        </w:rPr>
+        <w:t>HTML</w:t>
+      </w:r>
+      <w:r>
+        <w:t xml:space="preserve"> elemeinkre helyezett </w:t>
+      </w:r>
+      <w:r>
+        <w:rPr>
+          <w:i/>
+          <w:iCs/>
+        </w:rPr>
+        <w:t>CSS</w:t>
+      </w:r>
+      <w:r>
+        <w:t xml:space="preserve"> </w:t>
+      </w:r>
+      <w:r>
+        <w:t xml:space="preserve">osztályokkal érhetjük el. </w:t>
+      </w:r>
+      <w:r>
+        <w:t>Alapértelmezetten mindig 12 db oszlop áll rendelkezésre a tartalmazó (</w:t>
+      </w:r>
+      <w:proofErr w:type="spellStart"/>
+      <w:r>
+        <w:rPr>
+          <w:i/>
+          <w:iCs/>
+        </w:rPr>
+        <w:t>container</w:t>
+      </w:r>
+      <w:proofErr w:type="spellEnd"/>
+      <w:r>
+        <w:t xml:space="preserve">) osztály területén belül. A „col-*” osztállyal </w:t>
+      </w:r>
+      <w:r>
+        <w:lastRenderedPageBreak/>
+        <w:t>megadhatjuk, hogy az adott elemünk hány oszlop széles legyen. Az alábbi példában két elemet helyezünk el egy sorba, az egyik 8 oszlop széles a másik 4.</w:t>
+      </w:r>
+    </w:p>
+    <w:p>
+      <w:pPr>
+        <w:pStyle w:val="Kd"/>
+        <w:keepNext/>
+        <w:pBdr>
+          <w:top w:val="single" w:sz="4" w:space="1" w:color="auto"/>
+          <w:left w:val="single" w:sz="4" w:space="4" w:color="auto"/>
+          <w:bottom w:val="single" w:sz="4" w:space="1" w:color="auto"/>
+          <w:right w:val="single" w:sz="4" w:space="4" w:color="auto"/>
+        </w:pBdr>
+        <w:shd w:val="clear" w:color="auto" w:fill="D9D9D9" w:themeFill="background1" w:themeFillShade="D9"/>
+        <w:jc w:val="left"/>
+        <w:rPr>
+          <w:color w:val="000000"/>
+          <w:lang w:eastAsia="hu-HU"/>
+        </w:rPr>
+      </w:pPr>
+      <w:r>
+        <w:rPr>
+          <w:color w:val="000000"/>
+          <w:lang w:eastAsia="hu-HU"/>
+        </w:rPr>
+        <w:t xml:space="preserve">&lt;div </w:t>
+      </w:r>
+      <w:proofErr w:type="spellStart"/>
+      <w:r>
+        <w:rPr>
+          <w:color w:val="000000"/>
+          <w:lang w:eastAsia="hu-HU"/>
+        </w:rPr>
+        <w:t>class</w:t>
+      </w:r>
+      <w:proofErr w:type="spellEnd"/>
+      <w:r>
+        <w:rPr>
+          <w:color w:val="000000"/>
+          <w:lang w:eastAsia="hu-HU"/>
+        </w:rPr>
+        <w:t>="</w:t>
+      </w:r>
+      <w:proofErr w:type="spellStart"/>
+      <w:r>
+        <w:rPr>
+          <w:color w:val="000000"/>
+          <w:lang w:eastAsia="hu-HU"/>
+        </w:rPr>
+        <w:t>row</w:t>
+      </w:r>
+      <w:proofErr w:type="spellEnd"/>
+      <w:r>
+        <w:rPr>
+          <w:color w:val="000000"/>
+          <w:lang w:eastAsia="hu-HU"/>
+        </w:rPr>
+        <w:t>"&gt;</w:t>
+      </w:r>
+    </w:p>
+    <w:p>
+      <w:pPr>
+        <w:pStyle w:val="Kd"/>
+        <w:keepNext/>
+        <w:pBdr>
+          <w:top w:val="single" w:sz="4" w:space="1" w:color="auto"/>
+          <w:left w:val="single" w:sz="4" w:space="4" w:color="auto"/>
+          <w:bottom w:val="single" w:sz="4" w:space="1" w:color="auto"/>
+          <w:right w:val="single" w:sz="4" w:space="4" w:color="auto"/>
+        </w:pBdr>
+        <w:shd w:val="clear" w:color="auto" w:fill="D9D9D9" w:themeFill="background1" w:themeFillShade="D9"/>
+        <w:jc w:val="left"/>
+        <w:rPr>
+          <w:color w:val="000000"/>
+          <w:lang w:eastAsia="hu-HU"/>
+        </w:rPr>
+      </w:pPr>
+      <w:r>
+        <w:rPr>
+          <w:color w:val="000000"/>
+          <w:lang w:eastAsia="hu-HU"/>
+        </w:rPr>
+        <w:t xml:space="preserve">  &lt;div </w:t>
+      </w:r>
+      <w:proofErr w:type="spellStart"/>
+      <w:r>
+        <w:rPr>
+          <w:color w:val="000000"/>
+          <w:lang w:eastAsia="hu-HU"/>
+        </w:rPr>
+        <w:t>class</w:t>
+      </w:r>
+      <w:proofErr w:type="spellEnd"/>
+      <w:r>
+        <w:rPr>
+          <w:color w:val="000000"/>
+          <w:lang w:eastAsia="hu-HU"/>
+        </w:rPr>
+        <w:t>="col-8"&gt;col-8&lt;/div&gt;</w:t>
+      </w:r>
+    </w:p>
+    <w:p>
+      <w:pPr>
+        <w:pStyle w:val="Kd"/>
+        <w:keepNext/>
+        <w:pBdr>
+          <w:top w:val="single" w:sz="4" w:space="1" w:color="auto"/>
+          <w:left w:val="single" w:sz="4" w:space="4" w:color="auto"/>
+          <w:bottom w:val="single" w:sz="4" w:space="1" w:color="auto"/>
+          <w:right w:val="single" w:sz="4" w:space="4" w:color="auto"/>
+        </w:pBdr>
+        <w:shd w:val="clear" w:color="auto" w:fill="D9D9D9" w:themeFill="background1" w:themeFillShade="D9"/>
+        <w:jc w:val="left"/>
+        <w:rPr>
+          <w:color w:val="000000"/>
+          <w:lang w:eastAsia="hu-HU"/>
+        </w:rPr>
+      </w:pPr>
+      <w:r>
+        <w:rPr>
+          <w:color w:val="000000"/>
+          <w:lang w:eastAsia="hu-HU"/>
+        </w:rPr>
+        <w:t xml:space="preserve">  &lt;div </w:t>
+      </w:r>
+      <w:proofErr w:type="spellStart"/>
+      <w:r>
+        <w:rPr>
+          <w:color w:val="000000"/>
+          <w:lang w:eastAsia="hu-HU"/>
+        </w:rPr>
+        <w:t>class</w:t>
+      </w:r>
+      <w:proofErr w:type="spellEnd"/>
+      <w:r>
+        <w:rPr>
+          <w:color w:val="000000"/>
+          <w:lang w:eastAsia="hu-HU"/>
+        </w:rPr>
+        <w:t>="col-4"&gt;col-4&lt;/div&gt;</w:t>
+      </w:r>
+    </w:p>
+    <w:p>
+      <w:pPr>
+        <w:pStyle w:val="Kd"/>
+        <w:keepNext/>
+        <w:pBdr>
+          <w:top w:val="single" w:sz="4" w:space="1" w:color="auto"/>
+          <w:left w:val="single" w:sz="4" w:space="4" w:color="auto"/>
+          <w:bottom w:val="single" w:sz="4" w:space="1" w:color="auto"/>
+          <w:right w:val="single" w:sz="4" w:space="4" w:color="auto"/>
+        </w:pBdr>
+        <w:shd w:val="clear" w:color="auto" w:fill="D9D9D9" w:themeFill="background1" w:themeFillShade="D9"/>
+        <w:jc w:val="left"/>
+        <w:rPr>
+          <w:color w:val="000000"/>
+          <w:lang w:eastAsia="hu-HU"/>
+        </w:rPr>
+      </w:pPr>
+      <w:r>
+        <w:rPr>
+          <w:color w:val="000000"/>
+          <w:lang w:eastAsia="hu-HU"/>
+        </w:rPr>
+        <w:t>&lt;/div&gt;</w:t>
+      </w:r>
+    </w:p>
+    <w:p>
+      <w:pPr>
+        <w:keepNext/>
+        <w:ind w:firstLine="0"/>
+        <w:jc w:val="center"/>
+      </w:pPr>
+      <w:r>
+        <w:rPr>
+          <w:noProof/>
+        </w:rPr>
+        <w:drawing>
+          <wp:inline distT="0" distB="0" distL="0" distR="0" wp14:anchorId="62438456" wp14:editId="21890E41">
+            <wp:extent cx="5400040" cy="433705"/>
+            <wp:effectExtent l="190500" t="190500" r="181610" b="194945"/>
+            <wp:docPr id="7" name="Kép 7"/>
+            <wp:cNvGraphicFramePr>
+              <a:graphicFrameLocks xmlns:a="http://schemas.openxmlformats.org/drawingml/2006/main" noChangeAspect="1"/>
+            </wp:cNvGraphicFramePr>
+            <a:graphic xmlns:a="http://schemas.openxmlformats.org/drawingml/2006/main">
+              <a:graphicData uri="http://schemas.openxmlformats.org/drawingml/2006/picture">
+                <pic:pic xmlns:pic="http://schemas.openxmlformats.org/drawingml/2006/picture">
+                  <pic:nvPicPr>
+                    <pic:cNvPr id="1" name=""/>
+                    <pic:cNvPicPr/>
+                  </pic:nvPicPr>
+                  <pic:blipFill>
+                    <a:blip r:embed="rId26"/>
+                    <a:stretch>
+                      <a:fillRect/>
+                    </a:stretch>
+                  </pic:blipFill>
+                  <pic:spPr>
+                    <a:xfrm>
+                      <a:off x="0" y="0"/>
+                      <a:ext cx="5400040" cy="433705"/>
+                    </a:xfrm>
+                    <a:prstGeom prst="rect">
+                      <a:avLst/>
+                    </a:prstGeom>
+                    <a:ln>
+                      <a:noFill/>
+                    </a:ln>
+                    <a:effectLst>
+                      <a:outerShdw blurRad="190500" algn="tl" rotWithShape="0">
+                        <a:srgbClr val="000000">
+                          <a:alpha val="70000"/>
+                        </a:srgbClr>
+                      </a:outerShdw>
+                    </a:effectLst>
+                  </pic:spPr>
+                </pic:pic>
+              </a:graphicData>
+            </a:graphic>
+          </wp:inline>
+        </w:drawing>
+      </w:r>
+    </w:p>
+    <w:p>
+      <w:pPr>
+        <w:pStyle w:val="Kpalrs"/>
+      </w:pPr>
+      <w:fldSimple w:instr=" SEQ ábra \* ARABIC ">
+        <w:r>
+          <w:rPr>
+            <w:noProof/>
+          </w:rPr>
+          <w:t>13</w:t>
+        </w:r>
+      </w:fldSimple>
+      <w:r>
+        <w:t>. ábra: Egy sorban elhelyezkedő 8 és 4 oszlop széles HTML komponens</w:t>
+      </w:r>
+      <w:r>
+        <w:t xml:space="preserve"> </w:t>
+      </w:r>
+      <w:sdt>
+        <w:sdtPr>
+          <w:id w:val="-1888173162"/>
+          <w:citation/>
+        </w:sdtPr>
+        <w:sdtEndPr/>
+        <w:sdtContent>
+          <w:r>
+            <w:fldChar w:fldCharType="begin"/>
+          </w:r>
+          <w:r>
+            <w:instrText xml:space="preserve"> CITATION Boo20 \l 1038 </w:instrText>
+          </w:r>
+          <w:r>
+            <w:fldChar w:fldCharType="separate"/>
+          </w:r>
+          <w:r>
+            <w:rPr>
+              <w:noProof/>
+            </w:rPr>
+            <w:t>[16]</w:t>
+          </w:r>
+          <w:r>
+            <w:fldChar w:fldCharType="end"/>
+          </w:r>
+        </w:sdtContent>
+      </w:sdt>
+    </w:p>
+    <w:p>
+      <w:r>
+        <w:t xml:space="preserve"> </w:t>
+      </w:r>
+      <w:r>
+        <w:t>Természetesen a sokféle kijelző méretek változó komponens méreteket is igényelnek, ezért az előbb taglaltak megadhatók különböző szélességekre. Példá</w:t>
+      </w:r>
+      <w:r>
+        <w:t xml:space="preserve">ul, ha azt szeretnénk, hogy egy gomb mobilon nagyobb legyen, hogy könnyebb legyen megnyomni, azonban például PC-n nem kell annyi helyet elfoglaljon, akkor </w:t>
+      </w:r>
+      <w:r>
+        <w:t>használjuk „</w:t>
+      </w:r>
+      <w:r>
+        <w:t>col-lg-</w:t>
+      </w:r>
+      <w:r>
+        <w:t>4</w:t>
+      </w:r>
+      <w:r>
+        <w:t>”</w:t>
+      </w:r>
+      <w:r>
+        <w:t xml:space="preserve"> és a „col-md-6” osztályokat. Ezáltal, ha a böngésző szélessége 992 pixel alá esik, akkor 2 oszloppal szélesebb lesz a gombunk.</w:t>
+      </w:r>
+      <w:r>
+        <w:t xml:space="preserve"> Az alábbi ábrán láthatjuk, hogy mely kategóriák milyen szélesség tartományba esnek.</w:t>
+      </w:r>
+    </w:p>
+    <w:p>
+      <w:pPr>
+        <w:keepNext/>
+        <w:ind w:firstLine="0"/>
+        <w:jc w:val="center"/>
+      </w:pPr>
+      <w:r>
+        <w:rPr>
+          <w:noProof/>
+        </w:rPr>
+        <w:drawing>
+          <wp:inline distT="0" distB="0" distL="0" distR="0" wp14:anchorId="203C1FDA" wp14:editId="35FCB4F7">
+            <wp:extent cx="5252587" cy="2035810"/>
+            <wp:effectExtent l="190500" t="190500" r="196215" b="193040"/>
+            <wp:docPr id="8" name="Kép 8"/>
+            <wp:cNvGraphicFramePr>
+              <a:graphicFrameLocks xmlns:a="http://schemas.openxmlformats.org/drawingml/2006/main" noChangeAspect="1"/>
+            </wp:cNvGraphicFramePr>
+            <a:graphic xmlns:a="http://schemas.openxmlformats.org/drawingml/2006/main">
+              <a:graphicData uri="http://schemas.openxmlformats.org/drawingml/2006/picture">
+                <pic:pic xmlns:pic="http://schemas.openxmlformats.org/drawingml/2006/picture">
+                  <pic:nvPicPr>
+                    <pic:cNvPr id="1" name=""/>
+                    <pic:cNvPicPr/>
+                  </pic:nvPicPr>
+                  <pic:blipFill>
+                    <a:blip r:embed="rId27"/>
+                    <a:stretch>
+                      <a:fillRect/>
+                    </a:stretch>
+                  </pic:blipFill>
+                  <pic:spPr>
+                    <a:xfrm>
+                      <a:off x="0" y="0"/>
+                      <a:ext cx="5257193" cy="2037595"/>
+                    </a:xfrm>
+                    <a:prstGeom prst="rect">
+                      <a:avLst/>
+                    </a:prstGeom>
+                    <a:ln>
+                      <a:noFill/>
+                    </a:ln>
+                    <a:effectLst>
+                      <a:outerShdw blurRad="190500" algn="tl" rotWithShape="0">
+                        <a:srgbClr val="000000">
+                          <a:alpha val="70000"/>
+                        </a:srgbClr>
+                      </a:outerShdw>
+                    </a:effectLst>
+                  </pic:spPr>
+                </pic:pic>
+              </a:graphicData>
+            </a:graphic>
+          </wp:inline>
+        </w:drawing>
+      </w:r>
+    </w:p>
+    <w:p>
+      <w:pPr>
+        <w:pStyle w:val="Kpalrs"/>
+      </w:pPr>
+      <w:fldSimple w:instr=" SEQ ábra \* ARABIC ">
+        <w:r>
+          <w:rPr>
+            <w:noProof/>
+          </w:rPr>
+          <w:t>14</w:t>
+        </w:r>
+      </w:fldSimple>
+      <w:r>
+        <w:t xml:space="preserve">. ábra: </w:t>
+      </w:r>
+      <w:proofErr w:type="spellStart"/>
+      <w:r>
+        <w:t>Bootstrap</w:t>
+      </w:r>
+      <w:proofErr w:type="spellEnd"/>
+      <w:r>
+        <w:t xml:space="preserve"> kijelző méret kategóriák</w:t>
+      </w:r>
+      <w:r>
+        <w:t xml:space="preserve"> </w:t>
+      </w:r>
+      <w:sdt>
+        <w:sdtPr>
+          <w:id w:val="301121409"/>
+          <w:citation/>
+        </w:sdtPr>
+        <w:sdtEndPr/>
+        <w:sdtContent>
+          <w:r>
+            <w:fldChar w:fldCharType="begin"/>
+          </w:r>
+          <w:r>
+            <w:instrText xml:space="preserve"> CITATION Boo20 \l 1038 </w:instrText>
+          </w:r>
+          <w:r>
+            <w:fldChar w:fldCharType="separate"/>
+          </w:r>
+          <w:r>
+            <w:rPr>
+              <w:noProof/>
+            </w:rPr>
+            <w:t>[16]</w:t>
+          </w:r>
+          <w:r>
+            <w:fldChar w:fldCharType="end"/>
+          </w:r>
+        </w:sdtContent>
+      </w:sdt>
+    </w:p>
+    <w:p/>
     <w:p>
       <w:pPr>
         <w:pStyle w:val="Cmsor2"/>
@@ -11962,7 +12713,1962 @@
       <w:bookmarkEnd w:id="32"/>
       <w:proofErr w:type="spellEnd"/>
     </w:p>
-    <w:bookmarkStart w:id="33" w:name="_Toc53929880" w:displacedByCustomXml="next"/>
+    <w:p>
+      <w:r>
+        <w:t xml:space="preserve">A térképet igénylő megoldásokhoz a legnépszerűbb online térkép a Google térkép </w:t>
+      </w:r>
+      <w:r>
+        <w:rPr>
+          <w:i/>
+          <w:iCs/>
+        </w:rPr>
+        <w:t>API</w:t>
+      </w:r>
+      <w:r>
+        <w:t>-ját használtam.</w:t>
+      </w:r>
+      <w:r>
+        <w:t xml:space="preserve"> Ehhez szükség volt egy regisztrációra a </w:t>
+      </w:r>
+      <w:r>
+        <w:rPr>
+          <w:i/>
+          <w:iCs/>
+        </w:rPr>
+        <w:t xml:space="preserve">Google </w:t>
+      </w:r>
+      <w:proofErr w:type="spellStart"/>
+      <w:r>
+        <w:rPr>
+          <w:i/>
+          <w:iCs/>
+        </w:rPr>
+        <w:t>Cloud</w:t>
+      </w:r>
+      <w:proofErr w:type="spellEnd"/>
+      <w:r>
+        <w:t xml:space="preserve"> platform-</w:t>
+      </w:r>
+      <w:proofErr w:type="spellStart"/>
+      <w:r>
+        <w:t>ra</w:t>
+      </w:r>
+      <w:proofErr w:type="spellEnd"/>
+      <w:r>
+        <w:t xml:space="preserve">, </w:t>
+      </w:r>
+      <w:r>
+        <w:lastRenderedPageBreak/>
+        <w:t>ugyanis ahhoz</w:t>
+      </w:r>
+      <w:r>
+        <w:t>,</w:t>
+      </w:r>
+      <w:r>
+        <w:t xml:space="preserve"> hogy integrálni tudjam a webalkalmazásomba a szolgáltatást elengedhetetlen egy </w:t>
+      </w:r>
+      <w:r>
+        <w:rPr>
+          <w:i/>
+          <w:iCs/>
+        </w:rPr>
+        <w:t xml:space="preserve">API </w:t>
+      </w:r>
+      <w:r>
+        <w:t>kulcs</w:t>
+      </w:r>
+      <w:r>
+        <w:t xml:space="preserve"> (</w:t>
+      </w:r>
+      <w:r>
+        <w:rPr>
+          <w:i/>
+          <w:iCs/>
+        </w:rPr>
+        <w:t>API Key</w:t>
+      </w:r>
+      <w:r>
+        <w:t>)</w:t>
+      </w:r>
+      <w:r>
+        <w:t>.</w:t>
+      </w:r>
+    </w:p>
+    <w:p>
+      <w:pPr>
+        <w:pStyle w:val="Cmsor3"/>
+      </w:pPr>
+      <w:bookmarkStart w:id="33" w:name="_Toc53929880"/>
+      <w:r>
+        <w:t>G</w:t>
+      </w:r>
+      <w:r>
+        <w:t>oogle</w:t>
+      </w:r>
+      <w:r>
+        <w:t xml:space="preserve"> </w:t>
+      </w:r>
+      <w:proofErr w:type="spellStart"/>
+      <w:r>
+        <w:t>M</w:t>
+      </w:r>
+      <w:r>
+        <w:t>aps</w:t>
+      </w:r>
+      <w:proofErr w:type="spellEnd"/>
+      <w:r>
+        <w:t xml:space="preserve"> </w:t>
+      </w:r>
+      <w:proofErr w:type="spellStart"/>
+      <w:r>
+        <w:t>R</w:t>
+      </w:r>
+      <w:r>
+        <w:t>eact</w:t>
+      </w:r>
+      <w:proofErr w:type="spellEnd"/>
+    </w:p>
+    <w:p>
+      <w:r>
+        <w:t xml:space="preserve">A </w:t>
+      </w:r>
+      <w:proofErr w:type="spellStart"/>
+      <w:r>
+        <w:t>google</w:t>
+      </w:r>
+      <w:proofErr w:type="spellEnd"/>
+      <w:r>
+        <w:t xml:space="preserve"> térkép integrációjához a „</w:t>
+      </w:r>
+      <w:proofErr w:type="spellStart"/>
+      <w:r>
+        <w:rPr>
+          <w:i/>
+          <w:iCs/>
+        </w:rPr>
+        <w:t>google</w:t>
+      </w:r>
+      <w:proofErr w:type="spellEnd"/>
+      <w:r>
+        <w:rPr>
+          <w:i/>
+          <w:iCs/>
+        </w:rPr>
+        <w:t xml:space="preserve"> </w:t>
+      </w:r>
+      <w:proofErr w:type="spellStart"/>
+      <w:r>
+        <w:rPr>
+          <w:i/>
+          <w:iCs/>
+        </w:rPr>
+        <w:t>maps</w:t>
+      </w:r>
+      <w:proofErr w:type="spellEnd"/>
+      <w:r>
+        <w:rPr>
+          <w:i/>
+          <w:iCs/>
+        </w:rPr>
+        <w:t xml:space="preserve"> </w:t>
+      </w:r>
+      <w:proofErr w:type="spellStart"/>
+      <w:r>
+        <w:rPr>
+          <w:i/>
+          <w:iCs/>
+        </w:rPr>
+        <w:t>react</w:t>
+      </w:r>
+      <w:proofErr w:type="spellEnd"/>
+      <w:r>
+        <w:t xml:space="preserve">” nevezetű </w:t>
+      </w:r>
+      <w:r>
+        <w:rPr>
+          <w:i/>
+          <w:iCs/>
+        </w:rPr>
+        <w:t>NPM (</w:t>
+      </w:r>
+      <w:proofErr w:type="spellStart"/>
+      <w:r>
+        <w:rPr>
+          <w:i/>
+          <w:iCs/>
+        </w:rPr>
+        <w:t>Node</w:t>
+      </w:r>
+      <w:proofErr w:type="spellEnd"/>
+      <w:r>
+        <w:rPr>
+          <w:i/>
+          <w:iCs/>
+        </w:rPr>
+        <w:t xml:space="preserve"> </w:t>
+      </w:r>
+      <w:proofErr w:type="spellStart"/>
+      <w:r>
+        <w:rPr>
+          <w:i/>
+          <w:iCs/>
+        </w:rPr>
+        <w:t>package</w:t>
+      </w:r>
+      <w:proofErr w:type="spellEnd"/>
+      <w:r>
+        <w:rPr>
+          <w:i/>
+          <w:iCs/>
+        </w:rPr>
+        <w:t xml:space="preserve"> </w:t>
+      </w:r>
+      <w:proofErr w:type="spellStart"/>
+      <w:r>
+        <w:rPr>
+          <w:i/>
+          <w:iCs/>
+        </w:rPr>
+        <w:t>manager</w:t>
+      </w:r>
+      <w:proofErr w:type="spellEnd"/>
+      <w:r>
+        <w:rPr>
+          <w:i/>
+          <w:iCs/>
+        </w:rPr>
+        <w:t>)</w:t>
+      </w:r>
+      <w:r>
+        <w:rPr>
+          <w:i/>
+          <w:iCs/>
+        </w:rPr>
+        <w:t xml:space="preserve"> </w:t>
+      </w:r>
+      <w:r>
+        <w:t>könyvtárat használtam.</w:t>
+      </w:r>
+      <w:r>
+        <w:t xml:space="preserve"> Ezen könyvtárral és egy egyszerű </w:t>
+      </w:r>
+      <w:proofErr w:type="spellStart"/>
+      <w:r>
+        <w:rPr>
+          <w:i/>
+          <w:iCs/>
+        </w:rPr>
+        <w:t>boilerplate</w:t>
+      </w:r>
+      <w:proofErr w:type="spellEnd"/>
+      <w:r>
+        <w:rPr>
+          <w:i/>
+          <w:iCs/>
+        </w:rPr>
+        <w:t xml:space="preserve"> </w:t>
+      </w:r>
+      <w:r>
+        <w:t>kód segítségével könnyedén készíthetünk egy térkép komponenst.</w:t>
+      </w:r>
+      <w:r>
+        <w:t xml:space="preserve"> Lehetőségünk van beállítani a kezdeti pozíciót, a kezdeti közelítés (</w:t>
+      </w:r>
+      <w:r>
+        <w:rPr>
+          <w:i/>
+          <w:iCs/>
+        </w:rPr>
+        <w:t>zoom</w:t>
+      </w:r>
+      <w:r>
+        <w:t>)</w:t>
+      </w:r>
+      <w:r>
+        <w:t xml:space="preserve"> mértékét</w:t>
+      </w:r>
+      <w:r>
+        <w:t>, illetve „gombostűket” (</w:t>
+      </w:r>
+      <w:r>
+        <w:rPr>
+          <w:i/>
+          <w:iCs/>
+        </w:rPr>
+        <w:t>Marker</w:t>
+      </w:r>
+      <w:r>
+        <w:t>) is elhelyezhetünk rajta</w:t>
+      </w:r>
+      <w:r>
+        <w:t>.</w:t>
+      </w:r>
+      <w:r>
+        <w:t xml:space="preserve"> </w:t>
+      </w:r>
+      <w:r>
+        <w:t>A</w:t>
+      </w:r>
+      <w:r>
+        <w:t>z alkalmazásban ilyen</w:t>
+      </w:r>
+      <w:r>
+        <w:t xml:space="preserve"> </w:t>
+      </w:r>
+      <w:r>
+        <w:rPr>
+          <w:i/>
+          <w:iCs/>
+        </w:rPr>
+        <w:t>Marker</w:t>
+      </w:r>
+      <w:r>
+        <w:t xml:space="preserve"> jelöl</w:t>
+      </w:r>
+      <w:r>
+        <w:t>i</w:t>
+      </w:r>
+      <w:r>
+        <w:t xml:space="preserve"> az ingatlan elhelyezkedését.</w:t>
+      </w:r>
+      <w:r>
+        <w:t xml:space="preserve"> </w:t>
+      </w:r>
+      <w:r>
+        <w:t>Az alábbi kódrészlet egy egyszerű térkép komponenst hoz létre, fix középponttal.</w:t>
+      </w:r>
+      <w:r>
+        <w:t xml:space="preserve"> Ebből indultam ki és egészítettem ki kellő mennyiségű logikával. </w:t>
+      </w:r>
+      <w:sdt>
+        <w:sdtPr>
+          <w:id w:val="-1054231776"/>
+          <w:citation/>
+        </w:sdtPr>
+        <w:sdtContent>
+          <w:r>
+            <w:fldChar w:fldCharType="begin"/>
+          </w:r>
+          <w:r>
+            <w:instrText xml:space="preserve"> CITATION Rac20 \l 1038 </w:instrText>
+          </w:r>
+          <w:r>
+            <w:fldChar w:fldCharType="separate"/>
+          </w:r>
+          <w:r>
+            <w:rPr>
+              <w:noProof/>
+            </w:rPr>
+            <w:t>[17]</w:t>
+          </w:r>
+          <w:r>
+            <w:fldChar w:fldCharType="end"/>
+          </w:r>
+        </w:sdtContent>
+      </w:sdt>
+    </w:p>
+    <w:p>
+      <w:pPr>
+        <w:pStyle w:val="Kd"/>
+        <w:keepNext/>
+        <w:pBdr>
+          <w:top w:val="single" w:sz="4" w:space="1" w:color="auto"/>
+          <w:left w:val="single" w:sz="4" w:space="4" w:color="auto"/>
+          <w:bottom w:val="single" w:sz="4" w:space="1" w:color="auto"/>
+          <w:right w:val="single" w:sz="4" w:space="4" w:color="auto"/>
+        </w:pBdr>
+        <w:shd w:val="clear" w:color="auto" w:fill="D9D9D9" w:themeFill="background1" w:themeFillShade="D9"/>
+        <w:jc w:val="left"/>
+        <w:rPr>
+          <w:color w:val="000000"/>
+          <w:lang w:eastAsia="hu-HU"/>
+        </w:rPr>
+      </w:pPr>
+      <w:r>
+        <w:rPr>
+          <w:color w:val="000000"/>
+          <w:lang w:eastAsia="hu-HU"/>
+        </w:rPr>
+        <w:t xml:space="preserve">import </w:t>
+      </w:r>
+      <w:proofErr w:type="spellStart"/>
+      <w:r>
+        <w:rPr>
+          <w:color w:val="000000"/>
+          <w:lang w:eastAsia="hu-HU"/>
+        </w:rPr>
+        <w:t>React</w:t>
+      </w:r>
+      <w:proofErr w:type="spellEnd"/>
+      <w:r>
+        <w:rPr>
+          <w:color w:val="000000"/>
+          <w:lang w:eastAsia="hu-HU"/>
+        </w:rPr>
+        <w:t xml:space="preserve">, { </w:t>
+      </w:r>
+      <w:proofErr w:type="spellStart"/>
+      <w:r>
+        <w:rPr>
+          <w:color w:val="000000"/>
+          <w:lang w:eastAsia="hu-HU"/>
+        </w:rPr>
+        <w:t>Component</w:t>
+      </w:r>
+      <w:proofErr w:type="spellEnd"/>
+      <w:r>
+        <w:rPr>
+          <w:color w:val="000000"/>
+          <w:lang w:eastAsia="hu-HU"/>
+        </w:rPr>
+        <w:t xml:space="preserve"> } </w:t>
+      </w:r>
+      <w:proofErr w:type="spellStart"/>
+      <w:r>
+        <w:rPr>
+          <w:color w:val="000000"/>
+          <w:lang w:eastAsia="hu-HU"/>
+        </w:rPr>
+        <w:t>from</w:t>
+      </w:r>
+      <w:proofErr w:type="spellEnd"/>
+      <w:r>
+        <w:rPr>
+          <w:color w:val="000000"/>
+          <w:lang w:eastAsia="hu-HU"/>
+        </w:rPr>
+        <w:t xml:space="preserve"> '</w:t>
+      </w:r>
+      <w:proofErr w:type="spellStart"/>
+      <w:r>
+        <w:rPr>
+          <w:color w:val="000000"/>
+          <w:lang w:eastAsia="hu-HU"/>
+        </w:rPr>
+        <w:t>react</w:t>
+      </w:r>
+      <w:proofErr w:type="spellEnd"/>
+      <w:r>
+        <w:rPr>
+          <w:color w:val="000000"/>
+          <w:lang w:eastAsia="hu-HU"/>
+        </w:rPr>
+        <w:t>';</w:t>
+      </w:r>
+    </w:p>
+    <w:p>
+      <w:pPr>
+        <w:pStyle w:val="Kd"/>
+        <w:keepNext/>
+        <w:pBdr>
+          <w:top w:val="single" w:sz="4" w:space="1" w:color="auto"/>
+          <w:left w:val="single" w:sz="4" w:space="4" w:color="auto"/>
+          <w:bottom w:val="single" w:sz="4" w:space="1" w:color="auto"/>
+          <w:right w:val="single" w:sz="4" w:space="4" w:color="auto"/>
+        </w:pBdr>
+        <w:shd w:val="clear" w:color="auto" w:fill="D9D9D9" w:themeFill="background1" w:themeFillShade="D9"/>
+        <w:jc w:val="left"/>
+        <w:rPr>
+          <w:color w:val="000000"/>
+          <w:lang w:eastAsia="hu-HU"/>
+        </w:rPr>
+      </w:pPr>
+      <w:r>
+        <w:rPr>
+          <w:color w:val="000000"/>
+          <w:lang w:eastAsia="hu-HU"/>
+        </w:rPr>
+        <w:t xml:space="preserve">import { Map, </w:t>
+      </w:r>
+      <w:proofErr w:type="spellStart"/>
+      <w:r>
+        <w:rPr>
+          <w:color w:val="000000"/>
+          <w:lang w:eastAsia="hu-HU"/>
+        </w:rPr>
+        <w:t>GoogleApiWrapper</w:t>
+      </w:r>
+      <w:proofErr w:type="spellEnd"/>
+      <w:r>
+        <w:rPr>
+          <w:color w:val="000000"/>
+          <w:lang w:eastAsia="hu-HU"/>
+        </w:rPr>
+        <w:t xml:space="preserve"> } </w:t>
+      </w:r>
+      <w:proofErr w:type="spellStart"/>
+      <w:r>
+        <w:rPr>
+          <w:color w:val="000000"/>
+          <w:lang w:eastAsia="hu-HU"/>
+        </w:rPr>
+        <w:t>from</w:t>
+      </w:r>
+      <w:proofErr w:type="spellEnd"/>
+      <w:r>
+        <w:rPr>
+          <w:color w:val="000000"/>
+          <w:lang w:eastAsia="hu-HU"/>
+        </w:rPr>
+        <w:t xml:space="preserve"> '</w:t>
+      </w:r>
+      <w:proofErr w:type="spellStart"/>
+      <w:r>
+        <w:rPr>
+          <w:color w:val="000000"/>
+          <w:lang w:eastAsia="hu-HU"/>
+        </w:rPr>
+        <w:t>google-maps-react</w:t>
+      </w:r>
+      <w:proofErr w:type="spellEnd"/>
+      <w:r>
+        <w:rPr>
+          <w:color w:val="000000"/>
+          <w:lang w:eastAsia="hu-HU"/>
+        </w:rPr>
+        <w:t>';</w:t>
+      </w:r>
+    </w:p>
+    <w:p>
+      <w:pPr>
+        <w:pStyle w:val="Kd"/>
+        <w:keepNext/>
+        <w:pBdr>
+          <w:top w:val="single" w:sz="4" w:space="1" w:color="auto"/>
+          <w:left w:val="single" w:sz="4" w:space="4" w:color="auto"/>
+          <w:bottom w:val="single" w:sz="4" w:space="1" w:color="auto"/>
+          <w:right w:val="single" w:sz="4" w:space="4" w:color="auto"/>
+        </w:pBdr>
+        <w:shd w:val="clear" w:color="auto" w:fill="D9D9D9" w:themeFill="background1" w:themeFillShade="D9"/>
+        <w:jc w:val="left"/>
+        <w:rPr>
+          <w:color w:val="000000"/>
+          <w:lang w:eastAsia="hu-HU"/>
+        </w:rPr>
+      </w:pPr>
+    </w:p>
+    <w:p>
+      <w:pPr>
+        <w:pStyle w:val="Kd"/>
+        <w:keepNext/>
+        <w:pBdr>
+          <w:top w:val="single" w:sz="4" w:space="1" w:color="auto"/>
+          <w:left w:val="single" w:sz="4" w:space="4" w:color="auto"/>
+          <w:bottom w:val="single" w:sz="4" w:space="1" w:color="auto"/>
+          <w:right w:val="single" w:sz="4" w:space="4" w:color="auto"/>
+        </w:pBdr>
+        <w:shd w:val="clear" w:color="auto" w:fill="D9D9D9" w:themeFill="background1" w:themeFillShade="D9"/>
+        <w:jc w:val="left"/>
+        <w:rPr>
+          <w:color w:val="000000"/>
+          <w:lang w:eastAsia="hu-HU"/>
+        </w:rPr>
+      </w:pPr>
+      <w:r>
+        <w:rPr>
+          <w:color w:val="000000"/>
+          <w:lang w:eastAsia="hu-HU"/>
+        </w:rPr>
+        <w:t xml:space="preserve">const </w:t>
+      </w:r>
+      <w:proofErr w:type="spellStart"/>
+      <w:r>
+        <w:rPr>
+          <w:color w:val="000000"/>
+          <w:lang w:eastAsia="hu-HU"/>
+        </w:rPr>
+        <w:t>mapStyles</w:t>
+      </w:r>
+      <w:proofErr w:type="spellEnd"/>
+      <w:r>
+        <w:rPr>
+          <w:color w:val="000000"/>
+          <w:lang w:eastAsia="hu-HU"/>
+        </w:rPr>
+        <w:t xml:space="preserve"> = {</w:t>
+      </w:r>
+    </w:p>
+    <w:p>
+      <w:pPr>
+        <w:pStyle w:val="Kd"/>
+        <w:keepNext/>
+        <w:pBdr>
+          <w:top w:val="single" w:sz="4" w:space="1" w:color="auto"/>
+          <w:left w:val="single" w:sz="4" w:space="4" w:color="auto"/>
+          <w:bottom w:val="single" w:sz="4" w:space="1" w:color="auto"/>
+          <w:right w:val="single" w:sz="4" w:space="4" w:color="auto"/>
+        </w:pBdr>
+        <w:shd w:val="clear" w:color="auto" w:fill="D9D9D9" w:themeFill="background1" w:themeFillShade="D9"/>
+        <w:jc w:val="left"/>
+        <w:rPr>
+          <w:color w:val="000000"/>
+          <w:lang w:eastAsia="hu-HU"/>
+        </w:rPr>
+      </w:pPr>
+      <w:r>
+        <w:rPr>
+          <w:color w:val="000000"/>
+          <w:lang w:eastAsia="hu-HU"/>
+        </w:rPr>
+        <w:t xml:space="preserve">  </w:t>
+      </w:r>
+      <w:proofErr w:type="spellStart"/>
+      <w:r>
+        <w:rPr>
+          <w:color w:val="000000"/>
+          <w:lang w:eastAsia="hu-HU"/>
+        </w:rPr>
+        <w:t>width</w:t>
+      </w:r>
+      <w:proofErr w:type="spellEnd"/>
+      <w:r>
+        <w:rPr>
+          <w:color w:val="000000"/>
+          <w:lang w:eastAsia="hu-HU"/>
+        </w:rPr>
+        <w:t>: '100%',</w:t>
+      </w:r>
+    </w:p>
+    <w:p>
+      <w:pPr>
+        <w:pStyle w:val="Kd"/>
+        <w:keepNext/>
+        <w:pBdr>
+          <w:top w:val="single" w:sz="4" w:space="1" w:color="auto"/>
+          <w:left w:val="single" w:sz="4" w:space="4" w:color="auto"/>
+          <w:bottom w:val="single" w:sz="4" w:space="1" w:color="auto"/>
+          <w:right w:val="single" w:sz="4" w:space="4" w:color="auto"/>
+        </w:pBdr>
+        <w:shd w:val="clear" w:color="auto" w:fill="D9D9D9" w:themeFill="background1" w:themeFillShade="D9"/>
+        <w:jc w:val="left"/>
+        <w:rPr>
+          <w:color w:val="000000"/>
+          <w:lang w:eastAsia="hu-HU"/>
+        </w:rPr>
+      </w:pPr>
+      <w:r>
+        <w:rPr>
+          <w:color w:val="000000"/>
+          <w:lang w:eastAsia="hu-HU"/>
+        </w:rPr>
+        <w:t xml:space="preserve">  </w:t>
+      </w:r>
+      <w:proofErr w:type="spellStart"/>
+      <w:r>
+        <w:rPr>
+          <w:color w:val="000000"/>
+          <w:lang w:eastAsia="hu-HU"/>
+        </w:rPr>
+        <w:t>height</w:t>
+      </w:r>
+      <w:proofErr w:type="spellEnd"/>
+      <w:r>
+        <w:rPr>
+          <w:color w:val="000000"/>
+          <w:lang w:eastAsia="hu-HU"/>
+        </w:rPr>
+        <w:t>: '100%'</w:t>
+      </w:r>
+    </w:p>
+    <w:p>
+      <w:pPr>
+        <w:pStyle w:val="Kd"/>
+        <w:keepNext/>
+        <w:pBdr>
+          <w:top w:val="single" w:sz="4" w:space="1" w:color="auto"/>
+          <w:left w:val="single" w:sz="4" w:space="4" w:color="auto"/>
+          <w:bottom w:val="single" w:sz="4" w:space="1" w:color="auto"/>
+          <w:right w:val="single" w:sz="4" w:space="4" w:color="auto"/>
+        </w:pBdr>
+        <w:shd w:val="clear" w:color="auto" w:fill="D9D9D9" w:themeFill="background1" w:themeFillShade="D9"/>
+        <w:jc w:val="left"/>
+        <w:rPr>
+          <w:color w:val="000000"/>
+          <w:lang w:eastAsia="hu-HU"/>
+        </w:rPr>
+      </w:pPr>
+      <w:r>
+        <w:rPr>
+          <w:color w:val="000000"/>
+          <w:lang w:eastAsia="hu-HU"/>
+        </w:rPr>
+        <w:t>};</w:t>
+      </w:r>
+    </w:p>
+    <w:p>
+      <w:pPr>
+        <w:pStyle w:val="Kd"/>
+        <w:keepNext/>
+        <w:pBdr>
+          <w:top w:val="single" w:sz="4" w:space="1" w:color="auto"/>
+          <w:left w:val="single" w:sz="4" w:space="4" w:color="auto"/>
+          <w:bottom w:val="single" w:sz="4" w:space="1" w:color="auto"/>
+          <w:right w:val="single" w:sz="4" w:space="4" w:color="auto"/>
+        </w:pBdr>
+        <w:shd w:val="clear" w:color="auto" w:fill="D9D9D9" w:themeFill="background1" w:themeFillShade="D9"/>
+        <w:jc w:val="left"/>
+        <w:rPr>
+          <w:color w:val="000000"/>
+          <w:lang w:eastAsia="hu-HU"/>
+        </w:rPr>
+      </w:pPr>
+    </w:p>
+    <w:p>
+      <w:pPr>
+        <w:pStyle w:val="Kd"/>
+        <w:keepNext/>
+        <w:pBdr>
+          <w:top w:val="single" w:sz="4" w:space="1" w:color="auto"/>
+          <w:left w:val="single" w:sz="4" w:space="4" w:color="auto"/>
+          <w:bottom w:val="single" w:sz="4" w:space="1" w:color="auto"/>
+          <w:right w:val="single" w:sz="4" w:space="4" w:color="auto"/>
+        </w:pBdr>
+        <w:shd w:val="clear" w:color="auto" w:fill="D9D9D9" w:themeFill="background1" w:themeFillShade="D9"/>
+        <w:jc w:val="left"/>
+        <w:rPr>
+          <w:color w:val="000000"/>
+          <w:lang w:eastAsia="hu-HU"/>
+        </w:rPr>
+      </w:pPr>
+      <w:r>
+        <w:rPr>
+          <w:color w:val="000000"/>
+          <w:lang w:eastAsia="hu-HU"/>
+        </w:rPr>
+        <w:t xml:space="preserve">export </w:t>
+      </w:r>
+      <w:proofErr w:type="spellStart"/>
+      <w:r>
+        <w:rPr>
+          <w:color w:val="000000"/>
+          <w:lang w:eastAsia="hu-HU"/>
+        </w:rPr>
+        <w:t>class</w:t>
+      </w:r>
+      <w:proofErr w:type="spellEnd"/>
+      <w:r>
+        <w:rPr>
+          <w:color w:val="000000"/>
+          <w:lang w:eastAsia="hu-HU"/>
+        </w:rPr>
+        <w:t xml:space="preserve"> </w:t>
+      </w:r>
+      <w:proofErr w:type="spellStart"/>
+      <w:r>
+        <w:rPr>
+          <w:color w:val="000000"/>
+          <w:lang w:eastAsia="hu-HU"/>
+        </w:rPr>
+        <w:t>MapContainer</w:t>
+      </w:r>
+      <w:proofErr w:type="spellEnd"/>
+      <w:r>
+        <w:rPr>
+          <w:color w:val="000000"/>
+          <w:lang w:eastAsia="hu-HU"/>
+        </w:rPr>
+        <w:t xml:space="preserve"> </w:t>
+      </w:r>
+      <w:proofErr w:type="spellStart"/>
+      <w:r>
+        <w:rPr>
+          <w:color w:val="000000"/>
+          <w:lang w:eastAsia="hu-HU"/>
+        </w:rPr>
+        <w:t>extends</w:t>
+      </w:r>
+      <w:proofErr w:type="spellEnd"/>
+      <w:r>
+        <w:rPr>
+          <w:color w:val="000000"/>
+          <w:lang w:eastAsia="hu-HU"/>
+        </w:rPr>
+        <w:t xml:space="preserve"> </w:t>
+      </w:r>
+      <w:proofErr w:type="spellStart"/>
+      <w:r>
+        <w:rPr>
+          <w:color w:val="000000"/>
+          <w:lang w:eastAsia="hu-HU"/>
+        </w:rPr>
+        <w:t>Component</w:t>
+      </w:r>
+      <w:proofErr w:type="spellEnd"/>
+      <w:r>
+        <w:rPr>
+          <w:color w:val="000000"/>
+          <w:lang w:eastAsia="hu-HU"/>
+        </w:rPr>
+        <w:t xml:space="preserve"> {</w:t>
+      </w:r>
+    </w:p>
+    <w:p>
+      <w:pPr>
+        <w:pStyle w:val="Kd"/>
+        <w:keepNext/>
+        <w:pBdr>
+          <w:top w:val="single" w:sz="4" w:space="1" w:color="auto"/>
+          <w:left w:val="single" w:sz="4" w:space="4" w:color="auto"/>
+          <w:bottom w:val="single" w:sz="4" w:space="1" w:color="auto"/>
+          <w:right w:val="single" w:sz="4" w:space="4" w:color="auto"/>
+        </w:pBdr>
+        <w:shd w:val="clear" w:color="auto" w:fill="D9D9D9" w:themeFill="background1" w:themeFillShade="D9"/>
+        <w:jc w:val="left"/>
+        <w:rPr>
+          <w:color w:val="000000"/>
+          <w:lang w:eastAsia="hu-HU"/>
+        </w:rPr>
+      </w:pPr>
+      <w:r>
+        <w:rPr>
+          <w:color w:val="000000"/>
+          <w:lang w:eastAsia="hu-HU"/>
+        </w:rPr>
+        <w:t xml:space="preserve">  </w:t>
+      </w:r>
+      <w:proofErr w:type="spellStart"/>
+      <w:r>
+        <w:rPr>
+          <w:color w:val="000000"/>
+          <w:lang w:eastAsia="hu-HU"/>
+        </w:rPr>
+        <w:t>render</w:t>
+      </w:r>
+      <w:proofErr w:type="spellEnd"/>
+      <w:r>
+        <w:rPr>
+          <w:color w:val="000000"/>
+          <w:lang w:eastAsia="hu-HU"/>
+        </w:rPr>
+        <w:t>() {</w:t>
+      </w:r>
+    </w:p>
+    <w:p>
+      <w:pPr>
+        <w:pStyle w:val="Kd"/>
+        <w:keepNext/>
+        <w:pBdr>
+          <w:top w:val="single" w:sz="4" w:space="1" w:color="auto"/>
+          <w:left w:val="single" w:sz="4" w:space="4" w:color="auto"/>
+          <w:bottom w:val="single" w:sz="4" w:space="1" w:color="auto"/>
+          <w:right w:val="single" w:sz="4" w:space="4" w:color="auto"/>
+        </w:pBdr>
+        <w:shd w:val="clear" w:color="auto" w:fill="D9D9D9" w:themeFill="background1" w:themeFillShade="D9"/>
+        <w:jc w:val="left"/>
+        <w:rPr>
+          <w:color w:val="000000"/>
+          <w:lang w:eastAsia="hu-HU"/>
+        </w:rPr>
+      </w:pPr>
+      <w:r>
+        <w:rPr>
+          <w:color w:val="000000"/>
+          <w:lang w:eastAsia="hu-HU"/>
+        </w:rPr>
+        <w:t xml:space="preserve">    </w:t>
+      </w:r>
+      <w:proofErr w:type="spellStart"/>
+      <w:r>
+        <w:rPr>
+          <w:color w:val="000000"/>
+          <w:lang w:eastAsia="hu-HU"/>
+        </w:rPr>
+        <w:t>return</w:t>
+      </w:r>
+      <w:proofErr w:type="spellEnd"/>
+      <w:r>
+        <w:rPr>
+          <w:color w:val="000000"/>
+          <w:lang w:eastAsia="hu-HU"/>
+        </w:rPr>
+        <w:t xml:space="preserve"> (</w:t>
+      </w:r>
+    </w:p>
+    <w:p>
+      <w:pPr>
+        <w:pStyle w:val="Kd"/>
+        <w:keepNext/>
+        <w:pBdr>
+          <w:top w:val="single" w:sz="4" w:space="1" w:color="auto"/>
+          <w:left w:val="single" w:sz="4" w:space="4" w:color="auto"/>
+          <w:bottom w:val="single" w:sz="4" w:space="1" w:color="auto"/>
+          <w:right w:val="single" w:sz="4" w:space="4" w:color="auto"/>
+        </w:pBdr>
+        <w:shd w:val="clear" w:color="auto" w:fill="D9D9D9" w:themeFill="background1" w:themeFillShade="D9"/>
+        <w:jc w:val="left"/>
+        <w:rPr>
+          <w:color w:val="000000"/>
+          <w:lang w:eastAsia="hu-HU"/>
+        </w:rPr>
+      </w:pPr>
+      <w:r>
+        <w:rPr>
+          <w:color w:val="000000"/>
+          <w:lang w:eastAsia="hu-HU"/>
+        </w:rPr>
+        <w:t xml:space="preserve">      &lt;Map</w:t>
+      </w:r>
+    </w:p>
+    <w:p>
+      <w:pPr>
+        <w:pStyle w:val="Kd"/>
+        <w:keepNext/>
+        <w:pBdr>
+          <w:top w:val="single" w:sz="4" w:space="1" w:color="auto"/>
+          <w:left w:val="single" w:sz="4" w:space="4" w:color="auto"/>
+          <w:bottom w:val="single" w:sz="4" w:space="1" w:color="auto"/>
+          <w:right w:val="single" w:sz="4" w:space="4" w:color="auto"/>
+        </w:pBdr>
+        <w:shd w:val="clear" w:color="auto" w:fill="D9D9D9" w:themeFill="background1" w:themeFillShade="D9"/>
+        <w:jc w:val="left"/>
+        <w:rPr>
+          <w:color w:val="000000"/>
+          <w:lang w:eastAsia="hu-HU"/>
+        </w:rPr>
+      </w:pPr>
+      <w:r>
+        <w:rPr>
+          <w:color w:val="000000"/>
+          <w:lang w:eastAsia="hu-HU"/>
+        </w:rPr>
+        <w:t xml:space="preserve">        </w:t>
+      </w:r>
+      <w:proofErr w:type="spellStart"/>
+      <w:r>
+        <w:rPr>
+          <w:color w:val="000000"/>
+          <w:lang w:eastAsia="hu-HU"/>
+        </w:rPr>
+        <w:t>google</w:t>
+      </w:r>
+      <w:proofErr w:type="spellEnd"/>
+      <w:r>
+        <w:rPr>
+          <w:color w:val="000000"/>
+          <w:lang w:eastAsia="hu-HU"/>
+        </w:rPr>
+        <w:t>={</w:t>
+      </w:r>
+      <w:proofErr w:type="spellStart"/>
+      <w:r>
+        <w:rPr>
+          <w:color w:val="000000"/>
+          <w:lang w:eastAsia="hu-HU"/>
+        </w:rPr>
+        <w:t>this.props.google</w:t>
+      </w:r>
+      <w:proofErr w:type="spellEnd"/>
+      <w:r>
+        <w:rPr>
+          <w:color w:val="000000"/>
+          <w:lang w:eastAsia="hu-HU"/>
+        </w:rPr>
+        <w:t>}</w:t>
+      </w:r>
+    </w:p>
+    <w:p>
+      <w:pPr>
+        <w:pStyle w:val="Kd"/>
+        <w:keepNext/>
+        <w:pBdr>
+          <w:top w:val="single" w:sz="4" w:space="1" w:color="auto"/>
+          <w:left w:val="single" w:sz="4" w:space="4" w:color="auto"/>
+          <w:bottom w:val="single" w:sz="4" w:space="1" w:color="auto"/>
+          <w:right w:val="single" w:sz="4" w:space="4" w:color="auto"/>
+        </w:pBdr>
+        <w:shd w:val="clear" w:color="auto" w:fill="D9D9D9" w:themeFill="background1" w:themeFillShade="D9"/>
+        <w:jc w:val="left"/>
+        <w:rPr>
+          <w:color w:val="000000"/>
+          <w:lang w:eastAsia="hu-HU"/>
+        </w:rPr>
+      </w:pPr>
+      <w:r>
+        <w:rPr>
+          <w:color w:val="000000"/>
+          <w:lang w:eastAsia="hu-HU"/>
+        </w:rPr>
+        <w:t xml:space="preserve">        zoom={14}</w:t>
+      </w:r>
+    </w:p>
+    <w:p>
+      <w:pPr>
+        <w:pStyle w:val="Kd"/>
+        <w:keepNext/>
+        <w:pBdr>
+          <w:top w:val="single" w:sz="4" w:space="1" w:color="auto"/>
+          <w:left w:val="single" w:sz="4" w:space="4" w:color="auto"/>
+          <w:bottom w:val="single" w:sz="4" w:space="1" w:color="auto"/>
+          <w:right w:val="single" w:sz="4" w:space="4" w:color="auto"/>
+        </w:pBdr>
+        <w:shd w:val="clear" w:color="auto" w:fill="D9D9D9" w:themeFill="background1" w:themeFillShade="D9"/>
+        <w:jc w:val="left"/>
+        <w:rPr>
+          <w:color w:val="000000"/>
+          <w:lang w:eastAsia="hu-HU"/>
+        </w:rPr>
+      </w:pPr>
+      <w:r>
+        <w:rPr>
+          <w:color w:val="000000"/>
+          <w:lang w:eastAsia="hu-HU"/>
+        </w:rPr>
+        <w:t xml:space="preserve">        </w:t>
+      </w:r>
+      <w:proofErr w:type="spellStart"/>
+      <w:r>
+        <w:rPr>
+          <w:color w:val="000000"/>
+          <w:lang w:eastAsia="hu-HU"/>
+        </w:rPr>
+        <w:t>style</w:t>
+      </w:r>
+      <w:proofErr w:type="spellEnd"/>
+      <w:r>
+        <w:rPr>
+          <w:color w:val="000000"/>
+          <w:lang w:eastAsia="hu-HU"/>
+        </w:rPr>
+        <w:t>={</w:t>
+      </w:r>
+      <w:proofErr w:type="spellStart"/>
+      <w:r>
+        <w:rPr>
+          <w:color w:val="000000"/>
+          <w:lang w:eastAsia="hu-HU"/>
+        </w:rPr>
+        <w:t>mapStyles</w:t>
+      </w:r>
+      <w:proofErr w:type="spellEnd"/>
+      <w:r>
+        <w:rPr>
+          <w:color w:val="000000"/>
+          <w:lang w:eastAsia="hu-HU"/>
+        </w:rPr>
+        <w:t>}</w:t>
+      </w:r>
+    </w:p>
+    <w:p>
+      <w:pPr>
+        <w:pStyle w:val="Kd"/>
+        <w:keepNext/>
+        <w:pBdr>
+          <w:top w:val="single" w:sz="4" w:space="1" w:color="auto"/>
+          <w:left w:val="single" w:sz="4" w:space="4" w:color="auto"/>
+          <w:bottom w:val="single" w:sz="4" w:space="1" w:color="auto"/>
+          <w:right w:val="single" w:sz="4" w:space="4" w:color="auto"/>
+        </w:pBdr>
+        <w:shd w:val="clear" w:color="auto" w:fill="D9D9D9" w:themeFill="background1" w:themeFillShade="D9"/>
+        <w:jc w:val="left"/>
+        <w:rPr>
+          <w:color w:val="000000"/>
+          <w:lang w:eastAsia="hu-HU"/>
+        </w:rPr>
+      </w:pPr>
+      <w:r>
+        <w:rPr>
+          <w:color w:val="000000"/>
+          <w:lang w:eastAsia="hu-HU"/>
+        </w:rPr>
+        <w:t xml:space="preserve">        </w:t>
+      </w:r>
+      <w:proofErr w:type="spellStart"/>
+      <w:r>
+        <w:rPr>
+          <w:color w:val="000000"/>
+          <w:lang w:eastAsia="hu-HU"/>
+        </w:rPr>
+        <w:t>initialCenter</w:t>
+      </w:r>
+      <w:proofErr w:type="spellEnd"/>
+      <w:r>
+        <w:rPr>
+          <w:color w:val="000000"/>
+          <w:lang w:eastAsia="hu-HU"/>
+        </w:rPr>
+        <w:t>={</w:t>
+      </w:r>
+    </w:p>
+    <w:p>
+      <w:pPr>
+        <w:pStyle w:val="Kd"/>
+        <w:keepNext/>
+        <w:pBdr>
+          <w:top w:val="single" w:sz="4" w:space="1" w:color="auto"/>
+          <w:left w:val="single" w:sz="4" w:space="4" w:color="auto"/>
+          <w:bottom w:val="single" w:sz="4" w:space="1" w:color="auto"/>
+          <w:right w:val="single" w:sz="4" w:space="4" w:color="auto"/>
+        </w:pBdr>
+        <w:shd w:val="clear" w:color="auto" w:fill="D9D9D9" w:themeFill="background1" w:themeFillShade="D9"/>
+        <w:jc w:val="left"/>
+        <w:rPr>
+          <w:color w:val="000000"/>
+          <w:lang w:eastAsia="hu-HU"/>
+        </w:rPr>
+      </w:pPr>
+      <w:r>
+        <w:rPr>
+          <w:color w:val="000000"/>
+          <w:lang w:eastAsia="hu-HU"/>
+        </w:rPr>
+        <w:t xml:space="preserve">          {</w:t>
+      </w:r>
+    </w:p>
+    <w:p>
+      <w:pPr>
+        <w:pStyle w:val="Kd"/>
+        <w:keepNext/>
+        <w:pBdr>
+          <w:top w:val="single" w:sz="4" w:space="1" w:color="auto"/>
+          <w:left w:val="single" w:sz="4" w:space="4" w:color="auto"/>
+          <w:bottom w:val="single" w:sz="4" w:space="1" w:color="auto"/>
+          <w:right w:val="single" w:sz="4" w:space="4" w:color="auto"/>
+        </w:pBdr>
+        <w:shd w:val="clear" w:color="auto" w:fill="D9D9D9" w:themeFill="background1" w:themeFillShade="D9"/>
+        <w:jc w:val="left"/>
+        <w:rPr>
+          <w:color w:val="000000"/>
+          <w:lang w:eastAsia="hu-HU"/>
+        </w:rPr>
+      </w:pPr>
+      <w:r>
+        <w:rPr>
+          <w:color w:val="000000"/>
+          <w:lang w:eastAsia="hu-HU"/>
+        </w:rPr>
+        <w:t xml:space="preserve">            lat: -1.2884,</w:t>
+      </w:r>
+    </w:p>
+    <w:p>
+      <w:pPr>
+        <w:pStyle w:val="Kd"/>
+        <w:keepNext/>
+        <w:pBdr>
+          <w:top w:val="single" w:sz="4" w:space="1" w:color="auto"/>
+          <w:left w:val="single" w:sz="4" w:space="4" w:color="auto"/>
+          <w:bottom w:val="single" w:sz="4" w:space="1" w:color="auto"/>
+          <w:right w:val="single" w:sz="4" w:space="4" w:color="auto"/>
+        </w:pBdr>
+        <w:shd w:val="clear" w:color="auto" w:fill="D9D9D9" w:themeFill="background1" w:themeFillShade="D9"/>
+        <w:jc w:val="left"/>
+        <w:rPr>
+          <w:color w:val="000000"/>
+          <w:lang w:eastAsia="hu-HU"/>
+        </w:rPr>
+      </w:pPr>
+      <w:r>
+        <w:rPr>
+          <w:color w:val="000000"/>
+          <w:lang w:eastAsia="hu-HU"/>
+        </w:rPr>
+        <w:t xml:space="preserve">            </w:t>
+      </w:r>
+      <w:proofErr w:type="spellStart"/>
+      <w:r>
+        <w:rPr>
+          <w:color w:val="000000"/>
+          <w:lang w:eastAsia="hu-HU"/>
+        </w:rPr>
+        <w:t>lng</w:t>
+      </w:r>
+      <w:proofErr w:type="spellEnd"/>
+      <w:r>
+        <w:rPr>
+          <w:color w:val="000000"/>
+          <w:lang w:eastAsia="hu-HU"/>
+        </w:rPr>
+        <w:t>: 36.8233</w:t>
+      </w:r>
+    </w:p>
+    <w:p>
+      <w:pPr>
+        <w:pStyle w:val="Kd"/>
+        <w:keepNext/>
+        <w:pBdr>
+          <w:top w:val="single" w:sz="4" w:space="1" w:color="auto"/>
+          <w:left w:val="single" w:sz="4" w:space="4" w:color="auto"/>
+          <w:bottom w:val="single" w:sz="4" w:space="1" w:color="auto"/>
+          <w:right w:val="single" w:sz="4" w:space="4" w:color="auto"/>
+        </w:pBdr>
+        <w:shd w:val="clear" w:color="auto" w:fill="D9D9D9" w:themeFill="background1" w:themeFillShade="D9"/>
+        <w:jc w:val="left"/>
+        <w:rPr>
+          <w:color w:val="000000"/>
+          <w:lang w:eastAsia="hu-HU"/>
+        </w:rPr>
+      </w:pPr>
+      <w:r>
+        <w:rPr>
+          <w:color w:val="000000"/>
+          <w:lang w:eastAsia="hu-HU"/>
+        </w:rPr>
+        <w:t xml:space="preserve">          }</w:t>
+      </w:r>
+    </w:p>
+    <w:p>
+      <w:pPr>
+        <w:pStyle w:val="Kd"/>
+        <w:keepNext/>
+        <w:pBdr>
+          <w:top w:val="single" w:sz="4" w:space="1" w:color="auto"/>
+          <w:left w:val="single" w:sz="4" w:space="4" w:color="auto"/>
+          <w:bottom w:val="single" w:sz="4" w:space="1" w:color="auto"/>
+          <w:right w:val="single" w:sz="4" w:space="4" w:color="auto"/>
+        </w:pBdr>
+        <w:shd w:val="clear" w:color="auto" w:fill="D9D9D9" w:themeFill="background1" w:themeFillShade="D9"/>
+        <w:jc w:val="left"/>
+        <w:rPr>
+          <w:color w:val="000000"/>
+          <w:lang w:eastAsia="hu-HU"/>
+        </w:rPr>
+      </w:pPr>
+      <w:r>
+        <w:rPr>
+          <w:color w:val="000000"/>
+          <w:lang w:eastAsia="hu-HU"/>
+        </w:rPr>
+        <w:t xml:space="preserve">        }</w:t>
+      </w:r>
+    </w:p>
+    <w:p>
+      <w:pPr>
+        <w:pStyle w:val="Kd"/>
+        <w:keepNext/>
+        <w:pBdr>
+          <w:top w:val="single" w:sz="4" w:space="1" w:color="auto"/>
+          <w:left w:val="single" w:sz="4" w:space="4" w:color="auto"/>
+          <w:bottom w:val="single" w:sz="4" w:space="1" w:color="auto"/>
+          <w:right w:val="single" w:sz="4" w:space="4" w:color="auto"/>
+        </w:pBdr>
+        <w:shd w:val="clear" w:color="auto" w:fill="D9D9D9" w:themeFill="background1" w:themeFillShade="D9"/>
+        <w:jc w:val="left"/>
+        <w:rPr>
+          <w:color w:val="000000"/>
+          <w:lang w:eastAsia="hu-HU"/>
+        </w:rPr>
+      </w:pPr>
+      <w:r>
+        <w:rPr>
+          <w:color w:val="000000"/>
+          <w:lang w:eastAsia="hu-HU"/>
+        </w:rPr>
+        <w:t xml:space="preserve">      /&gt;</w:t>
+      </w:r>
+    </w:p>
+    <w:p>
+      <w:pPr>
+        <w:pStyle w:val="Kd"/>
+        <w:keepNext/>
+        <w:pBdr>
+          <w:top w:val="single" w:sz="4" w:space="1" w:color="auto"/>
+          <w:left w:val="single" w:sz="4" w:space="4" w:color="auto"/>
+          <w:bottom w:val="single" w:sz="4" w:space="1" w:color="auto"/>
+          <w:right w:val="single" w:sz="4" w:space="4" w:color="auto"/>
+        </w:pBdr>
+        <w:shd w:val="clear" w:color="auto" w:fill="D9D9D9" w:themeFill="background1" w:themeFillShade="D9"/>
+        <w:jc w:val="left"/>
+        <w:rPr>
+          <w:color w:val="000000"/>
+          <w:lang w:eastAsia="hu-HU"/>
+        </w:rPr>
+      </w:pPr>
+      <w:r>
+        <w:rPr>
+          <w:color w:val="000000"/>
+          <w:lang w:eastAsia="hu-HU"/>
+        </w:rPr>
+        <w:t xml:space="preserve">    );</w:t>
+      </w:r>
+    </w:p>
+    <w:p>
+      <w:pPr>
+        <w:pStyle w:val="Kd"/>
+        <w:keepNext/>
+        <w:pBdr>
+          <w:top w:val="single" w:sz="4" w:space="1" w:color="auto"/>
+          <w:left w:val="single" w:sz="4" w:space="4" w:color="auto"/>
+          <w:bottom w:val="single" w:sz="4" w:space="1" w:color="auto"/>
+          <w:right w:val="single" w:sz="4" w:space="4" w:color="auto"/>
+        </w:pBdr>
+        <w:shd w:val="clear" w:color="auto" w:fill="D9D9D9" w:themeFill="background1" w:themeFillShade="D9"/>
+        <w:jc w:val="left"/>
+        <w:rPr>
+          <w:color w:val="000000"/>
+          <w:lang w:eastAsia="hu-HU"/>
+        </w:rPr>
+      </w:pPr>
+      <w:r>
+        <w:rPr>
+          <w:color w:val="000000"/>
+          <w:lang w:eastAsia="hu-HU"/>
+        </w:rPr>
+        <w:t xml:space="preserve">  }</w:t>
+      </w:r>
+    </w:p>
+    <w:p>
+      <w:pPr>
+        <w:pStyle w:val="Kd"/>
+        <w:keepNext/>
+        <w:pBdr>
+          <w:top w:val="single" w:sz="4" w:space="1" w:color="auto"/>
+          <w:left w:val="single" w:sz="4" w:space="4" w:color="auto"/>
+          <w:bottom w:val="single" w:sz="4" w:space="1" w:color="auto"/>
+          <w:right w:val="single" w:sz="4" w:space="4" w:color="auto"/>
+        </w:pBdr>
+        <w:shd w:val="clear" w:color="auto" w:fill="D9D9D9" w:themeFill="background1" w:themeFillShade="D9"/>
+        <w:jc w:val="left"/>
+        <w:rPr>
+          <w:color w:val="000000"/>
+          <w:lang w:eastAsia="hu-HU"/>
+        </w:rPr>
+      </w:pPr>
+      <w:r>
+        <w:rPr>
+          <w:color w:val="000000"/>
+          <w:lang w:eastAsia="hu-HU"/>
+        </w:rPr>
+        <w:t>}</w:t>
+      </w:r>
+    </w:p>
+    <w:p>
+      <w:pPr>
+        <w:pStyle w:val="Kd"/>
+        <w:keepNext/>
+        <w:pBdr>
+          <w:top w:val="single" w:sz="4" w:space="1" w:color="auto"/>
+          <w:left w:val="single" w:sz="4" w:space="4" w:color="auto"/>
+          <w:bottom w:val="single" w:sz="4" w:space="1" w:color="auto"/>
+          <w:right w:val="single" w:sz="4" w:space="4" w:color="auto"/>
+        </w:pBdr>
+        <w:shd w:val="clear" w:color="auto" w:fill="D9D9D9" w:themeFill="background1" w:themeFillShade="D9"/>
+        <w:jc w:val="left"/>
+        <w:rPr>
+          <w:color w:val="000000"/>
+          <w:lang w:eastAsia="hu-HU"/>
+        </w:rPr>
+      </w:pPr>
+    </w:p>
+    <w:p>
+      <w:pPr>
+        <w:pStyle w:val="Kd"/>
+        <w:keepNext/>
+        <w:pBdr>
+          <w:top w:val="single" w:sz="4" w:space="1" w:color="auto"/>
+          <w:left w:val="single" w:sz="4" w:space="4" w:color="auto"/>
+          <w:bottom w:val="single" w:sz="4" w:space="1" w:color="auto"/>
+          <w:right w:val="single" w:sz="4" w:space="4" w:color="auto"/>
+        </w:pBdr>
+        <w:shd w:val="clear" w:color="auto" w:fill="D9D9D9" w:themeFill="background1" w:themeFillShade="D9"/>
+        <w:jc w:val="left"/>
+        <w:rPr>
+          <w:color w:val="000000"/>
+          <w:lang w:eastAsia="hu-HU"/>
+        </w:rPr>
+      </w:pPr>
+      <w:r>
+        <w:rPr>
+          <w:color w:val="000000"/>
+          <w:lang w:eastAsia="hu-HU"/>
+        </w:rPr>
+        <w:t xml:space="preserve">export </w:t>
+      </w:r>
+      <w:proofErr w:type="spellStart"/>
+      <w:r>
+        <w:rPr>
+          <w:color w:val="000000"/>
+          <w:lang w:eastAsia="hu-HU"/>
+        </w:rPr>
+        <w:t>default</w:t>
+      </w:r>
+      <w:proofErr w:type="spellEnd"/>
+      <w:r>
+        <w:rPr>
+          <w:color w:val="000000"/>
+          <w:lang w:eastAsia="hu-HU"/>
+        </w:rPr>
+        <w:t xml:space="preserve"> </w:t>
+      </w:r>
+      <w:proofErr w:type="spellStart"/>
+      <w:r>
+        <w:rPr>
+          <w:color w:val="000000"/>
+          <w:lang w:eastAsia="hu-HU"/>
+        </w:rPr>
+        <w:t>GoogleApiWrapper</w:t>
+      </w:r>
+      <w:proofErr w:type="spellEnd"/>
+      <w:r>
+        <w:rPr>
+          <w:color w:val="000000"/>
+          <w:lang w:eastAsia="hu-HU"/>
+        </w:rPr>
+        <w:t>({</w:t>
+      </w:r>
+    </w:p>
+    <w:p>
+      <w:pPr>
+        <w:pStyle w:val="Kd"/>
+        <w:keepNext/>
+        <w:pBdr>
+          <w:top w:val="single" w:sz="4" w:space="1" w:color="auto"/>
+          <w:left w:val="single" w:sz="4" w:space="4" w:color="auto"/>
+          <w:bottom w:val="single" w:sz="4" w:space="1" w:color="auto"/>
+          <w:right w:val="single" w:sz="4" w:space="4" w:color="auto"/>
+        </w:pBdr>
+        <w:shd w:val="clear" w:color="auto" w:fill="D9D9D9" w:themeFill="background1" w:themeFillShade="D9"/>
+        <w:jc w:val="left"/>
+        <w:rPr>
+          <w:color w:val="000000"/>
+          <w:lang w:eastAsia="hu-HU"/>
+        </w:rPr>
+      </w:pPr>
+      <w:r>
+        <w:rPr>
+          <w:color w:val="000000"/>
+          <w:lang w:eastAsia="hu-HU"/>
+        </w:rPr>
+        <w:t xml:space="preserve">  </w:t>
+      </w:r>
+      <w:proofErr w:type="spellStart"/>
+      <w:r>
+        <w:rPr>
+          <w:color w:val="000000"/>
+          <w:lang w:eastAsia="hu-HU"/>
+        </w:rPr>
+        <w:t>apiKey</w:t>
+      </w:r>
+      <w:proofErr w:type="spellEnd"/>
+      <w:r>
+        <w:rPr>
+          <w:color w:val="000000"/>
+          <w:lang w:eastAsia="hu-HU"/>
+        </w:rPr>
+        <w:t>: 'YOUR_GOOGLE_MAPS_API_KEY_GOES_HERE'</w:t>
+      </w:r>
+    </w:p>
+    <w:p>
+      <w:pPr>
+        <w:pStyle w:val="Kd"/>
+        <w:keepNext/>
+        <w:pBdr>
+          <w:top w:val="single" w:sz="4" w:space="1" w:color="auto"/>
+          <w:left w:val="single" w:sz="4" w:space="4" w:color="auto"/>
+          <w:bottom w:val="single" w:sz="4" w:space="1" w:color="auto"/>
+          <w:right w:val="single" w:sz="4" w:space="4" w:color="auto"/>
+        </w:pBdr>
+        <w:shd w:val="clear" w:color="auto" w:fill="D9D9D9" w:themeFill="background1" w:themeFillShade="D9"/>
+        <w:jc w:val="left"/>
+        <w:rPr>
+          <w:color w:val="000000"/>
+          <w:lang w:eastAsia="hu-HU"/>
+        </w:rPr>
+      </w:pPr>
+      <w:r>
+        <w:rPr>
+          <w:color w:val="000000"/>
+          <w:lang w:eastAsia="hu-HU"/>
+        </w:rPr>
+        <w:t>})(</w:t>
+      </w:r>
+      <w:proofErr w:type="spellStart"/>
+      <w:r>
+        <w:rPr>
+          <w:color w:val="000000"/>
+          <w:lang w:eastAsia="hu-HU"/>
+        </w:rPr>
+        <w:t>MapContainer</w:t>
+      </w:r>
+      <w:proofErr w:type="spellEnd"/>
+      <w:r>
+        <w:rPr>
+          <w:color w:val="000000"/>
+          <w:lang w:eastAsia="hu-HU"/>
+        </w:rPr>
+        <w:t>);</w:t>
+      </w:r>
+    </w:p>
+    <w:p/>
+    <w:p>
+      <w:r>
+        <w:t>A kezdeti pozíciót szélességi és hosszúsági koordináták megadásával határozhatjuk meg</w:t>
+      </w:r>
+      <w:r>
+        <w:t>. Ezen koordinátákat akár a böngészőtől is elkérhetjü</w:t>
+      </w:r>
+      <w:r>
+        <w:t>k, feltéve, hogy a felhasználó engedélyezi a böngészőben az helymeghatározást.</w:t>
+      </w:r>
+    </w:p>
+    <w:p>
+      <w:pPr>
+        <w:pStyle w:val="Kd"/>
+        <w:keepNext/>
+        <w:pBdr>
+          <w:top w:val="single" w:sz="4" w:space="1" w:color="auto"/>
+          <w:left w:val="single" w:sz="4" w:space="4" w:color="auto"/>
+          <w:bottom w:val="single" w:sz="4" w:space="1" w:color="auto"/>
+          <w:right w:val="single" w:sz="4" w:space="4" w:color="auto"/>
+        </w:pBdr>
+        <w:shd w:val="clear" w:color="auto" w:fill="D9D9D9" w:themeFill="background1" w:themeFillShade="D9"/>
+        <w:jc w:val="left"/>
+        <w:rPr>
+          <w:color w:val="000000"/>
+          <w:lang w:eastAsia="hu-HU"/>
+        </w:rPr>
+      </w:pPr>
+      <w:r>
+        <w:rPr>
+          <w:color w:val="000000"/>
+          <w:lang w:eastAsia="hu-HU"/>
+        </w:rPr>
+        <w:lastRenderedPageBreak/>
+        <w:t>    //Jelenlegi helyzet elkérése a böngészőtől</w:t>
+      </w:r>
+    </w:p>
+    <w:p>
+      <w:pPr>
+        <w:pStyle w:val="Kd"/>
+        <w:keepNext/>
+        <w:pBdr>
+          <w:top w:val="single" w:sz="4" w:space="1" w:color="auto"/>
+          <w:left w:val="single" w:sz="4" w:space="4" w:color="auto"/>
+          <w:bottom w:val="single" w:sz="4" w:space="1" w:color="auto"/>
+          <w:right w:val="single" w:sz="4" w:space="4" w:color="auto"/>
+        </w:pBdr>
+        <w:shd w:val="clear" w:color="auto" w:fill="D9D9D9" w:themeFill="background1" w:themeFillShade="D9"/>
+        <w:jc w:val="left"/>
+        <w:rPr>
+          <w:color w:val="000000"/>
+          <w:lang w:eastAsia="hu-HU"/>
+        </w:rPr>
+      </w:pPr>
+      <w:r>
+        <w:rPr>
+          <w:color w:val="000000"/>
+          <w:lang w:eastAsia="hu-HU"/>
+        </w:rPr>
+        <w:t>    const </w:t>
+      </w:r>
+      <w:proofErr w:type="spellStart"/>
+      <w:r>
+        <w:rPr>
+          <w:color w:val="000000"/>
+          <w:lang w:eastAsia="hu-HU"/>
+        </w:rPr>
+        <w:t>getCurrentLocation</w:t>
+      </w:r>
+      <w:proofErr w:type="spellEnd"/>
+      <w:r>
+        <w:rPr>
+          <w:color w:val="000000"/>
+          <w:lang w:eastAsia="hu-HU"/>
+        </w:rPr>
+        <w:t> = </w:t>
+      </w:r>
+      <w:proofErr w:type="spellStart"/>
+      <w:r>
+        <w:rPr>
+          <w:color w:val="000000"/>
+          <w:lang w:eastAsia="hu-HU"/>
+        </w:rPr>
+        <w:t>async</w:t>
+      </w:r>
+      <w:proofErr w:type="spellEnd"/>
+      <w:r>
+        <w:rPr>
+          <w:color w:val="000000"/>
+          <w:lang w:eastAsia="hu-HU"/>
+        </w:rPr>
+        <w:t> () =&gt; {</w:t>
+      </w:r>
+    </w:p>
+    <w:p>
+      <w:pPr>
+        <w:pStyle w:val="Kd"/>
+        <w:keepNext/>
+        <w:pBdr>
+          <w:top w:val="single" w:sz="4" w:space="1" w:color="auto"/>
+          <w:left w:val="single" w:sz="4" w:space="4" w:color="auto"/>
+          <w:bottom w:val="single" w:sz="4" w:space="1" w:color="auto"/>
+          <w:right w:val="single" w:sz="4" w:space="4" w:color="auto"/>
+        </w:pBdr>
+        <w:shd w:val="clear" w:color="auto" w:fill="D9D9D9" w:themeFill="background1" w:themeFillShade="D9"/>
+        <w:jc w:val="left"/>
+        <w:rPr>
+          <w:color w:val="000000"/>
+          <w:lang w:eastAsia="hu-HU"/>
+        </w:rPr>
+      </w:pPr>
+      <w:r>
+        <w:rPr>
+          <w:color w:val="000000"/>
+          <w:lang w:eastAsia="hu-HU"/>
+        </w:rPr>
+        <w:t>        </w:t>
+      </w:r>
+      <w:proofErr w:type="spellStart"/>
+      <w:r>
+        <w:rPr>
+          <w:color w:val="000000"/>
+          <w:lang w:eastAsia="hu-HU"/>
+        </w:rPr>
+        <w:t>if</w:t>
+      </w:r>
+      <w:proofErr w:type="spellEnd"/>
+      <w:r>
+        <w:rPr>
+          <w:color w:val="000000"/>
+          <w:lang w:eastAsia="hu-HU"/>
+        </w:rPr>
+        <w:t> (</w:t>
+      </w:r>
+      <w:proofErr w:type="spellStart"/>
+      <w:r>
+        <w:rPr>
+          <w:color w:val="000000"/>
+          <w:lang w:eastAsia="hu-HU"/>
+        </w:rPr>
+        <w:t>navigator</w:t>
+      </w:r>
+      <w:proofErr w:type="spellEnd"/>
+      <w:r>
+        <w:rPr>
+          <w:color w:val="000000"/>
+          <w:lang w:eastAsia="hu-HU"/>
+        </w:rPr>
+        <w:t> &amp;&amp; </w:t>
+      </w:r>
+      <w:proofErr w:type="spellStart"/>
+      <w:r>
+        <w:rPr>
+          <w:color w:val="000000"/>
+          <w:lang w:eastAsia="hu-HU"/>
+        </w:rPr>
+        <w:t>navigator.geolocation</w:t>
+      </w:r>
+      <w:proofErr w:type="spellEnd"/>
+      <w:r>
+        <w:rPr>
+          <w:color w:val="000000"/>
+          <w:lang w:eastAsia="hu-HU"/>
+        </w:rPr>
+        <w:t>) {</w:t>
+      </w:r>
+    </w:p>
+    <w:p>
+      <w:pPr>
+        <w:pStyle w:val="Kd"/>
+        <w:keepNext/>
+        <w:pBdr>
+          <w:top w:val="single" w:sz="4" w:space="1" w:color="auto"/>
+          <w:left w:val="single" w:sz="4" w:space="4" w:color="auto"/>
+          <w:bottom w:val="single" w:sz="4" w:space="1" w:color="auto"/>
+          <w:right w:val="single" w:sz="4" w:space="4" w:color="auto"/>
+        </w:pBdr>
+        <w:shd w:val="clear" w:color="auto" w:fill="D9D9D9" w:themeFill="background1" w:themeFillShade="D9"/>
+        <w:jc w:val="left"/>
+        <w:rPr>
+          <w:color w:val="000000"/>
+          <w:lang w:eastAsia="hu-HU"/>
+        </w:rPr>
+      </w:pPr>
+      <w:r>
+        <w:rPr>
+          <w:color w:val="000000"/>
+          <w:lang w:eastAsia="hu-HU"/>
+        </w:rPr>
+        <w:t>            </w:t>
+      </w:r>
+      <w:proofErr w:type="spellStart"/>
+      <w:r>
+        <w:rPr>
+          <w:color w:val="000000"/>
+          <w:lang w:eastAsia="hu-HU"/>
+        </w:rPr>
+        <w:t>navigator.geolocation.getCurrentPosition</w:t>
+      </w:r>
+      <w:proofErr w:type="spellEnd"/>
+      <w:r>
+        <w:rPr>
+          <w:color w:val="000000"/>
+          <w:lang w:eastAsia="hu-HU"/>
+        </w:rPr>
+        <w:t>(</w:t>
+      </w:r>
+      <w:proofErr w:type="spellStart"/>
+      <w:r>
+        <w:rPr>
+          <w:color w:val="000000"/>
+          <w:lang w:eastAsia="hu-HU"/>
+        </w:rPr>
+        <w:t>pos</w:t>
+      </w:r>
+      <w:proofErr w:type="spellEnd"/>
+      <w:r>
+        <w:rPr>
+          <w:color w:val="000000"/>
+          <w:lang w:eastAsia="hu-HU"/>
+        </w:rPr>
+        <w:t> =&gt; {</w:t>
+      </w:r>
+    </w:p>
+    <w:p>
+      <w:pPr>
+        <w:pStyle w:val="Kd"/>
+        <w:keepNext/>
+        <w:pBdr>
+          <w:top w:val="single" w:sz="4" w:space="1" w:color="auto"/>
+          <w:left w:val="single" w:sz="4" w:space="4" w:color="auto"/>
+          <w:bottom w:val="single" w:sz="4" w:space="1" w:color="auto"/>
+          <w:right w:val="single" w:sz="4" w:space="4" w:color="auto"/>
+        </w:pBdr>
+        <w:shd w:val="clear" w:color="auto" w:fill="D9D9D9" w:themeFill="background1" w:themeFillShade="D9"/>
+        <w:jc w:val="left"/>
+        <w:rPr>
+          <w:color w:val="000000"/>
+          <w:lang w:eastAsia="hu-HU"/>
+        </w:rPr>
+      </w:pPr>
+      <w:r>
+        <w:rPr>
+          <w:color w:val="000000"/>
+          <w:lang w:eastAsia="hu-HU"/>
+        </w:rPr>
+        <w:t>                const </w:t>
+      </w:r>
+      <w:proofErr w:type="spellStart"/>
+      <w:r>
+        <w:rPr>
+          <w:color w:val="000000"/>
+          <w:lang w:eastAsia="hu-HU"/>
+        </w:rPr>
+        <w:t>coords</w:t>
+      </w:r>
+      <w:proofErr w:type="spellEnd"/>
+      <w:r>
+        <w:rPr>
+          <w:color w:val="000000"/>
+          <w:lang w:eastAsia="hu-HU"/>
+        </w:rPr>
+        <w:t> = </w:t>
+      </w:r>
+      <w:proofErr w:type="spellStart"/>
+      <w:r>
+        <w:rPr>
+          <w:color w:val="000000"/>
+          <w:lang w:eastAsia="hu-HU"/>
+        </w:rPr>
+        <w:t>pos.coords</w:t>
+      </w:r>
+      <w:proofErr w:type="spellEnd"/>
+      <w:r>
+        <w:rPr>
+          <w:color w:val="000000"/>
+          <w:lang w:eastAsia="hu-HU"/>
+        </w:rPr>
+        <w:t>;</w:t>
+      </w:r>
+    </w:p>
+    <w:p>
+      <w:pPr>
+        <w:pStyle w:val="Kd"/>
+        <w:keepNext/>
+        <w:pBdr>
+          <w:top w:val="single" w:sz="4" w:space="1" w:color="auto"/>
+          <w:left w:val="single" w:sz="4" w:space="4" w:color="auto"/>
+          <w:bottom w:val="single" w:sz="4" w:space="1" w:color="auto"/>
+          <w:right w:val="single" w:sz="4" w:space="4" w:color="auto"/>
+        </w:pBdr>
+        <w:shd w:val="clear" w:color="auto" w:fill="D9D9D9" w:themeFill="background1" w:themeFillShade="D9"/>
+        <w:jc w:val="left"/>
+        <w:rPr>
+          <w:color w:val="000000"/>
+          <w:lang w:eastAsia="hu-HU"/>
+        </w:rPr>
+      </w:pPr>
+      <w:r>
+        <w:rPr>
+          <w:color w:val="000000"/>
+          <w:lang w:eastAsia="hu-HU"/>
+        </w:rPr>
+        <w:t>                </w:t>
+      </w:r>
+      <w:proofErr w:type="spellStart"/>
+      <w:r>
+        <w:rPr>
+          <w:color w:val="000000"/>
+          <w:lang w:eastAsia="hu-HU"/>
+        </w:rPr>
+        <w:t>setLongitude</w:t>
+      </w:r>
+      <w:proofErr w:type="spellEnd"/>
+      <w:r>
+        <w:rPr>
+          <w:color w:val="000000"/>
+          <w:lang w:eastAsia="hu-HU"/>
+        </w:rPr>
+        <w:t>(</w:t>
+      </w:r>
+      <w:proofErr w:type="spellStart"/>
+      <w:r>
+        <w:rPr>
+          <w:color w:val="000000"/>
+          <w:lang w:eastAsia="hu-HU"/>
+        </w:rPr>
+        <w:t>coords.longitude</w:t>
+      </w:r>
+      <w:proofErr w:type="spellEnd"/>
+      <w:r>
+        <w:rPr>
+          <w:color w:val="000000"/>
+          <w:lang w:eastAsia="hu-HU"/>
+        </w:rPr>
+        <w:t>);</w:t>
+      </w:r>
+    </w:p>
+    <w:p>
+      <w:pPr>
+        <w:pStyle w:val="Kd"/>
+        <w:keepNext/>
+        <w:pBdr>
+          <w:top w:val="single" w:sz="4" w:space="1" w:color="auto"/>
+          <w:left w:val="single" w:sz="4" w:space="4" w:color="auto"/>
+          <w:bottom w:val="single" w:sz="4" w:space="1" w:color="auto"/>
+          <w:right w:val="single" w:sz="4" w:space="4" w:color="auto"/>
+        </w:pBdr>
+        <w:shd w:val="clear" w:color="auto" w:fill="D9D9D9" w:themeFill="background1" w:themeFillShade="D9"/>
+        <w:jc w:val="left"/>
+        <w:rPr>
+          <w:color w:val="000000"/>
+          <w:lang w:eastAsia="hu-HU"/>
+        </w:rPr>
+      </w:pPr>
+      <w:r>
+        <w:rPr>
+          <w:color w:val="000000"/>
+          <w:lang w:eastAsia="hu-HU"/>
+        </w:rPr>
+        <w:t>                </w:t>
+      </w:r>
+      <w:proofErr w:type="spellStart"/>
+      <w:r>
+        <w:rPr>
+          <w:color w:val="000000"/>
+          <w:lang w:eastAsia="hu-HU"/>
+        </w:rPr>
+        <w:t>setLatitude</w:t>
+      </w:r>
+      <w:proofErr w:type="spellEnd"/>
+      <w:r>
+        <w:rPr>
+          <w:color w:val="000000"/>
+          <w:lang w:eastAsia="hu-HU"/>
+        </w:rPr>
+        <w:t>(</w:t>
+      </w:r>
+      <w:proofErr w:type="spellStart"/>
+      <w:r>
+        <w:rPr>
+          <w:color w:val="000000"/>
+          <w:lang w:eastAsia="hu-HU"/>
+        </w:rPr>
+        <w:t>coords.latitude</w:t>
+      </w:r>
+      <w:proofErr w:type="spellEnd"/>
+      <w:r>
+        <w:rPr>
+          <w:color w:val="000000"/>
+          <w:lang w:eastAsia="hu-HU"/>
+        </w:rPr>
+        <w:t>);</w:t>
+      </w:r>
+    </w:p>
+    <w:p>
+      <w:pPr>
+        <w:pStyle w:val="Kd"/>
+        <w:keepNext/>
+        <w:pBdr>
+          <w:top w:val="single" w:sz="4" w:space="1" w:color="auto"/>
+          <w:left w:val="single" w:sz="4" w:space="4" w:color="auto"/>
+          <w:bottom w:val="single" w:sz="4" w:space="1" w:color="auto"/>
+          <w:right w:val="single" w:sz="4" w:space="4" w:color="auto"/>
+        </w:pBdr>
+        <w:shd w:val="clear" w:color="auto" w:fill="D9D9D9" w:themeFill="background1" w:themeFillShade="D9"/>
+        <w:jc w:val="left"/>
+        <w:rPr>
+          <w:color w:val="000000"/>
+          <w:lang w:eastAsia="hu-HU"/>
+        </w:rPr>
+      </w:pPr>
+      <w:r>
+        <w:rPr>
+          <w:color w:val="000000"/>
+          <w:lang w:eastAsia="hu-HU"/>
+        </w:rPr>
+        <w:t>            });</w:t>
+      </w:r>
+    </w:p>
+    <w:p>
+      <w:pPr>
+        <w:pStyle w:val="Kd"/>
+        <w:keepNext/>
+        <w:pBdr>
+          <w:top w:val="single" w:sz="4" w:space="1" w:color="auto"/>
+          <w:left w:val="single" w:sz="4" w:space="4" w:color="auto"/>
+          <w:bottom w:val="single" w:sz="4" w:space="1" w:color="auto"/>
+          <w:right w:val="single" w:sz="4" w:space="4" w:color="auto"/>
+        </w:pBdr>
+        <w:shd w:val="clear" w:color="auto" w:fill="D9D9D9" w:themeFill="background1" w:themeFillShade="D9"/>
+        <w:jc w:val="left"/>
+        <w:rPr>
+          <w:color w:val="000000"/>
+          <w:lang w:eastAsia="hu-HU"/>
+        </w:rPr>
+      </w:pPr>
+      <w:r>
+        <w:rPr>
+          <w:color w:val="000000"/>
+          <w:lang w:eastAsia="hu-HU"/>
+        </w:rPr>
+        <w:t>        }</w:t>
+      </w:r>
+    </w:p>
+    <w:p>
+      <w:pPr>
+        <w:pStyle w:val="Kd"/>
+        <w:keepNext/>
+        <w:pBdr>
+          <w:top w:val="single" w:sz="4" w:space="1" w:color="auto"/>
+          <w:left w:val="single" w:sz="4" w:space="4" w:color="auto"/>
+          <w:bottom w:val="single" w:sz="4" w:space="1" w:color="auto"/>
+          <w:right w:val="single" w:sz="4" w:space="4" w:color="auto"/>
+        </w:pBdr>
+        <w:shd w:val="clear" w:color="auto" w:fill="D9D9D9" w:themeFill="background1" w:themeFillShade="D9"/>
+        <w:jc w:val="left"/>
+        <w:rPr>
+          <w:color w:val="000000"/>
+          <w:lang w:eastAsia="hu-HU"/>
+        </w:rPr>
+      </w:pPr>
+      <w:r>
+        <w:rPr>
+          <w:color w:val="000000"/>
+          <w:lang w:eastAsia="hu-HU"/>
+        </w:rPr>
+        <w:t>    }</w:t>
+      </w:r>
+    </w:p>
+    <w:p/>
+    <w:p>
+      <w:pPr>
+        <w:pStyle w:val="Cmsor1"/>
+      </w:pPr>
+      <w:r>
+        <w:lastRenderedPageBreak/>
+        <w:t>Felsőszintű architektúra</w:t>
+      </w:r>
+    </w:p>
+    <w:p/>
     <w:sdt>
       <w:sdtPr>
         <w:rPr>
@@ -12029,12 +14735,12 @@
                 <w:tblLook w:val="04A0" w:firstRow="1" w:lastRow="0" w:firstColumn="1" w:lastColumn="0" w:noHBand="0" w:noVBand="1"/>
               </w:tblPr>
               <w:tblGrid>
-                <w:gridCol w:w="450"/>
-                <w:gridCol w:w="8054"/>
+                <w:gridCol w:w="341"/>
+                <w:gridCol w:w="8163"/>
               </w:tblGrid>
               <w:tr>
                 <w:trPr>
-                  <w:divId w:val="1547789056"/>
+                  <w:divId w:val="575936682"/>
                   <w:tblCellSpacing w:w="15" w:type="dxa"/>
                 </w:trPr>
                 <w:tc>
@@ -12068,7 +14774,7 @@
               </w:tr>
               <w:tr>
                 <w:trPr>
-                  <w:divId w:val="1547789056"/>
+                  <w:divId w:val="575936682"/>
                   <w:tblCellSpacing w:w="15" w:type="dxa"/>
                 </w:trPr>
                 <w:tc>
@@ -12102,7 +14808,7 @@
               </w:tr>
               <w:tr>
                 <w:trPr>
-                  <w:divId w:val="1547789056"/>
+                  <w:divId w:val="575936682"/>
                   <w:tblCellSpacing w:w="15" w:type="dxa"/>
                 </w:trPr>
                 <w:tc>
@@ -12136,7 +14842,7 @@
               </w:tr>
               <w:tr>
                 <w:trPr>
-                  <w:divId w:val="1547789056"/>
+                  <w:divId w:val="575936682"/>
                   <w:tblCellSpacing w:w="15" w:type="dxa"/>
                 </w:trPr>
                 <w:tc>
@@ -12170,7 +14876,7 @@
               </w:tr>
               <w:tr>
                 <w:trPr>
-                  <w:divId w:val="1547789056"/>
+                  <w:divId w:val="575936682"/>
                   <w:tblCellSpacing w:w="15" w:type="dxa"/>
                 </w:trPr>
                 <w:tc>
@@ -12204,7 +14910,7 @@
               </w:tr>
               <w:tr>
                 <w:trPr>
-                  <w:divId w:val="1547789056"/>
+                  <w:divId w:val="575936682"/>
                   <w:tblCellSpacing w:w="15" w:type="dxa"/>
                 </w:trPr>
                 <w:tc>
@@ -12238,7 +14944,7 @@
               </w:tr>
               <w:tr>
                 <w:trPr>
-                  <w:divId w:val="1547789056"/>
+                  <w:divId w:val="575936682"/>
                   <w:tblCellSpacing w:w="15" w:type="dxa"/>
                 </w:trPr>
                 <w:tc>
@@ -12272,7 +14978,7 @@
               </w:tr>
               <w:tr>
                 <w:trPr>
-                  <w:divId w:val="1547789056"/>
+                  <w:divId w:val="575936682"/>
                   <w:tblCellSpacing w:w="15" w:type="dxa"/>
                 </w:trPr>
                 <w:tc>
@@ -12306,7 +15012,7 @@
               </w:tr>
               <w:tr>
                 <w:trPr>
-                  <w:divId w:val="1547789056"/>
+                  <w:divId w:val="575936682"/>
                   <w:tblCellSpacing w:w="15" w:type="dxa"/>
                 </w:trPr>
                 <w:tc>
@@ -12340,7 +15046,7 @@
               </w:tr>
               <w:tr>
                 <w:trPr>
-                  <w:divId w:val="1547789056"/>
+                  <w:divId w:val="575936682"/>
                   <w:tblCellSpacing w:w="15" w:type="dxa"/>
                 </w:trPr>
                 <w:tc>
@@ -12375,7 +15081,7 @@
               </w:tr>
               <w:tr>
                 <w:trPr>
-                  <w:divId w:val="1547789056"/>
+                  <w:divId w:val="575936682"/>
                   <w:tblCellSpacing w:w="15" w:type="dxa"/>
                 </w:trPr>
                 <w:tc>
@@ -12409,7 +15115,7 @@
               </w:tr>
               <w:tr>
                 <w:trPr>
-                  <w:divId w:val="1547789056"/>
+                  <w:divId w:val="575936682"/>
                   <w:tblCellSpacing w:w="15" w:type="dxa"/>
                 </w:trPr>
                 <w:tc>
@@ -12443,7 +15149,7 @@
               </w:tr>
               <w:tr>
                 <w:trPr>
-                  <w:divId w:val="1547789056"/>
+                  <w:divId w:val="575936682"/>
                   <w:tblCellSpacing w:w="15" w:type="dxa"/>
                 </w:trPr>
                 <w:tc>
@@ -12475,10 +15181,146 @@
                   </w:p>
                 </w:tc>
               </w:tr>
+              <w:tr>
+                <w:trPr>
+                  <w:divId w:val="575936682"/>
+                  <w:tblCellSpacing w:w="15" w:type="dxa"/>
+                </w:trPr>
+                <w:tc>
+                  <w:tcPr>
+                    <w:tcW w:w="50" w:type="pct"/>
+                    <w:hideMark/>
+                  </w:tcPr>
+                  <w:p>
+                    <w:pPr>
+                      <w:pStyle w:val="Irodalomjegyzk"/>
+                    </w:pPr>
+                    <w:r>
+                      <w:t xml:space="preserve">[14] </w:t>
+                    </w:r>
+                  </w:p>
+                </w:tc>
+                <w:tc>
+                  <w:tcPr>
+                    <w:tcW w:w="0" w:type="auto"/>
+                    <w:hideMark/>
+                  </w:tcPr>
+                  <w:p>
+                    <w:pPr>
+                      <w:pStyle w:val="Irodalomjegyzk"/>
+                    </w:pPr>
+                    <w:r>
+                      <w:t>Wikipedia, „Bootstrap (front-end framework),” [Online]. Available: https://en.wikipedia.org/wiki/Bootstrap_(front-end_framework)#Bootstrap_4. [Hozzáférés dátuma: 20 10 2020].</w:t>
+                    </w:r>
+                  </w:p>
+                </w:tc>
+              </w:tr>
+              <w:tr>
+                <w:trPr>
+                  <w:divId w:val="575936682"/>
+                  <w:tblCellSpacing w:w="15" w:type="dxa"/>
+                </w:trPr>
+                <w:tc>
+                  <w:tcPr>
+                    <w:tcW w:w="50" w:type="pct"/>
+                    <w:hideMark/>
+                  </w:tcPr>
+                  <w:p>
+                    <w:pPr>
+                      <w:pStyle w:val="Irodalomjegyzk"/>
+                    </w:pPr>
+                    <w:r>
+                      <w:t xml:space="preserve">[15] </w:t>
+                    </w:r>
+                  </w:p>
+                </w:tc>
+                <w:tc>
+                  <w:tcPr>
+                    <w:tcW w:w="0" w:type="auto"/>
+                    <w:hideMark/>
+                  </w:tcPr>
+                  <w:p>
+                    <w:pPr>
+                      <w:pStyle w:val="Irodalomjegyzk"/>
+                    </w:pPr>
+                    <w:r>
+                      <w:t>Wikipedia, „Responsive web design,” [Online]. Available: https://en.wikipedia.org/wiki/Responsive_web_design#Mobile_first,_unobtrusive_JavaScript,_and_progressive_enhancement. [Hozzáférés dátuma: 20 10 2020].</w:t>
+                    </w:r>
+                  </w:p>
+                </w:tc>
+              </w:tr>
+              <w:tr>
+                <w:trPr>
+                  <w:divId w:val="575936682"/>
+                  <w:tblCellSpacing w:w="15" w:type="dxa"/>
+                </w:trPr>
+                <w:tc>
+                  <w:tcPr>
+                    <w:tcW w:w="50" w:type="pct"/>
+                    <w:hideMark/>
+                  </w:tcPr>
+                  <w:p>
+                    <w:pPr>
+                      <w:pStyle w:val="Irodalomjegyzk"/>
+                    </w:pPr>
+                    <w:r>
+                      <w:t xml:space="preserve">[16] </w:t>
+                    </w:r>
+                  </w:p>
+                </w:tc>
+                <w:tc>
+                  <w:tcPr>
+                    <w:tcW w:w="0" w:type="auto"/>
+                    <w:hideMark/>
+                  </w:tcPr>
+                  <w:p>
+                    <w:pPr>
+                      <w:pStyle w:val="Irodalomjegyzk"/>
+                    </w:pPr>
+                    <w:r>
+                      <w:t>Bootstrap, „Grid system,” [Online]. Available: https://getbootstrap.com/docs/4.0/layout/grid/. [Hozzáférés dátuma: 26 10 2020].</w:t>
+                    </w:r>
+                  </w:p>
+                </w:tc>
+              </w:tr>
+              <w:tr>
+                <w:trPr>
+                  <w:divId w:val="575936682"/>
+                  <w:tblCellSpacing w:w="15" w:type="dxa"/>
+                </w:trPr>
+                <w:tc>
+                  <w:tcPr>
+                    <w:tcW w:w="50" w:type="pct"/>
+                    <w:hideMark/>
+                  </w:tcPr>
+                  <w:p>
+                    <w:pPr>
+                      <w:pStyle w:val="Irodalomjegyzk"/>
+                    </w:pPr>
+                    <w:r>
+                      <w:t xml:space="preserve">[17] </w:t>
+                    </w:r>
+                  </w:p>
+                </w:tc>
+                <w:tc>
+                  <w:tcPr>
+                    <w:tcW w:w="0" w:type="auto"/>
+                    <w:hideMark/>
+                  </w:tcPr>
+                  <w:p>
+                    <w:pPr>
+                      <w:pStyle w:val="Irodalomjegyzk"/>
+                    </w:pPr>
+                    <w:r>
+                      <w:t>R. Njeri, „How to Integrate the Google Maps API into React Applications,” 11 9 2020. [Online]. Available: https://www.digitalocean.com/community/tutorials/how-to-integrate-the-google-maps-api-into-react-applications. [Hozzáférés dátuma: 27 10 2020].</w:t>
+                    </w:r>
+                  </w:p>
+                </w:tc>
+              </w:tr>
             </w:tbl>
             <w:p>
               <w:pPr>
-                <w:divId w:val="1547789056"/>
+                <w:divId w:val="575936682"/>
                 <w:rPr>
                   <w:noProof/>
                 </w:rPr>
@@ -12511,8 +15353,8 @@
     </w:p>
     <w:p/>
     <w:sectPr>
-      <w:headerReference w:type="even" r:id="rId22"/>
-      <w:footerReference w:type="default" r:id="rId23"/>
+      <w:headerReference w:type="even" r:id="rId28"/>
+      <w:footerReference w:type="default" r:id="rId29"/>
       <w:type w:val="continuous"/>
       <w:pgSz w:w="11907" w:h="16840" w:code="9"/>
       <w:pgMar w:top="1418" w:right="1418" w:bottom="1418" w:left="1418" w:header="709" w:footer="709" w:gutter="567"/>
@@ -15107,7 +17949,7 @@
   <w:abstractNum w:abstractNumId="29" w15:restartNumberingAfterBreak="0">
     <w:nsid w:val="799C3B84"/>
     <w:multiLevelType w:val="multilevel"/>
-    <w:tmpl w:val="88047020"/>
+    <w:tmpl w:val="5D6E9B3C"/>
     <w:lvl w:ilvl="0">
       <w:start w:val="1"/>
       <w:numFmt w:val="decimal"/>
@@ -15518,7 +18360,9 @@
     <w:lsdException w:name="Hyperlink" w:uiPriority="99"/>
     <w:lsdException w:name="Strong" w:qFormat="1"/>
     <w:lsdException w:name="Emphasis" w:qFormat="1"/>
+    <w:lsdException w:name="HTML Code" w:uiPriority="99"/>
     <w:lsdException w:name="HTML Definition" w:semiHidden="1" w:unhideWhenUsed="1"/>
+    <w:lsdException w:name="HTML Preformatted" w:uiPriority="99"/>
     <w:lsdException w:name="Normal Table" w:semiHidden="1" w:unhideWhenUsed="1"/>
     <w:lsdException w:name="annotation subject" w:semiHidden="1" w:unhideWhenUsed="1"/>
     <w:lsdException w:name="No List" w:semiHidden="1" w:unhideWhenUsed="1"/>
@@ -15837,7 +18681,7 @@
     <w:next w:val="Norml"/>
     <w:autoRedefine/>
     <w:qFormat/>
-    <w:rsid w:val="00A81E79"/>
+    <w:rsid w:val="00C949B7"/>
     <w:pPr>
       <w:keepNext/>
       <w:numPr>
@@ -15851,7 +18695,7 @@
       <w:rFonts w:cs="Arial"/>
       <w:b/>
       <w:bCs/>
-      <w:i/>
+      <w:iCs/>
       <w:sz w:val="32"/>
       <w:szCs w:val="28"/>
     </w:rPr>
@@ -15862,7 +18706,7 @@
     <w:next w:val="Norml"/>
     <w:autoRedefine/>
     <w:qFormat/>
-    <w:rsid w:val="004D2B33"/>
+    <w:rsid w:val="00957166"/>
     <w:pPr>
       <w:keepNext/>
       <w:numPr>
@@ -15876,8 +18720,6 @@
       <w:rFonts w:cs="Arial"/>
       <w:b/>
       <w:bCs/>
-      <w:i/>
-      <w:iCs/>
       <w:sz w:val="28"/>
       <w:szCs w:val="26"/>
     </w:rPr>
@@ -16303,10 +19145,10 @@
     <w:next w:val="Norml"/>
     <w:autoRedefine/>
     <w:qFormat/>
-    <w:rsid w:val="00E6224A"/>
+    <w:rsid w:val="009373A6"/>
     <w:pPr>
       <w:spacing w:before="120" w:after="240"/>
-      <w:ind w:left="360" w:firstLine="0"/>
+      <w:ind w:left="357" w:firstLine="0"/>
       <w:jc w:val="center"/>
     </w:pPr>
     <w:rPr>
@@ -16906,6 +19748,90 @@
       <w:u w:val="single"/>
     </w:rPr>
   </w:style>
+  <w:style w:type="paragraph" w:styleId="HTML-kntformzott">
+    <w:name w:val="HTML Preformatted"/>
+    <w:basedOn w:val="Norml"/>
+    <w:link w:val="HTML-kntformzottChar"/>
+    <w:uiPriority w:val="99"/>
+    <w:unhideWhenUsed/>
+    <w:rsid w:val="0070286F"/>
+    <w:pPr>
+      <w:tabs>
+        <w:tab w:val="left" w:pos="916"/>
+        <w:tab w:val="left" w:pos="1832"/>
+        <w:tab w:val="left" w:pos="2748"/>
+        <w:tab w:val="left" w:pos="3664"/>
+        <w:tab w:val="left" w:pos="4580"/>
+        <w:tab w:val="left" w:pos="5496"/>
+        <w:tab w:val="left" w:pos="6412"/>
+        <w:tab w:val="left" w:pos="7328"/>
+        <w:tab w:val="left" w:pos="8244"/>
+        <w:tab w:val="left" w:pos="9160"/>
+        <w:tab w:val="left" w:pos="10076"/>
+        <w:tab w:val="left" w:pos="10992"/>
+        <w:tab w:val="left" w:pos="11908"/>
+        <w:tab w:val="left" w:pos="12824"/>
+        <w:tab w:val="left" w:pos="13740"/>
+        <w:tab w:val="left" w:pos="14656"/>
+      </w:tabs>
+      <w:spacing w:after="0" w:line="240" w:lineRule="auto"/>
+      <w:ind w:firstLine="0"/>
+      <w:jc w:val="left"/>
+    </w:pPr>
+    <w:rPr>
+      <w:rFonts w:ascii="Courier New" w:hAnsi="Courier New" w:cs="Courier New"/>
+      <w:sz w:val="20"/>
+      <w:szCs w:val="20"/>
+      <w:lang w:eastAsia="hu-HU"/>
+    </w:rPr>
+  </w:style>
+  <w:style w:type="character" w:customStyle="1" w:styleId="HTML-kntformzottChar">
+    <w:name w:val="HTML-ként formázott Char"/>
+    <w:basedOn w:val="Bekezdsalapbettpusa"/>
+    <w:link w:val="HTML-kntformzott"/>
+    <w:uiPriority w:val="99"/>
+    <w:rsid w:val="0070286F"/>
+    <w:rPr>
+      <w:rFonts w:ascii="Courier New" w:hAnsi="Courier New" w:cs="Courier New"/>
+    </w:rPr>
+  </w:style>
+  <w:style w:type="character" w:styleId="HTML-kd">
+    <w:name w:val="HTML Code"/>
+    <w:basedOn w:val="Bekezdsalapbettpusa"/>
+    <w:uiPriority w:val="99"/>
+    <w:unhideWhenUsed/>
+    <w:rsid w:val="0070286F"/>
+    <w:rPr>
+      <w:rFonts w:ascii="Courier New" w:eastAsia="Times New Roman" w:hAnsi="Courier New" w:cs="Courier New"/>
+      <w:sz w:val="20"/>
+      <w:szCs w:val="20"/>
+    </w:rPr>
+  </w:style>
+  <w:style w:type="character" w:customStyle="1" w:styleId="nt">
+    <w:name w:val="nt"/>
+    <w:basedOn w:val="Bekezdsalapbettpusa"/>
+    <w:rsid w:val="0070286F"/>
+  </w:style>
+  <w:style w:type="character" w:customStyle="1" w:styleId="na">
+    <w:name w:val="na"/>
+    <w:basedOn w:val="Bekezdsalapbettpusa"/>
+    <w:rsid w:val="0070286F"/>
+  </w:style>
+  <w:style w:type="character" w:customStyle="1" w:styleId="s">
+    <w:name w:val="s"/>
+    <w:basedOn w:val="Bekezdsalapbettpusa"/>
+    <w:rsid w:val="0070286F"/>
+  </w:style>
+  <w:style w:type="character" w:customStyle="1" w:styleId="token">
+    <w:name w:val="token"/>
+    <w:basedOn w:val="Bekezdsalapbettpusa"/>
+    <w:rsid w:val="001C331E"/>
+  </w:style>
+  <w:style w:type="character" w:customStyle="1" w:styleId="highlight">
+    <w:name w:val="highlight"/>
+    <w:basedOn w:val="Bekezdsalapbettpusa"/>
+    <w:rsid w:val="001C331E"/>
+  </w:style>
 </w:styles>
 </file>
 
@@ -17485,11 +20411,55 @@
     <b:URL>https://en.wikipedia.org/wiki/Responsive_web_design#Mobile_first,_unobtrusive_JavaScript,_and_progressive_enhancement</b:URL>
     <b:RefOrder>15</b:RefOrder>
   </b:Source>
+  <b:Source>
+    <b:Tag>Boo20</b:Tag>
+    <b:SourceType>DocumentFromInternetSite</b:SourceType>
+    <b:Guid>{911F4C14-8400-4DCE-A1C2-8B640184AE4A}</b:Guid>
+    <b:Author>
+      <b:Author>
+        <b:NameList>
+          <b:Person>
+            <b:Last>Bootstrap</b:Last>
+          </b:Person>
+        </b:NameList>
+      </b:Author>
+    </b:Author>
+    <b:Title>Grid system</b:Title>
+    <b:YearAccessed>2020</b:YearAccessed>
+    <b:MonthAccessed>10</b:MonthAccessed>
+    <b:DayAccessed>26</b:DayAccessed>
+    <b:URL>https://getbootstrap.com/docs/4.0/layout/grid/</b:URL>
+    <b:RefOrder>16</b:RefOrder>
+  </b:Source>
+  <b:Source>
+    <b:Tag>Rac20</b:Tag>
+    <b:SourceType>DocumentFromInternetSite</b:SourceType>
+    <b:Guid>{5B8D4933-B9A5-4F78-A755-5E0A72CEECE4}</b:Guid>
+    <b:Author>
+      <b:Author>
+        <b:NameList>
+          <b:Person>
+            <b:Last>Njeri</b:Last>
+            <b:First>Rachael</b:First>
+          </b:Person>
+        </b:NameList>
+      </b:Author>
+    </b:Author>
+    <b:Title>How to Integrate the Google Maps API into React Applications</b:Title>
+    <b:Year>2020</b:Year>
+    <b:Month>9</b:Month>
+    <b:Day>11</b:Day>
+    <b:YearAccessed>2020</b:YearAccessed>
+    <b:MonthAccessed>10</b:MonthAccessed>
+    <b:DayAccessed>27</b:DayAccessed>
+    <b:URL>https://www.digitalocean.com/community/tutorials/how-to-integrate-the-google-maps-api-into-react-applications</b:URL>
+    <b:RefOrder>17</b:RefOrder>
+  </b:Source>
 </b:Sources>
 </file>
 
 <file path=customXml/itemProps1.xml><?xml version="1.0" encoding="utf-8"?>
-<ds:datastoreItem xmlns:ds="http://schemas.openxmlformats.org/officeDocument/2006/customXml" ds:itemID="{A9EDCC83-7D2C-4A87-A28D-60BCADB7BE72}">
+<ds:datastoreItem xmlns:ds="http://schemas.openxmlformats.org/officeDocument/2006/customXml" ds:itemID="{5E7DAB31-7BBC-42BC-8D1E-B0E571D4337E}">
   <ds:schemaRefs>
     <ds:schemaRef ds:uri="http://schemas.openxmlformats.org/officeDocument/2006/bibliography"/>
   </ds:schemaRefs>

</xml_diff>

<commit_message>
refactor + szakdoga save
</commit_message>
<xml_diff>
--- a/Docs/Szakdolgozat_doksi.docx
+++ b/Docs/Szakdolgozat_doksi.docx
@@ -81,21 +81,11 @@
       <w:pPr>
         <w:pStyle w:val="Cmlapkarstanszk"/>
       </w:pPr>
-      <w:r>
-        <w:fldChar w:fldCharType="begin"/>
-      </w:r>
-      <w:r>
-        <w:instrText xml:space="preserve"> DOCPROPERTY  Company  \* MERGEFORMAT </w:instrText>
-      </w:r>
-      <w:r>
-        <w:fldChar w:fldCharType="separate"/>
-      </w:r>
-      <w:r>
-        <w:t>Automatizálási és Alkalmazott Informatikai Tanszék</w:t>
-      </w:r>
-      <w:r>
-        <w:fldChar w:fldCharType="end"/>
-      </w:r>
+      <w:fldSimple w:instr=" DOCPROPERTY  Company  \* MERGEFORMAT ">
+        <w:r>
+          <w:t>Automatizálási és Alkalmazott Informatikai Tanszék</w:t>
+        </w:r>
+      </w:fldSimple>
     </w:p>
     <w:p/>
     <w:p/>
@@ -338,7 +328,7 @@
       <w:r>
         <w:fldChar w:fldCharType="separate"/>
       </w:r>
-      <w:hyperlink w:anchor="_Toc53929856" w:history="1">
+      <w:hyperlink w:anchor="_Toc55748316" w:history="1">
         <w:r>
           <w:rPr>
             <w:rStyle w:val="Hiperhivatkozs"/>
@@ -365,7 +355,7 @@
             <w:noProof/>
             <w:webHidden/>
           </w:rPr>
-          <w:instrText xml:space="preserve"> PAGEREF _Toc53929856 \h </w:instrText>
+          <w:instrText xml:space="preserve"> PAGEREF _Toc55748316 \h </w:instrText>
         </w:r>
         <w:r>
           <w:rPr>
@@ -385,7 +375,7 @@
             <w:noProof/>
             <w:webHidden/>
           </w:rPr>
-          <w:t>4</w:t>
+          <w:t>5</w:t>
         </w:r>
         <w:r>
           <w:rPr>
@@ -408,7 +398,7 @@
           <w:lang w:eastAsia="hu-HU"/>
         </w:rPr>
       </w:pPr>
-      <w:hyperlink w:anchor="_Toc53929857" w:history="1">
+      <w:hyperlink w:anchor="_Toc55748317" w:history="1">
         <w:r>
           <w:rPr>
             <w:rStyle w:val="Hiperhivatkozs"/>
@@ -435,7 +425,7 @@
             <w:noProof/>
             <w:webHidden/>
           </w:rPr>
-          <w:instrText xml:space="preserve"> PAGEREF _Toc53929857 \h </w:instrText>
+          <w:instrText xml:space="preserve"> PAGEREF _Toc55748317 \h </w:instrText>
         </w:r>
         <w:r>
           <w:rPr>
@@ -455,7 +445,7 @@
             <w:noProof/>
             <w:webHidden/>
           </w:rPr>
-          <w:t>5</w:t>
+          <w:t>6</w:t>
         </w:r>
         <w:r>
           <w:rPr>
@@ -478,7 +468,7 @@
           <w:lang w:eastAsia="hu-HU"/>
         </w:rPr>
       </w:pPr>
-      <w:hyperlink w:anchor="_Toc53929858" w:history="1">
+      <w:hyperlink w:anchor="_Toc55748318" w:history="1">
         <w:r>
           <w:rPr>
             <w:rStyle w:val="Hiperhivatkozs"/>
@@ -505,7 +495,7 @@
             <w:noProof/>
             <w:webHidden/>
           </w:rPr>
-          <w:instrText xml:space="preserve"> PAGEREF _Toc53929858 \h </w:instrText>
+          <w:instrText xml:space="preserve"> PAGEREF _Toc55748318 \h </w:instrText>
         </w:r>
         <w:r>
           <w:rPr>
@@ -525,7 +515,7 @@
             <w:noProof/>
             <w:webHidden/>
           </w:rPr>
-          <w:t>6</w:t>
+          <w:t>7</w:t>
         </w:r>
         <w:r>
           <w:rPr>
@@ -550,7 +540,7 @@
           <w:lang w:eastAsia="hu-HU"/>
         </w:rPr>
       </w:pPr>
-      <w:hyperlink w:anchor="_Toc53929859" w:history="1">
+      <w:hyperlink w:anchor="_Toc55748319" w:history="1">
         <w:r>
           <w:rPr>
             <w:rStyle w:val="Hiperhivatkozs"/>
@@ -577,7 +567,7 @@
             <w:noProof/>
             <w:webHidden/>
           </w:rPr>
-          <w:instrText xml:space="preserve"> PAGEREF _Toc53929859 \h </w:instrText>
+          <w:instrText xml:space="preserve"> PAGEREF _Toc55748319 \h </w:instrText>
         </w:r>
         <w:r>
           <w:rPr>
@@ -597,7 +587,7 @@
             <w:noProof/>
             <w:webHidden/>
           </w:rPr>
-          <w:t>6</w:t>
+          <w:t>7</w:t>
         </w:r>
         <w:r>
           <w:rPr>
@@ -622,7 +612,7 @@
           <w:lang w:eastAsia="hu-HU"/>
         </w:rPr>
       </w:pPr>
-      <w:hyperlink w:anchor="_Toc53929860" w:history="1">
+      <w:hyperlink w:anchor="_Toc55748320" w:history="1">
         <w:r>
           <w:rPr>
             <w:rStyle w:val="Hiperhivatkozs"/>
@@ -649,7 +639,7 @@
             <w:noProof/>
             <w:webHidden/>
           </w:rPr>
-          <w:instrText xml:space="preserve"> PAGEREF _Toc53929860 \h </w:instrText>
+          <w:instrText xml:space="preserve"> PAGEREF _Toc55748320 \h </w:instrText>
         </w:r>
         <w:r>
           <w:rPr>
@@ -669,7 +659,7 @@
             <w:noProof/>
             <w:webHidden/>
           </w:rPr>
-          <w:t>8</w:t>
+          <w:t>9</w:t>
         </w:r>
         <w:r>
           <w:rPr>
@@ -692,7 +682,7 @@
           <w:lang w:eastAsia="hu-HU"/>
         </w:rPr>
       </w:pPr>
-      <w:hyperlink w:anchor="_Toc53929861" w:history="1">
+      <w:hyperlink w:anchor="_Toc55748321" w:history="1">
         <w:r>
           <w:rPr>
             <w:rStyle w:val="Hiperhivatkozs"/>
@@ -719,7 +709,7 @@
             <w:noProof/>
             <w:webHidden/>
           </w:rPr>
-          <w:instrText xml:space="preserve"> PAGEREF _Toc53929861 \h </w:instrText>
+          <w:instrText xml:space="preserve"> PAGEREF _Toc55748321 \h </w:instrText>
         </w:r>
         <w:r>
           <w:rPr>
@@ -739,7 +729,7 @@
             <w:noProof/>
             <w:webHidden/>
           </w:rPr>
-          <w:t>10</w:t>
+          <w:t>11</w:t>
         </w:r>
         <w:r>
           <w:rPr>
@@ -764,7 +754,7 @@
           <w:lang w:eastAsia="hu-HU"/>
         </w:rPr>
       </w:pPr>
-      <w:hyperlink w:anchor="_Toc53929862" w:history="1">
+      <w:hyperlink w:anchor="_Toc55748322" w:history="1">
         <w:r>
           <w:rPr>
             <w:rStyle w:val="Hiperhivatkozs"/>
@@ -791,7 +781,7 @@
             <w:noProof/>
             <w:webHidden/>
           </w:rPr>
-          <w:instrText xml:space="preserve"> PAGEREF _Toc53929862 \h </w:instrText>
+          <w:instrText xml:space="preserve"> PAGEREF _Toc55748322 \h </w:instrText>
         </w:r>
         <w:r>
           <w:rPr>
@@ -811,7 +801,7 @@
             <w:noProof/>
             <w:webHidden/>
           </w:rPr>
-          <w:t>10</w:t>
+          <w:t>11</w:t>
         </w:r>
         <w:r>
           <w:rPr>
@@ -836,7 +826,7 @@
           <w:lang w:eastAsia="hu-HU"/>
         </w:rPr>
       </w:pPr>
-      <w:hyperlink w:anchor="_Toc53929863" w:history="1">
+      <w:hyperlink w:anchor="_Toc55748323" w:history="1">
         <w:r>
           <w:rPr>
             <w:rStyle w:val="Hiperhivatkozs"/>
@@ -863,7 +853,7 @@
             <w:noProof/>
             <w:webHidden/>
           </w:rPr>
-          <w:instrText xml:space="preserve"> PAGEREF _Toc53929863 \h </w:instrText>
+          <w:instrText xml:space="preserve"> PAGEREF _Toc55748323 \h </w:instrText>
         </w:r>
         <w:r>
           <w:rPr>
@@ -883,7 +873,7 @@
             <w:noProof/>
             <w:webHidden/>
           </w:rPr>
-          <w:t>10</w:t>
+          <w:t>12</w:t>
         </w:r>
         <w:r>
           <w:rPr>
@@ -908,7 +898,7 @@
           <w:lang w:eastAsia="hu-HU"/>
         </w:rPr>
       </w:pPr>
-      <w:hyperlink w:anchor="_Toc53929864" w:history="1">
+      <w:hyperlink w:anchor="_Toc55748324" w:history="1">
         <w:r>
           <w:rPr>
             <w:rStyle w:val="Hiperhivatkozs"/>
@@ -935,7 +925,7 @@
             <w:noProof/>
             <w:webHidden/>
           </w:rPr>
-          <w:instrText xml:space="preserve"> PAGEREF _Toc53929864 \h </w:instrText>
+          <w:instrText xml:space="preserve"> PAGEREF _Toc55748324 \h </w:instrText>
         </w:r>
         <w:r>
           <w:rPr>
@@ -955,7 +945,7 @@
             <w:noProof/>
             <w:webHidden/>
           </w:rPr>
-          <w:t>11</w:t>
+          <w:t>12</w:t>
         </w:r>
         <w:r>
           <w:rPr>
@@ -980,7 +970,7 @@
           <w:lang w:eastAsia="hu-HU"/>
         </w:rPr>
       </w:pPr>
-      <w:hyperlink w:anchor="_Toc53929865" w:history="1">
+      <w:hyperlink w:anchor="_Toc55748325" w:history="1">
         <w:r>
           <w:rPr>
             <w:rStyle w:val="Hiperhivatkozs"/>
@@ -1007,7 +997,7 @@
             <w:noProof/>
             <w:webHidden/>
           </w:rPr>
-          <w:instrText xml:space="preserve"> PAGEREF _Toc53929865 \h </w:instrText>
+          <w:instrText xml:space="preserve"> PAGEREF _Toc55748325 \h </w:instrText>
         </w:r>
         <w:r>
           <w:rPr>
@@ -1027,7 +1017,7 @@
             <w:noProof/>
             <w:webHidden/>
           </w:rPr>
-          <w:t>11</w:t>
+          <w:t>13</w:t>
         </w:r>
         <w:r>
           <w:rPr>
@@ -1052,7 +1042,7 @@
           <w:lang w:eastAsia="hu-HU"/>
         </w:rPr>
       </w:pPr>
-      <w:hyperlink w:anchor="_Toc53929866" w:history="1">
+      <w:hyperlink w:anchor="_Toc55748326" w:history="1">
         <w:r>
           <w:rPr>
             <w:rStyle w:val="Hiperhivatkozs"/>
@@ -1079,7 +1069,7 @@
             <w:noProof/>
             <w:webHidden/>
           </w:rPr>
-          <w:instrText xml:space="preserve"> PAGEREF _Toc53929866 \h </w:instrText>
+          <w:instrText xml:space="preserve"> PAGEREF _Toc55748326 \h </w:instrText>
         </w:r>
         <w:r>
           <w:rPr>
@@ -1099,7 +1089,7 @@
             <w:noProof/>
             <w:webHidden/>
           </w:rPr>
-          <w:t>11</w:t>
+          <w:t>15</w:t>
         </w:r>
         <w:r>
           <w:rPr>
@@ -1124,7 +1114,7 @@
           <w:lang w:eastAsia="hu-HU"/>
         </w:rPr>
       </w:pPr>
-      <w:hyperlink w:anchor="_Toc53929867" w:history="1">
+      <w:hyperlink w:anchor="_Toc55748327" w:history="1">
         <w:r>
           <w:rPr>
             <w:rStyle w:val="Hiperhivatkozs"/>
@@ -1151,7 +1141,7 @@
             <w:noProof/>
             <w:webHidden/>
           </w:rPr>
-          <w:instrText xml:space="preserve"> PAGEREF _Toc53929867 \h </w:instrText>
+          <w:instrText xml:space="preserve"> PAGEREF _Toc55748327 \h </w:instrText>
         </w:r>
         <w:r>
           <w:rPr>
@@ -1171,7 +1161,7 @@
             <w:noProof/>
             <w:webHidden/>
           </w:rPr>
-          <w:t>12</w:t>
+          <w:t>16</w:t>
         </w:r>
         <w:r>
           <w:rPr>
@@ -1194,7 +1184,7 @@
           <w:lang w:eastAsia="hu-HU"/>
         </w:rPr>
       </w:pPr>
-      <w:hyperlink w:anchor="_Toc53929868" w:history="1">
+      <w:hyperlink w:anchor="_Toc55748328" w:history="1">
         <w:r>
           <w:rPr>
             <w:rStyle w:val="Hiperhivatkozs"/>
@@ -1221,7 +1211,7 @@
             <w:noProof/>
             <w:webHidden/>
           </w:rPr>
-          <w:instrText xml:space="preserve"> PAGEREF _Toc53929868 \h </w:instrText>
+          <w:instrText xml:space="preserve"> PAGEREF _Toc55748328 \h </w:instrText>
         </w:r>
         <w:r>
           <w:rPr>
@@ -1241,7 +1231,7 @@
             <w:noProof/>
             <w:webHidden/>
           </w:rPr>
-          <w:t>13</w:t>
+          <w:t>17</w:t>
         </w:r>
         <w:r>
           <w:rPr>
@@ -1266,7 +1256,7 @@
           <w:lang w:eastAsia="hu-HU"/>
         </w:rPr>
       </w:pPr>
-      <w:hyperlink w:anchor="_Toc53929869" w:history="1">
+      <w:hyperlink w:anchor="_Toc55748329" w:history="1">
         <w:r>
           <w:rPr>
             <w:rStyle w:val="Hiperhivatkozs"/>
@@ -1293,7 +1283,7 @@
             <w:noProof/>
             <w:webHidden/>
           </w:rPr>
-          <w:instrText xml:space="preserve"> PAGEREF _Toc53929869 \h </w:instrText>
+          <w:instrText xml:space="preserve"> PAGEREF _Toc55748329 \h </w:instrText>
         </w:r>
         <w:r>
           <w:rPr>
@@ -1313,7 +1303,7 @@
             <w:noProof/>
             <w:webHidden/>
           </w:rPr>
-          <w:t>13</w:t>
+          <w:t>17</w:t>
         </w:r>
         <w:r>
           <w:rPr>
@@ -1338,7 +1328,7 @@
           <w:lang w:eastAsia="hu-HU"/>
         </w:rPr>
       </w:pPr>
-      <w:hyperlink w:anchor="_Toc53929870" w:history="1">
+      <w:hyperlink w:anchor="_Toc55748330" w:history="1">
         <w:r>
           <w:rPr>
             <w:rStyle w:val="Hiperhivatkozs"/>
@@ -1365,7 +1355,7 @@
             <w:noProof/>
             <w:webHidden/>
           </w:rPr>
-          <w:instrText xml:space="preserve"> PAGEREF _Toc53929870 \h </w:instrText>
+          <w:instrText xml:space="preserve"> PAGEREF _Toc55748330 \h </w:instrText>
         </w:r>
         <w:r>
           <w:rPr>
@@ -1385,7 +1375,7 @@
             <w:noProof/>
             <w:webHidden/>
           </w:rPr>
-          <w:t>15</w:t>
+          <w:t>19</w:t>
         </w:r>
         <w:r>
           <w:rPr>
@@ -1410,7 +1400,7 @@
           <w:lang w:eastAsia="hu-HU"/>
         </w:rPr>
       </w:pPr>
-      <w:hyperlink w:anchor="_Toc53929871" w:history="1">
+      <w:hyperlink w:anchor="_Toc55748331" w:history="1">
         <w:r>
           <w:rPr>
             <w:rStyle w:val="Hiperhivatkozs"/>
@@ -1437,7 +1427,7 @@
             <w:noProof/>
             <w:webHidden/>
           </w:rPr>
-          <w:instrText xml:space="preserve"> PAGEREF _Toc53929871 \h </w:instrText>
+          <w:instrText xml:space="preserve"> PAGEREF _Toc55748331 \h </w:instrText>
         </w:r>
         <w:r>
           <w:rPr>
@@ -1457,7 +1447,7 @@
             <w:noProof/>
             <w:webHidden/>
           </w:rPr>
-          <w:t>16</w:t>
+          <w:t>20</w:t>
         </w:r>
         <w:r>
           <w:rPr>
@@ -1482,7 +1472,7 @@
           <w:lang w:eastAsia="hu-HU"/>
         </w:rPr>
       </w:pPr>
-      <w:hyperlink w:anchor="_Toc53929872" w:history="1">
+      <w:hyperlink w:anchor="_Toc55748332" w:history="1">
         <w:r>
           <w:rPr>
             <w:rStyle w:val="Hiperhivatkozs"/>
@@ -1509,7 +1499,7 @@
             <w:noProof/>
             <w:webHidden/>
           </w:rPr>
-          <w:instrText xml:space="preserve"> PAGEREF _Toc53929872 \h </w:instrText>
+          <w:instrText xml:space="preserve"> PAGEREF _Toc55748332 \h </w:instrText>
         </w:r>
         <w:r>
           <w:rPr>
@@ -1529,7 +1519,7 @@
             <w:noProof/>
             <w:webHidden/>
           </w:rPr>
-          <w:t>16</w:t>
+          <w:t>20</w:t>
         </w:r>
         <w:r>
           <w:rPr>
@@ -1554,7 +1544,7 @@
           <w:lang w:eastAsia="hu-HU"/>
         </w:rPr>
       </w:pPr>
-      <w:hyperlink w:anchor="_Toc53929873" w:history="1">
+      <w:hyperlink w:anchor="_Toc55748333" w:history="1">
         <w:r>
           <w:rPr>
             <w:rStyle w:val="Hiperhivatkozs"/>
@@ -1581,7 +1571,7 @@
             <w:noProof/>
             <w:webHidden/>
           </w:rPr>
-          <w:instrText xml:space="preserve"> PAGEREF _Toc53929873 \h </w:instrText>
+          <w:instrText xml:space="preserve"> PAGEREF _Toc55748333 \h </w:instrText>
         </w:r>
         <w:r>
           <w:rPr>
@@ -1601,7 +1591,7 @@
             <w:noProof/>
             <w:webHidden/>
           </w:rPr>
-          <w:t>17</w:t>
+          <w:t>21</w:t>
         </w:r>
         <w:r>
           <w:rPr>
@@ -1626,7 +1616,7 @@
           <w:lang w:eastAsia="hu-HU"/>
         </w:rPr>
       </w:pPr>
-      <w:hyperlink w:anchor="_Toc53929874" w:history="1">
+      <w:hyperlink w:anchor="_Toc55748334" w:history="1">
         <w:r>
           <w:rPr>
             <w:rStyle w:val="Hiperhivatkozs"/>
@@ -1653,7 +1643,7 @@
             <w:noProof/>
             <w:webHidden/>
           </w:rPr>
-          <w:instrText xml:space="preserve"> PAGEREF _Toc53929874 \h </w:instrText>
+          <w:instrText xml:space="preserve"> PAGEREF _Toc55748334 \h </w:instrText>
         </w:r>
         <w:r>
           <w:rPr>
@@ -1673,7 +1663,7 @@
             <w:noProof/>
             <w:webHidden/>
           </w:rPr>
-          <w:t>17</w:t>
+          <w:t>21</w:t>
         </w:r>
         <w:r>
           <w:rPr>
@@ -1698,7 +1688,7 @@
           <w:lang w:eastAsia="hu-HU"/>
         </w:rPr>
       </w:pPr>
-      <w:hyperlink w:anchor="_Toc53929875" w:history="1">
+      <w:hyperlink w:anchor="_Toc55748335" w:history="1">
         <w:r>
           <w:rPr>
             <w:rStyle w:val="Hiperhivatkozs"/>
@@ -1725,7 +1715,7 @@
             <w:noProof/>
             <w:webHidden/>
           </w:rPr>
-          <w:instrText xml:space="preserve"> PAGEREF _Toc53929875 \h </w:instrText>
+          <w:instrText xml:space="preserve"> PAGEREF _Toc55748335 \h </w:instrText>
         </w:r>
         <w:r>
           <w:rPr>
@@ -1745,7 +1735,7 @@
             <w:noProof/>
             <w:webHidden/>
           </w:rPr>
-          <w:t>18</w:t>
+          <w:t>22</w:t>
         </w:r>
         <w:r>
           <w:rPr>
@@ -1770,7 +1760,7 @@
           <w:lang w:eastAsia="hu-HU"/>
         </w:rPr>
       </w:pPr>
-      <w:hyperlink w:anchor="_Toc53929876" w:history="1">
+      <w:hyperlink w:anchor="_Toc55748336" w:history="1">
         <w:r>
           <w:rPr>
             <w:rStyle w:val="Hiperhivatkozs"/>
@@ -1797,7 +1787,7 @@
             <w:noProof/>
             <w:webHidden/>
           </w:rPr>
-          <w:instrText xml:space="preserve"> PAGEREF _Toc53929876 \h </w:instrText>
+          <w:instrText xml:space="preserve"> PAGEREF _Toc55748336 \h </w:instrText>
         </w:r>
         <w:r>
           <w:rPr>
@@ -1817,7 +1807,7 @@
             <w:noProof/>
             <w:webHidden/>
           </w:rPr>
-          <w:t>18</w:t>
+          <w:t>23</w:t>
         </w:r>
         <w:r>
           <w:rPr>
@@ -1842,7 +1832,7 @@
           <w:lang w:eastAsia="hu-HU"/>
         </w:rPr>
       </w:pPr>
-      <w:hyperlink w:anchor="_Toc53929877" w:history="1">
+      <w:hyperlink w:anchor="_Toc55748337" w:history="1">
         <w:r>
           <w:rPr>
             <w:rStyle w:val="Hiperhivatkozs"/>
@@ -1869,7 +1859,7 @@
             <w:noProof/>
             <w:webHidden/>
           </w:rPr>
-          <w:instrText xml:space="preserve"> PAGEREF _Toc53929877 \h </w:instrText>
+          <w:instrText xml:space="preserve"> PAGEREF _Toc55748337 \h </w:instrText>
         </w:r>
         <w:r>
           <w:rPr>
@@ -1889,7 +1879,7 @@
             <w:noProof/>
             <w:webHidden/>
           </w:rPr>
-          <w:t>18</w:t>
+          <w:t>23</w:t>
         </w:r>
         <w:r>
           <w:rPr>
@@ -1914,7 +1904,7 @@
           <w:lang w:eastAsia="hu-HU"/>
         </w:rPr>
       </w:pPr>
-      <w:hyperlink w:anchor="_Toc53929878" w:history="1">
+      <w:hyperlink w:anchor="_Toc55748338" w:history="1">
         <w:r>
           <w:rPr>
             <w:rStyle w:val="Hiperhivatkozs"/>
@@ -1941,7 +1931,7 @@
             <w:noProof/>
             <w:webHidden/>
           </w:rPr>
-          <w:instrText xml:space="preserve"> PAGEREF _Toc53929878 \h </w:instrText>
+          <w:instrText xml:space="preserve"> PAGEREF _Toc55748338 \h </w:instrText>
         </w:r>
         <w:r>
           <w:rPr>
@@ -1961,7 +1951,151 @@
             <w:noProof/>
             <w:webHidden/>
           </w:rPr>
-          <w:t>18</w:t>
+          <w:t>24</w:t>
+        </w:r>
+        <w:r>
+          <w:rPr>
+            <w:noProof/>
+            <w:webHidden/>
+          </w:rPr>
+          <w:fldChar w:fldCharType="end"/>
+        </w:r>
+      </w:hyperlink>
+    </w:p>
+    <w:p>
+      <w:pPr>
+        <w:pStyle w:val="TJ3"/>
+        <w:tabs>
+          <w:tab w:val="right" w:leader="dot" w:pos="8494"/>
+        </w:tabs>
+        <w:rPr>
+          <w:rFonts w:asciiTheme="minorHAnsi" w:eastAsiaTheme="minorEastAsia" w:hAnsiTheme="minorHAnsi" w:cstheme="minorBidi"/>
+          <w:noProof/>
+          <w:sz w:val="22"/>
+          <w:szCs w:val="22"/>
+          <w:lang w:eastAsia="hu-HU"/>
+        </w:rPr>
+      </w:pPr>
+      <w:hyperlink w:anchor="_Toc55748339" w:history="1">
+        <w:r>
+          <w:rPr>
+            <w:rStyle w:val="Hiperhivatkozs"/>
+            <w:noProof/>
+          </w:rPr>
+          <w:t>3.4.1 Reszponzív weboldalak</w:t>
+        </w:r>
+        <w:r>
+          <w:rPr>
+            <w:noProof/>
+            <w:webHidden/>
+          </w:rPr>
+          <w:tab/>
+        </w:r>
+        <w:r>
+          <w:rPr>
+            <w:noProof/>
+            <w:webHidden/>
+          </w:rPr>
+          <w:fldChar w:fldCharType="begin"/>
+        </w:r>
+        <w:r>
+          <w:rPr>
+            <w:noProof/>
+            <w:webHidden/>
+          </w:rPr>
+          <w:instrText xml:space="preserve"> PAGEREF _Toc55748339 \h </w:instrText>
+        </w:r>
+        <w:r>
+          <w:rPr>
+            <w:noProof/>
+            <w:webHidden/>
+          </w:rPr>
+        </w:r>
+        <w:r>
+          <w:rPr>
+            <w:noProof/>
+            <w:webHidden/>
+          </w:rPr>
+          <w:fldChar w:fldCharType="separate"/>
+        </w:r>
+        <w:r>
+          <w:rPr>
+            <w:noProof/>
+            <w:webHidden/>
+          </w:rPr>
+          <w:t>25</w:t>
+        </w:r>
+        <w:r>
+          <w:rPr>
+            <w:noProof/>
+            <w:webHidden/>
+          </w:rPr>
+          <w:fldChar w:fldCharType="end"/>
+        </w:r>
+      </w:hyperlink>
+    </w:p>
+    <w:p>
+      <w:pPr>
+        <w:pStyle w:val="TJ3"/>
+        <w:tabs>
+          <w:tab w:val="right" w:leader="dot" w:pos="8494"/>
+        </w:tabs>
+        <w:rPr>
+          <w:rFonts w:asciiTheme="minorHAnsi" w:eastAsiaTheme="minorEastAsia" w:hAnsiTheme="minorHAnsi" w:cstheme="minorBidi"/>
+          <w:noProof/>
+          <w:sz w:val="22"/>
+          <w:szCs w:val="22"/>
+          <w:lang w:eastAsia="hu-HU"/>
+        </w:rPr>
+      </w:pPr>
+      <w:hyperlink w:anchor="_Toc55748340" w:history="1">
+        <w:r>
+          <w:rPr>
+            <w:rStyle w:val="Hiperhivatkozs"/>
+            <w:noProof/>
+          </w:rPr>
+          <w:t>3.4.2 Bootstrap Grid System</w:t>
+        </w:r>
+        <w:r>
+          <w:rPr>
+            <w:noProof/>
+            <w:webHidden/>
+          </w:rPr>
+          <w:tab/>
+        </w:r>
+        <w:r>
+          <w:rPr>
+            <w:noProof/>
+            <w:webHidden/>
+          </w:rPr>
+          <w:fldChar w:fldCharType="begin"/>
+        </w:r>
+        <w:r>
+          <w:rPr>
+            <w:noProof/>
+            <w:webHidden/>
+          </w:rPr>
+          <w:instrText xml:space="preserve"> PAGEREF _Toc55748340 \h </w:instrText>
+        </w:r>
+        <w:r>
+          <w:rPr>
+            <w:noProof/>
+            <w:webHidden/>
+          </w:rPr>
+        </w:r>
+        <w:r>
+          <w:rPr>
+            <w:noProof/>
+            <w:webHidden/>
+          </w:rPr>
+          <w:fldChar w:fldCharType="separate"/>
+        </w:r>
+        <w:r>
+          <w:rPr>
+            <w:noProof/>
+            <w:webHidden/>
+          </w:rPr>
+          <w:t>25</w:t>
         </w:r>
         <w:r>
           <w:rPr>
@@ -1986,7 +2120,7 @@
           <w:lang w:eastAsia="hu-HU"/>
         </w:rPr>
       </w:pPr>
-      <w:hyperlink w:anchor="_Toc53929879" w:history="1">
+      <w:hyperlink w:anchor="_Toc55748341" w:history="1">
         <w:r>
           <w:rPr>
             <w:rStyle w:val="Hiperhivatkozs"/>
@@ -2013,7 +2147,7 @@
             <w:noProof/>
             <w:webHidden/>
           </w:rPr>
-          <w:instrText xml:space="preserve"> PAGEREF _Toc53929879 \h </w:instrText>
+          <w:instrText xml:space="preserve"> PAGEREF _Toc55748341 \h </w:instrText>
         </w:r>
         <w:r>
           <w:rPr>
@@ -2033,7 +2167,79 @@
             <w:noProof/>
             <w:webHidden/>
           </w:rPr>
-          <w:t>18</w:t>
+          <w:t>26</w:t>
+        </w:r>
+        <w:r>
+          <w:rPr>
+            <w:noProof/>
+            <w:webHidden/>
+          </w:rPr>
+          <w:fldChar w:fldCharType="end"/>
+        </w:r>
+      </w:hyperlink>
+    </w:p>
+    <w:p>
+      <w:pPr>
+        <w:pStyle w:val="TJ3"/>
+        <w:tabs>
+          <w:tab w:val="right" w:leader="dot" w:pos="8494"/>
+        </w:tabs>
+        <w:rPr>
+          <w:rFonts w:asciiTheme="minorHAnsi" w:eastAsiaTheme="minorEastAsia" w:hAnsiTheme="minorHAnsi" w:cstheme="minorBidi"/>
+          <w:noProof/>
+          <w:sz w:val="22"/>
+          <w:szCs w:val="22"/>
+          <w:lang w:eastAsia="hu-HU"/>
+        </w:rPr>
+      </w:pPr>
+      <w:hyperlink w:anchor="_Toc55748342" w:history="1">
+        <w:r>
+          <w:rPr>
+            <w:rStyle w:val="Hiperhivatkozs"/>
+            <w:noProof/>
+          </w:rPr>
+          <w:t>3.5.1 Google Maps React</w:t>
+        </w:r>
+        <w:r>
+          <w:rPr>
+            <w:noProof/>
+            <w:webHidden/>
+          </w:rPr>
+          <w:tab/>
+        </w:r>
+        <w:r>
+          <w:rPr>
+            <w:noProof/>
+            <w:webHidden/>
+          </w:rPr>
+          <w:fldChar w:fldCharType="begin"/>
+        </w:r>
+        <w:r>
+          <w:rPr>
+            <w:noProof/>
+            <w:webHidden/>
+          </w:rPr>
+          <w:instrText xml:space="preserve"> PAGEREF _Toc55748342 \h </w:instrText>
+        </w:r>
+        <w:r>
+          <w:rPr>
+            <w:noProof/>
+            <w:webHidden/>
+          </w:rPr>
+        </w:r>
+        <w:r>
+          <w:rPr>
+            <w:noProof/>
+            <w:webHidden/>
+          </w:rPr>
+          <w:fldChar w:fldCharType="separate"/>
+        </w:r>
+        <w:r>
+          <w:rPr>
+            <w:noProof/>
+            <w:webHidden/>
+          </w:rPr>
+          <w:t>27</w:t>
         </w:r>
         <w:r>
           <w:rPr>
@@ -2056,13 +2262,13 @@
           <w:lang w:eastAsia="hu-HU"/>
         </w:rPr>
       </w:pPr>
-      <w:hyperlink w:anchor="_Toc53929880" w:history="1">
+      <w:hyperlink w:anchor="_Toc55748343" w:history="1">
         <w:r>
           <w:rPr>
             <w:rStyle w:val="Hiperhivatkozs"/>
             <w:noProof/>
           </w:rPr>
-          <w:t>4 Irodalomjegyzék</w:t>
+          <w:t>4 Felsőszintű architektúra</w:t>
         </w:r>
         <w:r>
           <w:rPr>
@@ -2083,7 +2289,7 @@
             <w:noProof/>
             <w:webHidden/>
           </w:rPr>
-          <w:instrText xml:space="preserve"> PAGEREF _Toc53929880 \h </w:instrText>
+          <w:instrText xml:space="preserve"> PAGEREF _Toc55748343 \h </w:instrText>
         </w:r>
         <w:r>
           <w:rPr>
@@ -2103,7 +2309,295 @@
             <w:noProof/>
             <w:webHidden/>
           </w:rPr>
-          <w:t>19</w:t>
+          <w:t>29</w:t>
+        </w:r>
+        <w:r>
+          <w:rPr>
+            <w:noProof/>
+            <w:webHidden/>
+          </w:rPr>
+          <w:fldChar w:fldCharType="end"/>
+        </w:r>
+      </w:hyperlink>
+    </w:p>
+    <w:p>
+      <w:pPr>
+        <w:pStyle w:val="TJ2"/>
+        <w:tabs>
+          <w:tab w:val="right" w:leader="dot" w:pos="8494"/>
+        </w:tabs>
+        <w:rPr>
+          <w:rFonts w:asciiTheme="minorHAnsi" w:eastAsiaTheme="minorEastAsia" w:hAnsiTheme="minorHAnsi" w:cstheme="minorBidi"/>
+          <w:noProof/>
+          <w:sz w:val="22"/>
+          <w:szCs w:val="22"/>
+          <w:lang w:eastAsia="hu-HU"/>
+        </w:rPr>
+      </w:pPr>
+      <w:hyperlink w:anchor="_Toc55748344" w:history="1">
+        <w:r>
+          <w:rPr>
+            <w:rStyle w:val="Hiperhivatkozs"/>
+            <w:noProof/>
+          </w:rPr>
+          <w:t>4.1 Háromrétegű architektúra</w:t>
+        </w:r>
+        <w:r>
+          <w:rPr>
+            <w:noProof/>
+            <w:webHidden/>
+          </w:rPr>
+          <w:tab/>
+        </w:r>
+        <w:r>
+          <w:rPr>
+            <w:noProof/>
+            <w:webHidden/>
+          </w:rPr>
+          <w:fldChar w:fldCharType="begin"/>
+        </w:r>
+        <w:r>
+          <w:rPr>
+            <w:noProof/>
+            <w:webHidden/>
+          </w:rPr>
+          <w:instrText xml:space="preserve"> PAGEREF _Toc55748344 \h </w:instrText>
+        </w:r>
+        <w:r>
+          <w:rPr>
+            <w:noProof/>
+            <w:webHidden/>
+          </w:rPr>
+        </w:r>
+        <w:r>
+          <w:rPr>
+            <w:noProof/>
+            <w:webHidden/>
+          </w:rPr>
+          <w:fldChar w:fldCharType="separate"/>
+        </w:r>
+        <w:r>
+          <w:rPr>
+            <w:noProof/>
+            <w:webHidden/>
+          </w:rPr>
+          <w:t>29</w:t>
+        </w:r>
+        <w:r>
+          <w:rPr>
+            <w:noProof/>
+            <w:webHidden/>
+          </w:rPr>
+          <w:fldChar w:fldCharType="end"/>
+        </w:r>
+      </w:hyperlink>
+    </w:p>
+    <w:p>
+      <w:pPr>
+        <w:pStyle w:val="TJ3"/>
+        <w:tabs>
+          <w:tab w:val="right" w:leader="dot" w:pos="8494"/>
+        </w:tabs>
+        <w:rPr>
+          <w:rFonts w:asciiTheme="minorHAnsi" w:eastAsiaTheme="minorEastAsia" w:hAnsiTheme="minorHAnsi" w:cstheme="minorBidi"/>
+          <w:noProof/>
+          <w:sz w:val="22"/>
+          <w:szCs w:val="22"/>
+          <w:lang w:eastAsia="hu-HU"/>
+        </w:rPr>
+      </w:pPr>
+      <w:hyperlink w:anchor="_Toc55748345" w:history="1">
+        <w:r>
+          <w:rPr>
+            <w:rStyle w:val="Hiperhivatkozs"/>
+            <w:noProof/>
+          </w:rPr>
+          <w:t>4.1.1 Rétegek</w:t>
+        </w:r>
+        <w:r>
+          <w:rPr>
+            <w:noProof/>
+            <w:webHidden/>
+          </w:rPr>
+          <w:tab/>
+        </w:r>
+        <w:r>
+          <w:rPr>
+            <w:noProof/>
+            <w:webHidden/>
+          </w:rPr>
+          <w:fldChar w:fldCharType="begin"/>
+        </w:r>
+        <w:r>
+          <w:rPr>
+            <w:noProof/>
+            <w:webHidden/>
+          </w:rPr>
+          <w:instrText xml:space="preserve"> PAGEREF _Toc55748345 \h </w:instrText>
+        </w:r>
+        <w:r>
+          <w:rPr>
+            <w:noProof/>
+            <w:webHidden/>
+          </w:rPr>
+        </w:r>
+        <w:r>
+          <w:rPr>
+            <w:noProof/>
+            <w:webHidden/>
+          </w:rPr>
+          <w:fldChar w:fldCharType="separate"/>
+        </w:r>
+        <w:r>
+          <w:rPr>
+            <w:noProof/>
+            <w:webHidden/>
+          </w:rPr>
+          <w:t>29</w:t>
+        </w:r>
+        <w:r>
+          <w:rPr>
+            <w:noProof/>
+            <w:webHidden/>
+          </w:rPr>
+          <w:fldChar w:fldCharType="end"/>
+        </w:r>
+      </w:hyperlink>
+    </w:p>
+    <w:p>
+      <w:pPr>
+        <w:pStyle w:val="TJ2"/>
+        <w:tabs>
+          <w:tab w:val="right" w:leader="dot" w:pos="8494"/>
+        </w:tabs>
+        <w:rPr>
+          <w:rFonts w:asciiTheme="minorHAnsi" w:eastAsiaTheme="minorEastAsia" w:hAnsiTheme="minorHAnsi" w:cstheme="minorBidi"/>
+          <w:noProof/>
+          <w:sz w:val="22"/>
+          <w:szCs w:val="22"/>
+          <w:lang w:eastAsia="hu-HU"/>
+        </w:rPr>
+      </w:pPr>
+      <w:hyperlink w:anchor="_Toc55748346" w:history="1">
+        <w:r>
+          <w:rPr>
+            <w:rStyle w:val="Hiperhivatkozs"/>
+            <w:noProof/>
+          </w:rPr>
+          <w:t>4.2 Szerver oldali komponensek</w:t>
+        </w:r>
+        <w:r>
+          <w:rPr>
+            <w:noProof/>
+            <w:webHidden/>
+          </w:rPr>
+          <w:tab/>
+        </w:r>
+        <w:r>
+          <w:rPr>
+            <w:noProof/>
+            <w:webHidden/>
+          </w:rPr>
+          <w:fldChar w:fldCharType="begin"/>
+        </w:r>
+        <w:r>
+          <w:rPr>
+            <w:noProof/>
+            <w:webHidden/>
+          </w:rPr>
+          <w:instrText xml:space="preserve"> PAGEREF _Toc55748346 \h </w:instrText>
+        </w:r>
+        <w:r>
+          <w:rPr>
+            <w:noProof/>
+            <w:webHidden/>
+          </w:rPr>
+        </w:r>
+        <w:r>
+          <w:rPr>
+            <w:noProof/>
+            <w:webHidden/>
+          </w:rPr>
+          <w:fldChar w:fldCharType="separate"/>
+        </w:r>
+        <w:r>
+          <w:rPr>
+            <w:noProof/>
+            <w:webHidden/>
+          </w:rPr>
+          <w:t>30</w:t>
+        </w:r>
+        <w:r>
+          <w:rPr>
+            <w:noProof/>
+            <w:webHidden/>
+          </w:rPr>
+          <w:fldChar w:fldCharType="end"/>
+        </w:r>
+      </w:hyperlink>
+    </w:p>
+    <w:p>
+      <w:pPr>
+        <w:pStyle w:val="TJ2"/>
+        <w:tabs>
+          <w:tab w:val="right" w:leader="dot" w:pos="8494"/>
+        </w:tabs>
+        <w:rPr>
+          <w:rFonts w:asciiTheme="minorHAnsi" w:eastAsiaTheme="minorEastAsia" w:hAnsiTheme="minorHAnsi" w:cstheme="minorBidi"/>
+          <w:noProof/>
+          <w:sz w:val="22"/>
+          <w:szCs w:val="22"/>
+          <w:lang w:eastAsia="hu-HU"/>
+        </w:rPr>
+      </w:pPr>
+      <w:hyperlink w:anchor="_Toc55748347" w:history="1">
+        <w:r>
+          <w:rPr>
+            <w:rStyle w:val="Hiperhivatkozs"/>
+            <w:noProof/>
+          </w:rPr>
+          <w:t>4.3 Kliens oldali komponensek</w:t>
+        </w:r>
+        <w:r>
+          <w:rPr>
+            <w:noProof/>
+            <w:webHidden/>
+          </w:rPr>
+          <w:tab/>
+        </w:r>
+        <w:r>
+          <w:rPr>
+            <w:noProof/>
+            <w:webHidden/>
+          </w:rPr>
+          <w:fldChar w:fldCharType="begin"/>
+        </w:r>
+        <w:r>
+          <w:rPr>
+            <w:noProof/>
+            <w:webHidden/>
+          </w:rPr>
+          <w:instrText xml:space="preserve"> PAGEREF _Toc55748347 \h </w:instrText>
+        </w:r>
+        <w:r>
+          <w:rPr>
+            <w:noProof/>
+            <w:webHidden/>
+          </w:rPr>
+        </w:r>
+        <w:r>
+          <w:rPr>
+            <w:noProof/>
+            <w:webHidden/>
+          </w:rPr>
+          <w:fldChar w:fldCharType="separate"/>
+        </w:r>
+        <w:r>
+          <w:rPr>
+            <w:noProof/>
+            <w:webHidden/>
+          </w:rPr>
+          <w:t>31</w:t>
         </w:r>
         <w:r>
           <w:rPr>
@@ -2126,12 +2620,296 @@
           <w:lang w:eastAsia="hu-HU"/>
         </w:rPr>
       </w:pPr>
-      <w:hyperlink w:anchor="_Toc53929881" w:history="1">
+      <w:hyperlink w:anchor="_Toc55748348" w:history="1">
         <w:r>
           <w:rPr>
             <w:rStyle w:val="Hiperhivatkozs"/>
             <w:noProof/>
           </w:rPr>
+          <w:t>5 Megvalósítás részletes bemutatása</w:t>
+        </w:r>
+        <w:r>
+          <w:rPr>
+            <w:noProof/>
+            <w:webHidden/>
+          </w:rPr>
+          <w:tab/>
+        </w:r>
+        <w:r>
+          <w:rPr>
+            <w:noProof/>
+            <w:webHidden/>
+          </w:rPr>
+          <w:fldChar w:fldCharType="begin"/>
+        </w:r>
+        <w:r>
+          <w:rPr>
+            <w:noProof/>
+            <w:webHidden/>
+          </w:rPr>
+          <w:instrText xml:space="preserve"> PAGEREF _Toc55748348 \h </w:instrText>
+        </w:r>
+        <w:r>
+          <w:rPr>
+            <w:noProof/>
+            <w:webHidden/>
+          </w:rPr>
+        </w:r>
+        <w:r>
+          <w:rPr>
+            <w:noProof/>
+            <w:webHidden/>
+          </w:rPr>
+          <w:fldChar w:fldCharType="separate"/>
+        </w:r>
+        <w:r>
+          <w:rPr>
+            <w:noProof/>
+            <w:webHidden/>
+          </w:rPr>
+          <w:t>33</w:t>
+        </w:r>
+        <w:r>
+          <w:rPr>
+            <w:noProof/>
+            <w:webHidden/>
+          </w:rPr>
+          <w:fldChar w:fldCharType="end"/>
+        </w:r>
+      </w:hyperlink>
+    </w:p>
+    <w:p>
+      <w:pPr>
+        <w:pStyle w:val="TJ2"/>
+        <w:tabs>
+          <w:tab w:val="right" w:leader="dot" w:pos="8494"/>
+        </w:tabs>
+        <w:rPr>
+          <w:rFonts w:asciiTheme="minorHAnsi" w:eastAsiaTheme="minorEastAsia" w:hAnsiTheme="minorHAnsi" w:cstheme="minorBidi"/>
+          <w:noProof/>
+          <w:sz w:val="22"/>
+          <w:szCs w:val="22"/>
+          <w:lang w:eastAsia="hu-HU"/>
+        </w:rPr>
+      </w:pPr>
+      <w:hyperlink w:anchor="_Toc55748349" w:history="1">
+        <w:r>
+          <w:rPr>
+            <w:rStyle w:val="Hiperhivatkozs"/>
+            <w:noProof/>
+          </w:rPr>
+          <w:t>5.1 Szerver oldal</w:t>
+        </w:r>
+        <w:r>
+          <w:rPr>
+            <w:noProof/>
+            <w:webHidden/>
+          </w:rPr>
+          <w:tab/>
+        </w:r>
+        <w:r>
+          <w:rPr>
+            <w:noProof/>
+            <w:webHidden/>
+          </w:rPr>
+          <w:fldChar w:fldCharType="begin"/>
+        </w:r>
+        <w:r>
+          <w:rPr>
+            <w:noProof/>
+            <w:webHidden/>
+          </w:rPr>
+          <w:instrText xml:space="preserve"> PAGEREF _Toc55748349 \h </w:instrText>
+        </w:r>
+        <w:r>
+          <w:rPr>
+            <w:noProof/>
+            <w:webHidden/>
+          </w:rPr>
+        </w:r>
+        <w:r>
+          <w:rPr>
+            <w:noProof/>
+            <w:webHidden/>
+          </w:rPr>
+          <w:fldChar w:fldCharType="separate"/>
+        </w:r>
+        <w:r>
+          <w:rPr>
+            <w:noProof/>
+            <w:webHidden/>
+          </w:rPr>
+          <w:t>33</w:t>
+        </w:r>
+        <w:r>
+          <w:rPr>
+            <w:noProof/>
+            <w:webHidden/>
+          </w:rPr>
+          <w:fldChar w:fldCharType="end"/>
+        </w:r>
+      </w:hyperlink>
+    </w:p>
+    <w:p>
+      <w:pPr>
+        <w:pStyle w:val="TJ3"/>
+        <w:tabs>
+          <w:tab w:val="right" w:leader="dot" w:pos="8494"/>
+        </w:tabs>
+        <w:rPr>
+          <w:rFonts w:asciiTheme="minorHAnsi" w:eastAsiaTheme="minorEastAsia" w:hAnsiTheme="minorHAnsi" w:cstheme="minorBidi"/>
+          <w:noProof/>
+          <w:sz w:val="22"/>
+          <w:szCs w:val="22"/>
+          <w:lang w:eastAsia="hu-HU"/>
+        </w:rPr>
+      </w:pPr>
+      <w:hyperlink w:anchor="_Toc55748350" w:history="1">
+        <w:r>
+          <w:rPr>
+            <w:rStyle w:val="Hiperhivatkozs"/>
+            <w:noProof/>
+          </w:rPr>
+          <w:t>5.1.1 Modell</w:t>
+        </w:r>
+        <w:r>
+          <w:rPr>
+            <w:noProof/>
+            <w:webHidden/>
+          </w:rPr>
+          <w:tab/>
+        </w:r>
+        <w:r>
+          <w:rPr>
+            <w:noProof/>
+            <w:webHidden/>
+          </w:rPr>
+          <w:fldChar w:fldCharType="begin"/>
+        </w:r>
+        <w:r>
+          <w:rPr>
+            <w:noProof/>
+            <w:webHidden/>
+          </w:rPr>
+          <w:instrText xml:space="preserve"> PAGEREF _Toc55748350 \h </w:instrText>
+        </w:r>
+        <w:r>
+          <w:rPr>
+            <w:noProof/>
+            <w:webHidden/>
+          </w:rPr>
+        </w:r>
+        <w:r>
+          <w:rPr>
+            <w:noProof/>
+            <w:webHidden/>
+          </w:rPr>
+          <w:fldChar w:fldCharType="separate"/>
+        </w:r>
+        <w:r>
+          <w:rPr>
+            <w:noProof/>
+            <w:webHidden/>
+          </w:rPr>
+          <w:t>33</w:t>
+        </w:r>
+        <w:r>
+          <w:rPr>
+            <w:noProof/>
+            <w:webHidden/>
+          </w:rPr>
+          <w:fldChar w:fldCharType="end"/>
+        </w:r>
+      </w:hyperlink>
+    </w:p>
+    <w:p>
+      <w:pPr>
+        <w:pStyle w:val="TJ1"/>
+        <w:rPr>
+          <w:rFonts w:asciiTheme="minorHAnsi" w:eastAsiaTheme="minorEastAsia" w:hAnsiTheme="minorHAnsi" w:cstheme="minorBidi"/>
+          <w:b w:val="0"/>
+          <w:noProof/>
+          <w:sz w:val="22"/>
+          <w:szCs w:val="22"/>
+          <w:lang w:eastAsia="hu-HU"/>
+        </w:rPr>
+      </w:pPr>
+      <w:hyperlink w:anchor="_Toc55748351" w:history="1">
+        <w:r>
+          <w:rPr>
+            <w:rStyle w:val="Hiperhivatkozs"/>
+            <w:noProof/>
+          </w:rPr>
+          <w:t>6 Irodalomjegyzék</w:t>
+        </w:r>
+        <w:r>
+          <w:rPr>
+            <w:noProof/>
+            <w:webHidden/>
+          </w:rPr>
+          <w:tab/>
+        </w:r>
+        <w:r>
+          <w:rPr>
+            <w:noProof/>
+            <w:webHidden/>
+          </w:rPr>
+          <w:fldChar w:fldCharType="begin"/>
+        </w:r>
+        <w:r>
+          <w:rPr>
+            <w:noProof/>
+            <w:webHidden/>
+          </w:rPr>
+          <w:instrText xml:space="preserve"> PAGEREF _Toc55748351 \h </w:instrText>
+        </w:r>
+        <w:r>
+          <w:rPr>
+            <w:noProof/>
+            <w:webHidden/>
+          </w:rPr>
+        </w:r>
+        <w:r>
+          <w:rPr>
+            <w:noProof/>
+            <w:webHidden/>
+          </w:rPr>
+          <w:fldChar w:fldCharType="separate"/>
+        </w:r>
+        <w:r>
+          <w:rPr>
+            <w:noProof/>
+            <w:webHidden/>
+          </w:rPr>
+          <w:t>34</w:t>
+        </w:r>
+        <w:r>
+          <w:rPr>
+            <w:noProof/>
+            <w:webHidden/>
+          </w:rPr>
+          <w:fldChar w:fldCharType="end"/>
+        </w:r>
+      </w:hyperlink>
+    </w:p>
+    <w:p>
+      <w:pPr>
+        <w:pStyle w:val="TJ1"/>
+        <w:rPr>
+          <w:rFonts w:asciiTheme="minorHAnsi" w:eastAsiaTheme="minorEastAsia" w:hAnsiTheme="minorHAnsi" w:cstheme="minorBidi"/>
+          <w:b w:val="0"/>
+          <w:noProof/>
+          <w:sz w:val="22"/>
+          <w:szCs w:val="22"/>
+          <w:lang w:eastAsia="hu-HU"/>
+        </w:rPr>
+      </w:pPr>
+      <w:hyperlink w:anchor="_Toc55748352" w:history="1">
+        <w:r>
+          <w:rPr>
+            <w:rStyle w:val="Hiperhivatkozs"/>
+            <w:noProof/>
+          </w:rPr>
           <w:t>Függelék</w:t>
         </w:r>
         <w:r>
@@ -2153,7 +2931,7 @@
             <w:noProof/>
             <w:webHidden/>
           </w:rPr>
-          <w:instrText xml:space="preserve"> PAGEREF _Toc53929881 \h </w:instrText>
+          <w:instrText xml:space="preserve"> PAGEREF _Toc55748352 \h </w:instrText>
         </w:r>
         <w:r>
           <w:rPr>
@@ -2173,7 +2951,7 @@
             <w:noProof/>
             <w:webHidden/>
           </w:rPr>
-          <w:t>21</w:t>
+          <w:t>37</w:t>
         </w:r>
         <w:r>
           <w:rPr>
@@ -2370,7 +3148,7 @@
       <w:pPr>
         <w:pStyle w:val="Fejezetcimszmozsnlkl"/>
       </w:pPr>
-      <w:bookmarkStart w:id="4" w:name="_Toc53929856"/>
+      <w:bookmarkStart w:id="4" w:name="_Toc55748316"/>
       <w:r>
         <w:lastRenderedPageBreak/>
         <w:t>Összefoglaló</w:t>
@@ -2550,7 +3328,7 @@
       <w:pPr>
         <w:pStyle w:val="Fejezetcimszmozsnlkl"/>
       </w:pPr>
-      <w:bookmarkStart w:id="6" w:name="_Toc53929857"/>
+      <w:bookmarkStart w:id="6" w:name="_Toc55748317"/>
       <w:proofErr w:type="spellStart"/>
       <w:r>
         <w:lastRenderedPageBreak/>
@@ -4917,7 +5695,7 @@
         <w:pStyle w:val="Cmsor1"/>
       </w:pPr>
       <w:bookmarkStart w:id="7" w:name="_Toc332797397"/>
-      <w:bookmarkStart w:id="8" w:name="_Toc53929858"/>
+      <w:bookmarkStart w:id="8" w:name="_Toc55748318"/>
       <w:r>
         <w:lastRenderedPageBreak/>
         <w:t>Bevezetés</w:t>
@@ -4993,12 +5771,12 @@
       <w:pPr>
         <w:pStyle w:val="Cmsor2"/>
       </w:pPr>
-      <w:bookmarkStart w:id="9" w:name="_Toc53929859"/>
-      <w:bookmarkStart w:id="10" w:name="_Toc332797398"/>
+      <w:bookmarkStart w:id="9" w:name="_Toc332797398"/>
+      <w:bookmarkStart w:id="10" w:name="_Toc55748319"/>
       <w:r>
         <w:t>Felhasznált technológiák jelentősége</w:t>
       </w:r>
-      <w:bookmarkEnd w:id="9"/>
+      <w:bookmarkEnd w:id="10"/>
     </w:p>
     <w:p>
       <w:r>
@@ -5207,14 +5985,27 @@
       <w:pPr>
         <w:pStyle w:val="Kpalrs"/>
       </w:pPr>
-      <w:fldSimple w:instr=" SEQ ábra \* ARABIC ">
-        <w:r>
-          <w:rPr>
-            <w:noProof/>
-          </w:rPr>
-          <w:t>1</w:t>
-        </w:r>
-      </w:fldSimple>
+      <w:r>
+        <w:fldChar w:fldCharType="begin"/>
+      </w:r>
+      <w:r>
+        <w:instrText xml:space="preserve"> SEQ ábra \* ARABIC </w:instrText>
+      </w:r>
+      <w:r>
+        <w:fldChar w:fldCharType="separate"/>
+      </w:r>
+      <w:r>
+        <w:rPr>
+          <w:noProof/>
+        </w:rPr>
+        <w:t>1</w:t>
+      </w:r>
+      <w:r>
+        <w:rPr>
+          <w:noProof/>
+        </w:rPr>
+        <w:fldChar w:fldCharType="end"/>
+      </w:r>
       <w:r>
         <w:t xml:space="preserve">. ábra: Legnépszerűbb </w:t>
       </w:r>
@@ -5233,7 +6024,6 @@
           <w:id w:val="-705091489"/>
           <w:citation/>
         </w:sdtPr>
-        <w:sdtEndPr/>
         <w:sdtContent>
           <w:r>
             <w:fldChar w:fldCharType="begin"/>
@@ -5366,14 +6156,27 @@
       <w:pPr>
         <w:pStyle w:val="Kpalrs"/>
       </w:pPr>
-      <w:fldSimple w:instr=" SEQ ábra \* ARABIC ">
-        <w:r>
-          <w:rPr>
-            <w:noProof/>
-          </w:rPr>
-          <w:t>2</w:t>
-        </w:r>
-      </w:fldSimple>
+      <w:r>
+        <w:fldChar w:fldCharType="begin"/>
+      </w:r>
+      <w:r>
+        <w:instrText xml:space="preserve"> SEQ ábra \* ARABIC </w:instrText>
+      </w:r>
+      <w:r>
+        <w:fldChar w:fldCharType="separate"/>
+      </w:r>
+      <w:r>
+        <w:rPr>
+          <w:noProof/>
+        </w:rPr>
+        <w:t>2</w:t>
+      </w:r>
+      <w:r>
+        <w:rPr>
+          <w:noProof/>
+        </w:rPr>
+        <w:fldChar w:fldCharType="end"/>
+      </w:r>
       <w:r>
         <w:t xml:space="preserve">. ábra: Relációs és dokumentum alapú adatbáziskezelők piaci részesedése (2019) </w:t>
       </w:r>
@@ -5382,7 +6185,6 @@
           <w:id w:val="478732071"/>
           <w:citation/>
         </w:sdtPr>
-        <w:sdtEndPr/>
         <w:sdtContent>
           <w:r>
             <w:fldChar w:fldCharType="begin"/>
@@ -5457,7 +6259,7 @@
       <w:pPr>
         <w:pStyle w:val="Cmsor2"/>
       </w:pPr>
-      <w:bookmarkStart w:id="11" w:name="_Toc53929860"/>
+      <w:bookmarkStart w:id="11" w:name="_Toc55748320"/>
       <w:r>
         <w:t>Szakdolgozat tartalma</w:t>
       </w:r>
@@ -5561,7 +6363,7 @@
       <w:pPr>
         <w:pStyle w:val="Cmsor1"/>
       </w:pPr>
-      <w:bookmarkStart w:id="12" w:name="_Toc53929861"/>
+      <w:bookmarkStart w:id="12" w:name="_Toc55748321"/>
       <w:r>
         <w:lastRenderedPageBreak/>
         <w:t>Feladatspecifikáció</w:t>
@@ -5572,7 +6374,7 @@
       <w:pPr>
         <w:pStyle w:val="Cmsor2"/>
       </w:pPr>
-      <w:bookmarkStart w:id="13" w:name="_Toc53929862"/>
+      <w:bookmarkStart w:id="13" w:name="_Toc55748322"/>
       <w:r>
         <w:t>Feladat részletes leírása</w:t>
       </w:r>
@@ -5845,7 +6647,6 @@
         </w:rPr>
         <w:t>aki ténylegesen fel is adta korábban.</w:t>
       </w:r>
-      <w:bookmarkStart w:id="14" w:name="_Toc53929863"/>
       <w:r>
         <w:br w:type="page"/>
       </w:r>
@@ -5854,6 +6655,7 @@
       <w:pPr>
         <w:pStyle w:val="Cmsor2"/>
       </w:pPr>
+      <w:bookmarkStart w:id="14" w:name="_Toc55748323"/>
       <w:r>
         <w:lastRenderedPageBreak/>
         <w:t>Használati esetek</w:t>
@@ -5879,7 +6681,7 @@
       <w:pPr>
         <w:pStyle w:val="Cmsor3"/>
       </w:pPr>
-      <w:bookmarkStart w:id="16" w:name="_Toc53929864"/>
+      <w:bookmarkStart w:id="16" w:name="_Toc55748324"/>
       <w:r>
         <w:t>Hirdetések keresése</w:t>
       </w:r>
@@ -6095,14 +6897,27 @@
       <w:pPr>
         <w:pStyle w:val="Kpalrs"/>
       </w:pPr>
-      <w:fldSimple w:instr=" SEQ ábra \* ARABIC ">
-        <w:r>
-          <w:rPr>
-            <w:noProof/>
-          </w:rPr>
-          <w:t>4</w:t>
-        </w:r>
-      </w:fldSimple>
+      <w:r>
+        <w:fldChar w:fldCharType="begin"/>
+      </w:r>
+      <w:r>
+        <w:instrText xml:space="preserve"> SEQ ábra \* ARABIC </w:instrText>
+      </w:r>
+      <w:r>
+        <w:fldChar w:fldCharType="separate"/>
+      </w:r>
+      <w:r>
+        <w:rPr>
+          <w:noProof/>
+        </w:rPr>
+        <w:t>4</w:t>
+      </w:r>
+      <w:r>
+        <w:rPr>
+          <w:noProof/>
+        </w:rPr>
+        <w:fldChar w:fldCharType="end"/>
+      </w:r>
       <w:r>
         <w:t>. ábra: Ingatlan részletei oldal</w:t>
       </w:r>
@@ -6114,7 +6929,7 @@
       <w:pPr>
         <w:pStyle w:val="Cmsor3"/>
       </w:pPr>
-      <w:bookmarkStart w:id="17" w:name="_Toc53929865"/>
+      <w:bookmarkStart w:id="17" w:name="_Toc55748325"/>
       <w:r>
         <w:t>Hirdetés feladása, módosítása</w:t>
       </w:r>
@@ -6229,14 +7044,27 @@
       <w:pPr>
         <w:pStyle w:val="Kpalrs"/>
       </w:pPr>
-      <w:fldSimple w:instr=" SEQ ábra \* ARABIC ">
-        <w:r>
-          <w:rPr>
-            <w:noProof/>
-          </w:rPr>
-          <w:t>5</w:t>
-        </w:r>
-      </w:fldSimple>
+      <w:r>
+        <w:fldChar w:fldCharType="begin"/>
+      </w:r>
+      <w:r>
+        <w:instrText xml:space="preserve"> SEQ ábra \* ARABIC </w:instrText>
+      </w:r>
+      <w:r>
+        <w:fldChar w:fldCharType="separate"/>
+      </w:r>
+      <w:r>
+        <w:rPr>
+          <w:noProof/>
+        </w:rPr>
+        <w:t>5</w:t>
+      </w:r>
+      <w:r>
+        <w:rPr>
+          <w:noProof/>
+        </w:rPr>
+        <w:fldChar w:fldCharType="end"/>
+      </w:r>
       <w:r>
         <w:t>. ábra: Hirdetés feladása felület drótváz</w:t>
       </w:r>
@@ -6302,14 +7130,27 @@
       <w:pPr>
         <w:pStyle w:val="Kpalrs"/>
       </w:pPr>
-      <w:fldSimple w:instr=" SEQ ábra \* ARABIC ">
-        <w:r>
-          <w:rPr>
-            <w:noProof/>
-          </w:rPr>
-          <w:t>6</w:t>
-        </w:r>
-      </w:fldSimple>
+      <w:r>
+        <w:fldChar w:fldCharType="begin"/>
+      </w:r>
+      <w:r>
+        <w:instrText xml:space="preserve"> SEQ ábra \* ARABIC </w:instrText>
+      </w:r>
+      <w:r>
+        <w:fldChar w:fldCharType="separate"/>
+      </w:r>
+      <w:r>
+        <w:rPr>
+          <w:noProof/>
+        </w:rPr>
+        <w:t>6</w:t>
+      </w:r>
+      <w:r>
+        <w:rPr>
+          <w:noProof/>
+        </w:rPr>
+        <w:fldChar w:fldCharType="end"/>
+      </w:r>
       <w:r>
         <w:t>. ábra: Hirdetés szerkesztés felület drótváza</w:t>
       </w:r>
@@ -6318,7 +7159,7 @@
       <w:pPr>
         <w:pStyle w:val="Cmsor3"/>
       </w:pPr>
-      <w:bookmarkStart w:id="18" w:name="_Toc53929866"/>
+      <w:bookmarkStart w:id="18" w:name="_Toc55748326"/>
       <w:r>
         <w:lastRenderedPageBreak/>
         <w:t>A hirdető adatlapja és értékelése</w:t>
@@ -6363,7 +7204,6 @@
           <w:szCs w:val="26"/>
         </w:rPr>
       </w:pPr>
-      <w:bookmarkStart w:id="19" w:name="_Toc53929867"/>
       <w:r>
         <w:br w:type="page"/>
       </w:r>
@@ -6372,6 +7212,7 @@
       <w:pPr>
         <w:pStyle w:val="Cmsor3"/>
       </w:pPr>
+      <w:bookmarkStart w:id="19" w:name="_Toc55748327"/>
       <w:proofErr w:type="spellStart"/>
       <w:r>
         <w:lastRenderedPageBreak/>
@@ -6499,14 +7340,27 @@
       <w:pPr>
         <w:pStyle w:val="Kpalrs"/>
       </w:pPr>
-      <w:fldSimple w:instr=" SEQ ábra \* ARABIC ">
-        <w:r>
-          <w:rPr>
-            <w:noProof/>
-          </w:rPr>
-          <w:t>7</w:t>
-        </w:r>
-      </w:fldSimple>
+      <w:r>
+        <w:fldChar w:fldCharType="begin"/>
+      </w:r>
+      <w:r>
+        <w:instrText xml:space="preserve"> SEQ ábra \* ARABIC </w:instrText>
+      </w:r>
+      <w:r>
+        <w:fldChar w:fldCharType="separate"/>
+      </w:r>
+      <w:r>
+        <w:rPr>
+          <w:noProof/>
+        </w:rPr>
+        <w:t>7</w:t>
+      </w:r>
+      <w:r>
+        <w:rPr>
+          <w:noProof/>
+        </w:rPr>
+        <w:fldChar w:fldCharType="end"/>
+      </w:r>
       <w:r>
         <w:t xml:space="preserve">. ábra: </w:t>
       </w:r>
@@ -6531,8 +7385,8 @@
       <w:pPr>
         <w:pStyle w:val="Cmsor1"/>
       </w:pPr>
-      <w:bookmarkStart w:id="20" w:name="_Toc53929868"/>
-      <w:bookmarkEnd w:id="10"/>
+      <w:bookmarkStart w:id="20" w:name="_Toc55748328"/>
+      <w:bookmarkEnd w:id="9"/>
       <w:bookmarkEnd w:id="15"/>
       <w:r>
         <w:lastRenderedPageBreak/>
@@ -6609,7 +7463,7 @@
       <w:pPr>
         <w:pStyle w:val="Cmsor2"/>
       </w:pPr>
-      <w:bookmarkStart w:id="21" w:name="_Toc53929869"/>
+      <w:bookmarkStart w:id="21" w:name="_Toc55748329"/>
       <w:proofErr w:type="spellStart"/>
       <w:r>
         <w:t>MongoDb</w:t>
@@ -6729,7 +7583,6 @@
           <w:id w:val="602765263"/>
           <w:citation/>
         </w:sdtPr>
-        <w:sdtEndPr/>
         <w:sdtContent>
           <w:r>
             <w:fldChar w:fldCharType="begin"/>
@@ -6931,7 +7784,6 @@
           <w:id w:val="-1042049745"/>
           <w:citation/>
         </w:sdtPr>
-        <w:sdtEndPr/>
         <w:sdtContent>
           <w:r>
             <w:rPr>
@@ -7030,14 +7882,27 @@
       <w:pPr>
         <w:pStyle w:val="Kpalrs"/>
       </w:pPr>
-      <w:fldSimple w:instr=" SEQ ábra \* ARABIC ">
-        <w:r>
-          <w:rPr>
-            <w:noProof/>
-          </w:rPr>
-          <w:t>8</w:t>
-        </w:r>
-      </w:fldSimple>
+      <w:r>
+        <w:fldChar w:fldCharType="begin"/>
+      </w:r>
+      <w:r>
+        <w:instrText xml:space="preserve"> SEQ ábra \* ARABIC </w:instrText>
+      </w:r>
+      <w:r>
+        <w:fldChar w:fldCharType="separate"/>
+      </w:r>
+      <w:r>
+        <w:rPr>
+          <w:noProof/>
+        </w:rPr>
+        <w:t>8</w:t>
+      </w:r>
+      <w:r>
+        <w:rPr>
+          <w:noProof/>
+        </w:rPr>
+        <w:fldChar w:fldCharType="end"/>
+      </w:r>
       <w:r>
         <w:t xml:space="preserve">. ábra: </w:t>
       </w:r>
@@ -7055,7 +7920,6 @@
           <w:id w:val="159130934"/>
           <w:citation/>
         </w:sdtPr>
-        <w:sdtEndPr/>
         <w:sdtContent>
           <w:r>
             <w:rPr>
@@ -7206,7 +8070,6 @@
           <w:id w:val="-2095547230"/>
           <w:citation/>
         </w:sdtPr>
-        <w:sdtEndPr/>
         <w:sdtContent>
           <w:r>
             <w:fldChar w:fldCharType="begin"/>
@@ -7288,7 +8151,6 @@
           <w:id w:val="361403078"/>
           <w:citation/>
         </w:sdtPr>
-        <w:sdtEndPr/>
         <w:sdtContent>
           <w:r>
             <w:fldChar w:fldCharType="begin"/>
@@ -7492,10 +8354,10 @@
             <v:path o:extrusionok="f" gradientshapeok="t" o:connecttype="rect"/>
             <o:lock v:ext="edit" aspectratio="t"/>
           </v:shapetype>
-          <v:shape id="_x0000_i1025" type="#_x0000_t75" style="width:461.25pt;height:453.75pt" o:ole="">
+          <v:shape id="_x0000_i1039" type="#_x0000_t75" style="width:461.25pt;height:453.75pt" o:ole="">
             <v:imagedata r:id="rId21" o:title=""/>
           </v:shape>
-          <o:OLEObject Type="Embed" ProgID="Word.OpenDocumentText.12" ShapeID="_x0000_i1025" DrawAspect="Content" ObjectID="_1666205717" r:id="rId22"/>
+          <o:OLEObject Type="Embed" ProgID="Word.OpenDocumentText.12" ShapeID="_x0000_i1039" DrawAspect="Content" ObjectID="_1666371003" r:id="rId22"/>
         </w:object>
       </w:r>
     </w:p>
@@ -7557,7 +8419,7 @@
       <w:pPr>
         <w:pStyle w:val="Cmsor2"/>
       </w:pPr>
-      <w:bookmarkStart w:id="23" w:name="_Toc53929870"/>
+      <w:bookmarkStart w:id="23" w:name="_Toc55748330"/>
       <w:r>
         <w:t>A</w:t>
       </w:r>
@@ -7802,7 +8664,6 @@
           <w:id w:val="-1938827483"/>
           <w:citation/>
         </w:sdtPr>
-        <w:sdtEndPr/>
         <w:sdtContent>
           <w:r>
             <w:fldChar w:fldCharType="begin"/>
@@ -7829,7 +8690,6 @@
           <w:id w:val="-1227067441"/>
           <w:citation/>
         </w:sdtPr>
-        <w:sdtEndPr/>
         <w:sdtContent>
           <w:r>
             <w:fldChar w:fldCharType="begin"/>
@@ -7913,14 +8773,27 @@
       <w:pPr>
         <w:pStyle w:val="Kpalrs"/>
       </w:pPr>
-      <w:fldSimple w:instr=" SEQ ábra \* ARABIC ">
-        <w:r>
-          <w:rPr>
-            <w:noProof/>
-          </w:rPr>
-          <w:t>10</w:t>
-        </w:r>
-      </w:fldSimple>
+      <w:r>
+        <w:fldChar w:fldCharType="begin"/>
+      </w:r>
+      <w:r>
+        <w:instrText xml:space="preserve"> SEQ ábra \* ARABIC </w:instrText>
+      </w:r>
+      <w:r>
+        <w:fldChar w:fldCharType="separate"/>
+      </w:r>
+      <w:r>
+        <w:rPr>
+          <w:noProof/>
+        </w:rPr>
+        <w:t>10</w:t>
+      </w:r>
+      <w:r>
+        <w:rPr>
+          <w:noProof/>
+        </w:rPr>
+        <w:fldChar w:fldCharType="end"/>
+      </w:r>
       <w:r>
         <w:t xml:space="preserve">. ábra: Keretrendszerek teljesítményének összehasonlítása, a kiszolgált kérések mennyisége alapján. </w:t>
       </w:r>
@@ -7929,7 +8802,6 @@
           <w:id w:val="1328860114"/>
           <w:citation/>
         </w:sdtPr>
-        <w:sdtEndPr/>
         <w:sdtContent>
           <w:r>
             <w:fldChar w:fldCharType="begin"/>
@@ -7956,7 +8828,7 @@
       <w:pPr>
         <w:pStyle w:val="Cmsor3"/>
       </w:pPr>
-      <w:bookmarkStart w:id="24" w:name="_Toc53929871"/>
+      <w:bookmarkStart w:id="24" w:name="_Toc55748331"/>
       <w:proofErr w:type="spellStart"/>
       <w:r>
         <w:t>MongoDb</w:t>
@@ -8120,7 +8992,7 @@
       <w:pPr>
         <w:pStyle w:val="Cmsor3"/>
       </w:pPr>
-      <w:bookmarkStart w:id="25" w:name="_Toc53929872"/>
+      <w:bookmarkStart w:id="25" w:name="_Toc55748332"/>
       <w:r>
         <w:t xml:space="preserve">ASP .NET </w:t>
       </w:r>
@@ -8226,7 +9098,7 @@
       <w:pPr>
         <w:pStyle w:val="Cmsor3"/>
       </w:pPr>
-      <w:bookmarkStart w:id="26" w:name="_Toc53929873"/>
+      <w:bookmarkStart w:id="26" w:name="_Toc55748333"/>
       <w:r>
         <w:lastRenderedPageBreak/>
         <w:t>A</w:t>
@@ -8404,7 +9276,7 @@
       <w:pPr>
         <w:pStyle w:val="Cmsor2"/>
       </w:pPr>
-      <w:bookmarkStart w:id="27" w:name="_Toc53929874"/>
+      <w:bookmarkStart w:id="27" w:name="_Toc55748334"/>
       <w:proofErr w:type="spellStart"/>
       <w:r>
         <w:t>React</w:t>
@@ -8617,7 +9489,6 @@
           <w:id w:val="628903096"/>
           <w:citation/>
         </w:sdtPr>
-        <w:sdtEndPr/>
         <w:sdtContent>
           <w:r>
             <w:fldChar w:fldCharType="begin"/>
@@ -8920,14 +9791,27 @@
       <w:pPr>
         <w:pStyle w:val="Kpalrs"/>
       </w:pPr>
-      <w:fldSimple w:instr=" SEQ ábra \* ARABIC ">
-        <w:r>
-          <w:rPr>
-            <w:noProof/>
-          </w:rPr>
-          <w:t>11</w:t>
-        </w:r>
-      </w:fldSimple>
+      <w:r>
+        <w:fldChar w:fldCharType="begin"/>
+      </w:r>
+      <w:r>
+        <w:instrText xml:space="preserve"> SEQ ábra \* ARABIC </w:instrText>
+      </w:r>
+      <w:r>
+        <w:fldChar w:fldCharType="separate"/>
+      </w:r>
+      <w:r>
+        <w:rPr>
+          <w:noProof/>
+        </w:rPr>
+        <w:t>11</w:t>
+      </w:r>
+      <w:r>
+        <w:rPr>
+          <w:noProof/>
+        </w:rPr>
+        <w:fldChar w:fldCharType="end"/>
+      </w:r>
       <w:r>
         <w:t>. ábra: Népszerű JavaScript keretrendszerek sebességének összehasonlítása</w:t>
       </w:r>
@@ -8939,7 +9823,6 @@
           <w:id w:val="1624657677"/>
           <w:citation/>
         </w:sdtPr>
-        <w:sdtEndPr/>
         <w:sdtContent>
           <w:r>
             <w:fldChar w:fldCharType="begin"/>
@@ -8966,7 +9849,7 @@
       <w:pPr>
         <w:pStyle w:val="Cmsor3"/>
       </w:pPr>
-      <w:bookmarkStart w:id="28" w:name="_Toc53929875"/>
+      <w:bookmarkStart w:id="28" w:name="_Toc55748335"/>
       <w:r>
         <w:t>JSX</w:t>
       </w:r>
@@ -9088,7 +9971,6 @@
           <w:id w:val="1090276176"/>
           <w:citation/>
         </w:sdtPr>
-        <w:sdtEndPr/>
         <w:sdtContent>
           <w:r>
             <w:fldChar w:fldCharType="begin"/>
@@ -9448,7 +10330,7 @@
       <w:pPr>
         <w:pStyle w:val="Cmsor3"/>
       </w:pPr>
-      <w:bookmarkStart w:id="29" w:name="_Toc53929876"/>
+      <w:bookmarkStart w:id="29" w:name="_Toc55748336"/>
       <w:proofErr w:type="spellStart"/>
       <w:r>
         <w:lastRenderedPageBreak/>
@@ -10392,7 +11274,7 @@
       <w:pPr>
         <w:pStyle w:val="Cmsor3"/>
       </w:pPr>
-      <w:bookmarkStart w:id="30" w:name="_Toc53929877"/>
+      <w:bookmarkStart w:id="30" w:name="_Toc55748337"/>
       <w:proofErr w:type="spellStart"/>
       <w:r>
         <w:t>React</w:t>
@@ -11949,7 +12831,7 @@
       <w:pPr>
         <w:pStyle w:val="Cmsor2"/>
       </w:pPr>
-      <w:bookmarkStart w:id="31" w:name="_Toc53929878"/>
+      <w:bookmarkStart w:id="31" w:name="_Toc55748338"/>
       <w:proofErr w:type="spellStart"/>
       <w:r>
         <w:t>Bootstrap</w:t>
@@ -12082,7 +12964,6 @@
           <w:id w:val="754559995"/>
           <w:citation/>
         </w:sdtPr>
-        <w:sdtEndPr/>
         <w:sdtContent>
           <w:r>
             <w:fldChar w:fldCharType="begin"/>
@@ -12109,11 +12990,12 @@
       <w:pPr>
         <w:pStyle w:val="Cmsor3"/>
       </w:pPr>
-      <w:bookmarkStart w:id="32" w:name="_Toc53929879"/>
+      <w:bookmarkStart w:id="32" w:name="_Toc55748339"/>
       <w:r>
         <w:lastRenderedPageBreak/>
         <w:t>Reszponzív weboldalak</w:t>
       </w:r>
+      <w:bookmarkEnd w:id="32"/>
     </w:p>
     <w:p>
       <w:r>
@@ -12187,7 +13069,6 @@
           <w:id w:val="-278952766"/>
           <w:citation/>
         </w:sdtPr>
-        <w:sdtEndPr/>
         <w:sdtContent>
           <w:r>
             <w:fldChar w:fldCharType="begin"/>
@@ -12296,14 +13177,27 @@
       <w:pPr>
         <w:pStyle w:val="Kpalrs"/>
       </w:pPr>
-      <w:fldSimple w:instr=" SEQ ábra \* ARABIC ">
-        <w:r>
-          <w:rPr>
-            <w:noProof/>
-          </w:rPr>
-          <w:t>12</w:t>
-        </w:r>
-      </w:fldSimple>
+      <w:r>
+        <w:fldChar w:fldCharType="begin"/>
+      </w:r>
+      <w:r>
+        <w:instrText xml:space="preserve"> SEQ ábra \* ARABIC </w:instrText>
+      </w:r>
+      <w:r>
+        <w:fldChar w:fldCharType="separate"/>
+      </w:r>
+      <w:r>
+        <w:rPr>
+          <w:noProof/>
+        </w:rPr>
+        <w:t>12</w:t>
+      </w:r>
+      <w:r>
+        <w:rPr>
+          <w:noProof/>
+        </w:rPr>
+        <w:fldChar w:fldCharType="end"/>
+      </w:r>
       <w:r>
         <w:t>. ábra: Az alkalmazásban megjelenő "hamburger ikon" és menü</w:t>
       </w:r>
@@ -12312,6 +13206,7 @@
       <w:pPr>
         <w:pStyle w:val="Cmsor3"/>
       </w:pPr>
+      <w:bookmarkStart w:id="33" w:name="_Toc55748340"/>
       <w:proofErr w:type="spellStart"/>
       <w:r>
         <w:t>Bootstrap</w:t>
@@ -12328,6 +13223,7 @@
       <w:r>
         <w:t xml:space="preserve"> System</w:t>
       </w:r>
+      <w:bookmarkEnd w:id="33"/>
     </w:p>
     <w:p>
       <w:r>
@@ -12635,14 +13531,27 @@
       <w:pPr>
         <w:pStyle w:val="Kpalrs"/>
       </w:pPr>
-      <w:fldSimple w:instr=" SEQ ábra \* ARABIC ">
-        <w:r>
-          <w:rPr>
-            <w:noProof/>
-          </w:rPr>
-          <w:t>13</w:t>
-        </w:r>
-      </w:fldSimple>
+      <w:r>
+        <w:fldChar w:fldCharType="begin"/>
+      </w:r>
+      <w:r>
+        <w:instrText xml:space="preserve"> SEQ ábra \* ARABIC </w:instrText>
+      </w:r>
+      <w:r>
+        <w:fldChar w:fldCharType="separate"/>
+      </w:r>
+      <w:r>
+        <w:rPr>
+          <w:noProof/>
+        </w:rPr>
+        <w:t>13</w:t>
+      </w:r>
+      <w:r>
+        <w:rPr>
+          <w:noProof/>
+        </w:rPr>
+        <w:fldChar w:fldCharType="end"/>
+      </w:r>
       <w:r>
         <w:t>. ábra: Egy sorban elhelyezkedő 8 és 4 oszlop széles HTML komponens</w:t>
       </w:r>
@@ -12654,7 +13563,6 @@
           <w:id w:val="-1888173162"/>
           <w:citation/>
         </w:sdtPr>
-        <w:sdtEndPr/>
         <w:sdtContent>
           <w:r>
             <w:fldChar w:fldCharType="begin"/>
@@ -12767,14 +13675,27 @@
       <w:pPr>
         <w:pStyle w:val="Kpalrs"/>
       </w:pPr>
-      <w:fldSimple w:instr=" SEQ ábra \* ARABIC ">
-        <w:r>
-          <w:rPr>
-            <w:noProof/>
-          </w:rPr>
-          <w:t>14</w:t>
-        </w:r>
-      </w:fldSimple>
+      <w:r>
+        <w:fldChar w:fldCharType="begin"/>
+      </w:r>
+      <w:r>
+        <w:instrText xml:space="preserve"> SEQ ábra \* ARABIC </w:instrText>
+      </w:r>
+      <w:r>
+        <w:fldChar w:fldCharType="separate"/>
+      </w:r>
+      <w:r>
+        <w:rPr>
+          <w:noProof/>
+        </w:rPr>
+        <w:t>14</w:t>
+      </w:r>
+      <w:r>
+        <w:rPr>
+          <w:noProof/>
+        </w:rPr>
+        <w:fldChar w:fldCharType="end"/>
+      </w:r>
       <w:r>
         <w:t xml:space="preserve">. ábra: </w:t>
       </w:r>
@@ -12794,7 +13715,6 @@
           <w:id w:val="301121409"/>
           <w:citation/>
         </w:sdtPr>
-        <w:sdtEndPr/>
         <w:sdtContent>
           <w:r>
             <w:fldChar w:fldCharType="begin"/>
@@ -12822,6 +13742,7 @@
       <w:pPr>
         <w:pStyle w:val="Cmsor2"/>
       </w:pPr>
+      <w:bookmarkStart w:id="34" w:name="_Toc55748341"/>
       <w:r>
         <w:t xml:space="preserve">Google </w:t>
       </w:r>
@@ -12829,7 +13750,7 @@
       <w:r>
         <w:t>Maps</w:t>
       </w:r>
-      <w:bookmarkEnd w:id="32"/>
+      <w:bookmarkEnd w:id="34"/>
       <w:proofErr w:type="spellEnd"/>
     </w:p>
     <w:p>
@@ -12917,7 +13838,7 @@
       <w:pPr>
         <w:pStyle w:val="Cmsor3"/>
       </w:pPr>
-      <w:bookmarkStart w:id="33" w:name="_Toc53929880"/>
+      <w:bookmarkStart w:id="35" w:name="_Toc55748342"/>
       <w:r>
         <w:t>G</w:t>
       </w:r>
@@ -12945,6 +13866,7 @@
       <w:r>
         <w:t>eact</w:t>
       </w:r>
+      <w:bookmarkEnd w:id="35"/>
       <w:proofErr w:type="spellEnd"/>
     </w:p>
     <w:p>
@@ -13164,7 +14086,6 @@
           <w:id w:val="-1054231776"/>
           <w:citation/>
         </w:sdtPr>
-        <w:sdtEndPr/>
         <w:sdtContent>
           <w:r>
             <w:fldChar w:fldCharType="begin"/>
@@ -14872,10 +15793,12 @@
       <w:pPr>
         <w:pStyle w:val="Cmsor1"/>
       </w:pPr>
+      <w:bookmarkStart w:id="36" w:name="_Toc55748343"/>
       <w:r>
         <w:lastRenderedPageBreak/>
         <w:t>Felsőszintű architektúra</w:t>
       </w:r>
+      <w:bookmarkEnd w:id="36"/>
     </w:p>
     <w:p>
       <w:r>
@@ -14890,9 +15813,11 @@
       <w:pPr>
         <w:pStyle w:val="Cmsor2"/>
       </w:pPr>
+      <w:bookmarkStart w:id="37" w:name="_Toc55748344"/>
       <w:r>
         <w:t>Háromrétegű architektúra</w:t>
       </w:r>
+      <w:bookmarkEnd w:id="37"/>
     </w:p>
     <w:p>
       <w:r>
@@ -14944,7 +15869,6 @@
           <w:id w:val="-1917383899"/>
           <w:citation/>
         </w:sdtPr>
-        <w:sdtEndPr/>
         <w:sdtContent>
           <w:r>
             <w:fldChar w:fldCharType="begin"/>
@@ -14971,6 +15895,7 @@
       <w:pPr>
         <w:pStyle w:val="Cmsor3"/>
       </w:pPr>
+      <w:bookmarkStart w:id="38" w:name="_Toc55748345"/>
       <w:r>
         <w:t>Ré</w:t>
       </w:r>
@@ -14986,6 +15911,7 @@
       <w:r>
         <w:t>ek</w:t>
       </w:r>
+      <w:bookmarkEnd w:id="38"/>
     </w:p>
     <w:p>
       <w:r>
@@ -15038,7 +15964,6 @@
           <w:id w:val="1620872489"/>
           <w:citation/>
         </w:sdtPr>
-        <w:sdtEndPr/>
         <w:sdtContent>
           <w:r>
             <w:fldChar w:fldCharType="begin"/>
@@ -15132,14 +16057,27 @@
       <w:pPr>
         <w:pStyle w:val="Kpalrs"/>
       </w:pPr>
-      <w:fldSimple w:instr=" SEQ ábra \* ARABIC ">
-        <w:r>
-          <w:rPr>
-            <w:noProof/>
-          </w:rPr>
-          <w:t>15</w:t>
-        </w:r>
-      </w:fldSimple>
+      <w:r>
+        <w:fldChar w:fldCharType="begin"/>
+      </w:r>
+      <w:r>
+        <w:instrText xml:space="preserve"> SEQ ábra \* ARABIC </w:instrText>
+      </w:r>
+      <w:r>
+        <w:fldChar w:fldCharType="separate"/>
+      </w:r>
+      <w:r>
+        <w:rPr>
+          <w:noProof/>
+        </w:rPr>
+        <w:t>15</w:t>
+      </w:r>
+      <w:r>
+        <w:rPr>
+          <w:noProof/>
+        </w:rPr>
+        <w:fldChar w:fldCharType="end"/>
+      </w:r>
       <w:r>
         <w:t xml:space="preserve">. ábra: A háromrétegű </w:t>
       </w:r>
@@ -15154,7 +16092,6 @@
           <w:id w:val="336192093"/>
           <w:citation/>
         </w:sdtPr>
-        <w:sdtEndPr/>
         <w:sdtContent>
           <w:r>
             <w:fldChar w:fldCharType="begin"/>
@@ -15182,9 +16119,11 @@
       <w:pPr>
         <w:pStyle w:val="Cmsor2"/>
       </w:pPr>
+      <w:bookmarkStart w:id="39" w:name="_Toc55748346"/>
       <w:r>
         <w:t>Szerver oldali komponensek</w:t>
       </w:r>
+      <w:bookmarkEnd w:id="39"/>
     </w:p>
     <w:p>
       <w:r>
@@ -15690,9 +16629,9 @@
           <w:noProof/>
         </w:rPr>
         <w:drawing>
-          <wp:inline distT="0" distB="0" distL="0" distR="0" wp14:anchorId="13052C59" wp14:editId="0DA2A9BC">
-            <wp:extent cx="3162300" cy="3638598"/>
-            <wp:effectExtent l="190500" t="190500" r="190500" b="190500"/>
+          <wp:inline distT="0" distB="0" distL="0" distR="0" wp14:anchorId="13052C59" wp14:editId="6FE57BF2">
+            <wp:extent cx="3200400" cy="3682435"/>
+            <wp:effectExtent l="190500" t="190500" r="190500" b="184785"/>
             <wp:docPr id="19" name="Kép 19"/>
             <wp:cNvGraphicFramePr>
               <a:graphicFrameLocks xmlns:a="http://schemas.openxmlformats.org/drawingml/2006/main" noChangeAspect="1"/>
@@ -15713,7 +16652,7 @@
                   <pic:spPr>
                     <a:xfrm>
                       <a:off x="0" y="0"/>
-                      <a:ext cx="3179158" cy="3657995"/>
+                      <a:ext cx="3252331" cy="3742188"/>
                     </a:xfrm>
                     <a:prstGeom prst="rect">
                       <a:avLst/>
@@ -15740,14 +16679,27 @@
       <w:pPr>
         <w:pStyle w:val="Kpalrs"/>
       </w:pPr>
-      <w:fldSimple w:instr=" SEQ ábra \* ARABIC ">
-        <w:r>
-          <w:rPr>
-            <w:noProof/>
-          </w:rPr>
-          <w:t>16</w:t>
-        </w:r>
-      </w:fldSimple>
+      <w:r>
+        <w:fldChar w:fldCharType="begin"/>
+      </w:r>
+      <w:r>
+        <w:instrText xml:space="preserve"> SEQ ábra \* ARABIC </w:instrText>
+      </w:r>
+      <w:r>
+        <w:fldChar w:fldCharType="separate"/>
+      </w:r>
+      <w:r>
+        <w:rPr>
+          <w:noProof/>
+        </w:rPr>
+        <w:t>16</w:t>
+      </w:r>
+      <w:r>
+        <w:rPr>
+          <w:noProof/>
+        </w:rPr>
+        <w:fldChar w:fldCharType="end"/>
+      </w:r>
       <w:r>
         <w:t>. ábra: Backend komponens diagram</w:t>
       </w:r>
@@ -15756,13 +16708,21 @@
       <w:pPr>
         <w:pStyle w:val="Cmsor2"/>
       </w:pPr>
+      <w:bookmarkStart w:id="40" w:name="_Toc55748347"/>
       <w:r>
         <w:t>Kliens oldali komponensek</w:t>
       </w:r>
-    </w:p>
-    <w:p>
-      <w:r>
-        <w:t xml:space="preserve">Jelen esetben az </w:t>
+      <w:bookmarkEnd w:id="40"/>
+    </w:p>
+    <w:p>
+      <w:r>
+        <w:t>Jelen esetben a</w:t>
+      </w:r>
+      <w:r>
+        <w:t xml:space="preserve"> Frontend réteg egy</w:t>
+      </w:r>
+      <w:r>
+        <w:t xml:space="preserve"> </w:t>
       </w:r>
       <w:r>
         <w:rPr>
@@ -15772,7 +16732,344 @@
         <w:t>SPA</w:t>
       </w:r>
       <w:r>
-        <w:t xml:space="preserve"> </w:t>
+        <w:t xml:space="preserve">, amely kliens oldali </w:t>
+      </w:r>
+      <w:proofErr w:type="spellStart"/>
+      <w:r>
+        <w:rPr>
+          <w:i/>
+          <w:iCs/>
+        </w:rPr>
+        <w:t>render</w:t>
+      </w:r>
+      <w:proofErr w:type="spellEnd"/>
+      <w:r>
+        <w:t xml:space="preserve"> megközelítést alkalmazza</w:t>
+      </w:r>
+      <w:r>
+        <w:t>.</w:t>
+      </w:r>
+      <w:r>
+        <w:t xml:space="preserve"> Másszóval a weboldal megnyitásakor, letöltődik az egész frontend alkalmazás és ezek utána a szerverrel </w:t>
+      </w:r>
+      <w:r>
+        <w:rPr>
+          <w:i/>
+          <w:iCs/>
+        </w:rPr>
+        <w:t>REST</w:t>
+      </w:r>
+      <w:r>
+        <w:t xml:space="preserve"> végpontok segítségéve</w:t>
+      </w:r>
+      <w:r>
+        <w:t xml:space="preserve">l, csak a feltétlenül </w:t>
+      </w:r>
+      <w:r>
+        <w:lastRenderedPageBreak/>
+        <w:t>szükséges adatokat utaztatják a hálózaton</w:t>
+      </w:r>
+      <w:r>
+        <w:t xml:space="preserve"> (JSON formátumban).</w:t>
+      </w:r>
+      <w:r>
+        <w:t xml:space="preserve"> Ennek a módszernek </w:t>
+      </w:r>
+      <w:r>
+        <w:t xml:space="preserve">nagy </w:t>
+      </w:r>
+      <w:r>
+        <w:t>előnye, hogy nincsenek statikus oldal újra töltések, valamint reszponzív, natív élményt ad.</w:t>
+      </w:r>
+      <w:r>
+        <w:t xml:space="preserve"> </w:t>
+      </w:r>
+      <w:r>
+        <w:t xml:space="preserve">Nem elhanyagolható ellenben az a hátrány, hogy jelentősen több erőforrást igényel a kliens eszközétől, mint egy szerver oldali </w:t>
+      </w:r>
+      <w:proofErr w:type="spellStart"/>
+      <w:r>
+        <w:rPr>
+          <w:i/>
+          <w:iCs/>
+        </w:rPr>
+        <w:t>render</w:t>
+      </w:r>
+      <w:proofErr w:type="spellEnd"/>
+      <w:r>
+        <w:t xml:space="preserve"> megközelítés, ahol a kész </w:t>
+      </w:r>
+      <w:r>
+        <w:rPr>
+          <w:i/>
+          <w:iCs/>
+        </w:rPr>
+        <w:t>HTML</w:t>
+      </w:r>
+      <w:r>
+        <w:t xml:space="preserve"> fájlt kapja meg a kliens.</w:t>
+      </w:r>
+    </w:p>
+    <w:p>
+      <w:r>
+        <w:t xml:space="preserve">Az </w:t>
+      </w:r>
+      <w:proofErr w:type="spellStart"/>
+      <w:r>
+        <w:rPr>
+          <w:i/>
+          <w:iCs/>
+        </w:rPr>
+        <w:t>ApiConstants</w:t>
+      </w:r>
+      <w:proofErr w:type="spellEnd"/>
+      <w:r>
+        <w:t xml:space="preserve"> nevezetű komponens neve igen beszédes.</w:t>
+      </w:r>
+      <w:r>
+        <w:t xml:space="preserve"> Ez osztály egyetlen „index.js” fájlból áll, amely tartalmazza a backend által használt </w:t>
+      </w:r>
+      <w:r>
+        <w:t xml:space="preserve">URL címeket, valamint az </w:t>
+      </w:r>
+      <w:proofErr w:type="spellStart"/>
+      <w:r>
+        <w:rPr>
+          <w:i/>
+          <w:iCs/>
+        </w:rPr>
+        <w:t>e</w:t>
+      </w:r>
+      <w:r>
+        <w:rPr>
+          <w:i/>
+          <w:iCs/>
+        </w:rPr>
+        <w:t>num</w:t>
+      </w:r>
+      <w:proofErr w:type="spellEnd"/>
+      <w:r>
+        <w:t xml:space="preserve"> típusok JavaScript leké</w:t>
+      </w:r>
+      <w:r>
+        <w:t>p</w:t>
+      </w:r>
+      <w:r>
+        <w:t>e</w:t>
+      </w:r>
+      <w:r>
+        <w:t>zéseit.</w:t>
+      </w:r>
+      <w:r>
+        <w:t xml:space="preserve"> Ezeket a többi komponens hivatkozza, így amennyiben módosulnak a backend akkor elegendő itt módosítani.</w:t>
+      </w:r>
+    </w:p>
+    <w:p>
+      <w:r>
+        <w:t xml:space="preserve">A </w:t>
+      </w:r>
+      <w:proofErr w:type="spellStart"/>
+      <w:r>
+        <w:rPr>
+          <w:i/>
+          <w:iCs/>
+        </w:rPr>
+        <w:t>Services</w:t>
+      </w:r>
+      <w:proofErr w:type="spellEnd"/>
+      <w:r>
+        <w:rPr>
+          <w:i/>
+          <w:iCs/>
+        </w:rPr>
+        <w:t xml:space="preserve"> </w:t>
+      </w:r>
+      <w:r>
+        <w:t>komponensben találhatóak a végpont hívások.</w:t>
+      </w:r>
+      <w:r>
+        <w:t xml:space="preserve"> </w:t>
+      </w:r>
+      <w:r>
+        <w:t>Fájl szinten k</w:t>
+      </w:r>
+      <w:r>
+        <w:t>ontrollerek szerinti csoportosításban, mi</w:t>
+      </w:r>
+      <w:r>
+        <w:t xml:space="preserve">nden függvény külön behivatkozható és egy-egy különböző </w:t>
+      </w:r>
+      <w:r>
+        <w:rPr>
+          <w:i/>
+          <w:iCs/>
+        </w:rPr>
+        <w:t>API</w:t>
+      </w:r>
+      <w:r>
+        <w:t xml:space="preserve"> végpontot hív. </w:t>
+      </w:r>
+      <w:r>
+        <w:t xml:space="preserve">A végpont hívások aszinkron műveletek, így ezek a függvényeknek </w:t>
+      </w:r>
+      <w:proofErr w:type="spellStart"/>
+      <w:r>
+        <w:rPr>
+          <w:i/>
+          <w:iCs/>
+        </w:rPr>
+        <w:t>Promise</w:t>
+      </w:r>
+      <w:proofErr w:type="spellEnd"/>
+      <w:r>
+        <w:rPr>
+          <w:i/>
+          <w:iCs/>
+        </w:rPr>
+        <w:t xml:space="preserve"> </w:t>
+      </w:r>
+      <w:r>
+        <w:t>a visszatérési értékük</w:t>
+      </w:r>
+      <w:r>
+        <w:t xml:space="preserve">. Nem végzik el a válasz </w:t>
+      </w:r>
+      <w:r>
+        <w:rPr>
+          <w:i/>
+          <w:iCs/>
+        </w:rPr>
+        <w:t>JSON</w:t>
+      </w:r>
+      <w:r>
+        <w:t xml:space="preserve"> formátumba alakítását, az egy alacsonyabb réteg feladata</w:t>
+      </w:r>
+      <w:r>
+        <w:t>.</w:t>
+      </w:r>
+    </w:p>
+    <w:p>
+      <w:r>
+        <w:t xml:space="preserve">A </w:t>
+      </w:r>
+      <w:proofErr w:type="spellStart"/>
+      <w:r>
+        <w:rPr>
+          <w:i/>
+          <w:iCs/>
+        </w:rPr>
+        <w:t>Components</w:t>
+      </w:r>
+      <w:proofErr w:type="spellEnd"/>
+      <w:r>
+        <w:t xml:space="preserve"> </w:t>
+      </w:r>
+      <w:r>
+        <w:t>tartalmazza</w:t>
+      </w:r>
+      <w:r>
+        <w:t xml:space="preserve"> azon </w:t>
+      </w:r>
+      <w:proofErr w:type="spellStart"/>
+      <w:r>
+        <w:rPr>
+          <w:i/>
+          <w:iCs/>
+        </w:rPr>
+        <w:t>React</w:t>
+      </w:r>
+      <w:proofErr w:type="spellEnd"/>
+      <w:r>
+        <w:t xml:space="preserve"> komponenseket, amelyek a megjelenítés</w:t>
+      </w:r>
+      <w:r>
+        <w:t>t</w:t>
+      </w:r>
+      <w:r>
+        <w:t>,</w:t>
+      </w:r>
+      <w:r>
+        <w:t xml:space="preserve"> illetve a frontend logikát </w:t>
+      </w:r>
+      <w:r>
+        <w:t>tartalmazzák</w:t>
+      </w:r>
+      <w:r>
+        <w:t xml:space="preserve">. </w:t>
+      </w:r>
+      <w:r>
+        <w:t xml:space="preserve">Ezen logika indítja a végpont hívásokat az előbb említett </w:t>
+      </w:r>
+      <w:proofErr w:type="spellStart"/>
+      <w:r>
+        <w:t>Services</w:t>
+      </w:r>
+      <w:proofErr w:type="spellEnd"/>
+      <w:r>
+        <w:t xml:space="preserve"> komponensen keresztül.</w:t>
+      </w:r>
+      <w:r>
+        <w:t xml:space="preserve"> Eleget téve a </w:t>
+      </w:r>
+      <w:r>
+        <w:rPr>
+          <w:i/>
+          <w:iCs/>
+        </w:rPr>
+        <w:t>JSX</w:t>
+      </w:r>
+      <w:r>
+        <w:t xml:space="preserve"> és a </w:t>
+      </w:r>
+      <w:proofErr w:type="spellStart"/>
+      <w:r>
+        <w:rPr>
+          <w:i/>
+          <w:iCs/>
+        </w:rPr>
+        <w:t>React</w:t>
+      </w:r>
+      <w:proofErr w:type="spellEnd"/>
+      <w:r>
+        <w:rPr>
+          <w:i/>
+          <w:iCs/>
+        </w:rPr>
+        <w:t xml:space="preserve"> </w:t>
+      </w:r>
+      <w:r>
+        <w:t>útmutatásainak a megjelenés (</w:t>
+      </w:r>
+      <w:r>
+        <w:rPr>
+          <w:i/>
+          <w:iCs/>
+        </w:rPr>
+        <w:t>HTML</w:t>
+      </w:r>
+      <w:r>
+        <w:t xml:space="preserve"> kód) és a logika (</w:t>
+      </w:r>
+      <w:r>
+        <w:rPr>
+          <w:i/>
+          <w:iCs/>
+        </w:rPr>
+        <w:t>JavaScript</w:t>
+      </w:r>
+      <w:r>
+        <w:t xml:space="preserve"> kód) egy fájlban helyezkednek el.</w:t>
+      </w:r>
+      <w:r>
+        <w:t xml:space="preserve"> Ezen komponenseket igyekeztem a funkcionalitásuk mentén felosztani, így minden újra felhasználható komponens külön fájlba került. Valamint a különböző útvonalon „</w:t>
+      </w:r>
+      <w:proofErr w:type="spellStart"/>
+      <w:r>
+        <w:t>route</w:t>
+      </w:r>
+      <w:proofErr w:type="spellEnd"/>
+      <w:r>
+        <w:t>” elérhető komponensek kódja is mind külön fájlban kapott helyet.</w:t>
       </w:r>
     </w:p>
     <w:p>
@@ -15785,11 +17082,10 @@
         <w:rPr>
           <w:noProof/>
         </w:rPr>
-        <w:lastRenderedPageBreak/>
         <w:drawing>
-          <wp:inline distT="0" distB="0" distL="0" distR="0" wp14:anchorId="60E553C5" wp14:editId="30627AD8">
-            <wp:extent cx="4619625" cy="2475711"/>
-            <wp:effectExtent l="190500" t="190500" r="180975" b="191770"/>
+          <wp:inline distT="0" distB="0" distL="0" distR="0" wp14:anchorId="60E553C5" wp14:editId="3555919A">
+            <wp:extent cx="4400550" cy="2358307"/>
+            <wp:effectExtent l="190500" t="190500" r="190500" b="194945"/>
             <wp:docPr id="13" name="Kép 13"/>
             <wp:cNvGraphicFramePr>
               <a:graphicFrameLocks xmlns:a="http://schemas.openxmlformats.org/drawingml/2006/main" noChangeAspect="1"/>
@@ -15810,7 +17106,7 @@
                   <pic:spPr>
                     <a:xfrm>
                       <a:off x="0" y="0"/>
-                      <a:ext cx="4635384" cy="2484157"/>
+                      <a:ext cx="4463321" cy="2391947"/>
                     </a:xfrm>
                     <a:prstGeom prst="rect">
                       <a:avLst/>
@@ -15837,14 +17133,27 @@
       <w:pPr>
         <w:pStyle w:val="Kpalrs"/>
       </w:pPr>
-      <w:fldSimple w:instr=" SEQ ábra \* ARABIC ">
-        <w:r>
-          <w:rPr>
-            <w:noProof/>
-          </w:rPr>
-          <w:t>17</w:t>
-        </w:r>
-      </w:fldSimple>
+      <w:r>
+        <w:fldChar w:fldCharType="begin"/>
+      </w:r>
+      <w:r>
+        <w:instrText xml:space="preserve"> SEQ ábra \* ARABIC </w:instrText>
+      </w:r>
+      <w:r>
+        <w:fldChar w:fldCharType="separate"/>
+      </w:r>
+      <w:r>
+        <w:rPr>
+          <w:noProof/>
+        </w:rPr>
+        <w:t>17</w:t>
+      </w:r>
+      <w:r>
+        <w:rPr>
+          <w:noProof/>
+        </w:rPr>
+        <w:fldChar w:fldCharType="end"/>
+      </w:r>
       <w:r>
         <w:t>. ábra: Frontend komponens diagram</w:t>
       </w:r>
@@ -15853,26 +17162,189 @@
       <w:pPr>
         <w:pStyle w:val="Cmsor1"/>
       </w:pPr>
+      <w:bookmarkStart w:id="41" w:name="_Toc55748348"/>
       <w:r>
         <w:lastRenderedPageBreak/>
         <w:t>Megvalósítás részletes bemutatása</w:t>
       </w:r>
+      <w:bookmarkEnd w:id="41"/>
+    </w:p>
+    <w:p>
+      <w:pPr>
+        <w:ind w:left="720" w:firstLine="0"/>
+      </w:pPr>
+      <w:r>
+        <w:t xml:space="preserve">A megvalósítás részleteit külön a </w:t>
+      </w:r>
+      <w:r>
+        <w:rPr>
+          <w:i/>
+          <w:iCs/>
+        </w:rPr>
+        <w:t>frontend</w:t>
+      </w:r>
+      <w:r>
+        <w:t xml:space="preserve"> és </w:t>
+      </w:r>
+      <w:r>
+        <w:rPr>
+          <w:i/>
+          <w:iCs/>
+        </w:rPr>
+        <w:t>backend</w:t>
+      </w:r>
+      <w:r>
+        <w:t xml:space="preserve"> részekre lebontva fogom bemutatni.</w:t>
+      </w:r>
+      <w:r>
+        <w:t xml:space="preserve"> </w:t>
+      </w:r>
+      <w:r>
+        <w:t>A fejezet tartalmazza még az alkalmazás tesztelésének menetét is.</w:t>
+      </w:r>
     </w:p>
     <w:p>
       <w:pPr>
         <w:pStyle w:val="Cmsor2"/>
       </w:pPr>
-      <w:r>
-        <w:t>Szerver oldal</w:t>
+      <w:bookmarkStart w:id="42" w:name="_Toc55748349"/>
+      <w:r>
+        <w:t>Szerveroldal</w:t>
+      </w:r>
+      <w:bookmarkEnd w:id="42"/>
+    </w:p>
+    <w:p>
+      <w:r>
+        <w:t>A szerver oldal bemutatását, a legalsó szintjével az adatbázis réteggel kezdem.</w:t>
       </w:r>
     </w:p>
     <w:p>
       <w:pPr>
         <w:pStyle w:val="Cmsor3"/>
       </w:pPr>
-      <w:r>
-        <w:t>Modell</w:t>
-      </w:r>
+      <w:bookmarkStart w:id="43" w:name="_Toc55748350"/>
+      <w:r>
+        <w:t>Adatbázis</w:t>
+      </w:r>
+    </w:p>
+    <w:p>
+      <w:r>
+        <w:t xml:space="preserve">Az adatbázis létrehozásához, karbantartásához az egyik legnépszerűbb dokumentum alapú adatbázis kezelőt a </w:t>
+      </w:r>
+      <w:proofErr w:type="spellStart"/>
+      <w:r>
+        <w:rPr>
+          <w:i/>
+          <w:iCs/>
+        </w:rPr>
+        <w:t>MongoDb</w:t>
+      </w:r>
+      <w:proofErr w:type="spellEnd"/>
+      <w:r>
+        <w:t>-t</w:t>
+      </w:r>
+      <w:r>
+        <w:t xml:space="preserve"> használtam</w:t>
+      </w:r>
+      <w:r>
+        <w:t xml:space="preserve">. Ehhez a telepítés után elegendő kiadni az alábbi parancsot egy </w:t>
+      </w:r>
+      <w:r>
+        <w:rPr>
+          <w:i/>
+          <w:iCs/>
+        </w:rPr>
+        <w:t>PowerShell</w:t>
+      </w:r>
+      <w:r>
+        <w:rPr>
+          <w:i/>
+          <w:iCs/>
+        </w:rPr>
+        <w:t xml:space="preserve"> </w:t>
+      </w:r>
+      <w:r>
+        <w:t xml:space="preserve">ablakban és máris elérhető a szolgáltatás (a </w:t>
+      </w:r>
+      <w:r>
+        <w:rPr>
+          <w:i/>
+          <w:iCs/>
+        </w:rPr>
+        <w:t>PATH</w:t>
+      </w:r>
+      <w:r>
+        <w:t xml:space="preserve"> helyére egy olyan könyvtár útvonalát adjuk meg, ahova dolgozhat az adatbáziskezelő).</w:t>
+      </w:r>
+    </w:p>
+    <w:p>
+      <w:pPr>
+        <w:pStyle w:val="Kd"/>
+        <w:keepNext/>
+        <w:pBdr>
+          <w:top w:val="single" w:sz="4" w:space="1" w:color="auto"/>
+          <w:left w:val="single" w:sz="4" w:space="4" w:color="auto"/>
+          <w:bottom w:val="single" w:sz="4" w:space="1" w:color="auto"/>
+          <w:right w:val="single" w:sz="4" w:space="4" w:color="auto"/>
+        </w:pBdr>
+        <w:shd w:val="clear" w:color="auto" w:fill="D9D9D9" w:themeFill="background1" w:themeFillShade="D9"/>
+        <w:jc w:val="left"/>
+        <w:rPr>
+          <w:color w:val="000000"/>
+          <w:lang w:eastAsia="hu-HU"/>
+        </w:rPr>
+      </w:pPr>
+      <w:proofErr w:type="spellStart"/>
+      <w:r>
+        <w:rPr>
+          <w:color w:val="000000"/>
+          <w:lang w:eastAsia="hu-HU"/>
+        </w:rPr>
+        <w:t>mongod</w:t>
+      </w:r>
+      <w:proofErr w:type="spellEnd"/>
+      <w:r>
+        <w:rPr>
+          <w:color w:val="000000"/>
+          <w:lang w:eastAsia="hu-HU"/>
+        </w:rPr>
+        <w:t xml:space="preserve"> --</w:t>
+      </w:r>
+      <w:proofErr w:type="spellStart"/>
+      <w:r>
+        <w:rPr>
+          <w:color w:val="000000"/>
+          <w:lang w:eastAsia="hu-HU"/>
+        </w:rPr>
+        <w:t>dbpath</w:t>
+      </w:r>
+      <w:proofErr w:type="spellEnd"/>
+      <w:r>
+        <w:rPr>
+          <w:color w:val="000000"/>
+          <w:lang w:eastAsia="hu-HU"/>
+        </w:rPr>
+        <w:t xml:space="preserve"> </w:t>
+      </w:r>
+      <w:r>
+        <w:rPr>
+          <w:color w:val="000000"/>
+          <w:lang w:eastAsia="hu-HU"/>
+        </w:rPr>
+        <w:t>PATH</w:t>
+      </w:r>
+    </w:p>
+    <w:p>
+      <w:pPr>
+        <w:pStyle w:val="Cmsor3"/>
+      </w:pPr>
+      <w:r>
+        <w:t>Adatelérés m</w:t>
+      </w:r>
+      <w:r>
+        <w:t>odell</w:t>
+      </w:r>
+      <w:bookmarkEnd w:id="43"/>
     </w:p>
     <w:p>
       <w:r>
@@ -15930,6 +17402,271 @@
       </w:r>
       <w:r>
         <w:t>osztályokká képződnek le és fordítva. Ezen osztályok képzik a modellt az adatelérési rétegben.</w:t>
+      </w:r>
+      <w:r>
+        <w:t xml:space="preserve"> </w:t>
+      </w:r>
+      <w:r>
+        <w:t xml:space="preserve">Az osztályok egymás közötti viszonyát </w:t>
+      </w:r>
+      <w:r>
+        <w:t>a 18. ábrán láthatjuk.</w:t>
+      </w:r>
+    </w:p>
+    <w:p>
+      <w:r>
+        <w:t>Egy felhasználóhoz (</w:t>
+      </w:r>
+      <w:proofErr w:type="spellStart"/>
+      <w:r>
+        <w:rPr>
+          <w:i/>
+          <w:iCs/>
+        </w:rPr>
+        <w:t>ApplicationUser</w:t>
+      </w:r>
+      <w:proofErr w:type="spellEnd"/>
+      <w:r>
+        <w:t xml:space="preserve">) tartozhatnak </w:t>
+      </w:r>
+      <w:r>
+        <w:t>ingatlanok, értékelések, üzenetek</w:t>
+      </w:r>
+      <w:r>
+        <w:t xml:space="preserve"> nullától </w:t>
+      </w:r>
+      <w:r>
+        <w:t>véges sok</w:t>
+      </w:r>
+      <w:r>
+        <w:t xml:space="preserve"> intervallumon.</w:t>
+      </w:r>
+      <w:r>
+        <w:t xml:space="preserve"> Az ingatlan (</w:t>
+      </w:r>
+      <w:proofErr w:type="spellStart"/>
+      <w:r>
+        <w:rPr>
+          <w:i/>
+          <w:iCs/>
+        </w:rPr>
+        <w:t>Estate</w:t>
+      </w:r>
+      <w:proofErr w:type="spellEnd"/>
+      <w:r>
+        <w:t>) az „</w:t>
+      </w:r>
+      <w:proofErr w:type="spellStart"/>
+      <w:r>
+        <w:rPr>
+          <w:i/>
+          <w:iCs/>
+        </w:rPr>
+        <w:t>OwnerUserName</w:t>
+      </w:r>
+      <w:proofErr w:type="spellEnd"/>
+      <w:r>
+        <w:rPr>
+          <w:i/>
+          <w:iCs/>
+        </w:rPr>
+        <w:t xml:space="preserve">” </w:t>
+      </w:r>
+      <w:r>
+        <w:t>tulajdonságán keresztül kapcsolható össze a</w:t>
+      </w:r>
+      <w:r>
+        <w:t xml:space="preserve"> tulajdonos</w:t>
+      </w:r>
+      <w:r>
+        <w:t xml:space="preserve"> felhasználóval</w:t>
+      </w:r>
+      <w:r>
+        <w:t>.</w:t>
+      </w:r>
+      <w:r>
+        <w:t xml:space="preserve"> </w:t>
+      </w:r>
+      <w:r>
+        <w:t>Az üzenet (</w:t>
+      </w:r>
+      <w:proofErr w:type="spellStart"/>
+      <w:r>
+        <w:rPr>
+          <w:i/>
+          <w:iCs/>
+        </w:rPr>
+        <w:t>Message</w:t>
+      </w:r>
+      <w:proofErr w:type="spellEnd"/>
+      <w:r>
+        <w:rPr>
+          <w:i/>
+          <w:iCs/>
+        </w:rPr>
+        <w:t>)</w:t>
+      </w:r>
+      <w:r>
+        <w:rPr>
+          <w:i/>
+          <w:iCs/>
+        </w:rPr>
+        <w:t xml:space="preserve">, </w:t>
+      </w:r>
+      <w:r>
+        <w:t>illetve az értékelés (</w:t>
+      </w:r>
+      <w:proofErr w:type="spellStart"/>
+      <w:r>
+        <w:rPr>
+          <w:i/>
+          <w:iCs/>
+        </w:rPr>
+        <w:t>Review</w:t>
+      </w:r>
+      <w:proofErr w:type="spellEnd"/>
+      <w:r>
+        <w:t>)</w:t>
+      </w:r>
+      <w:r>
+        <w:rPr>
+          <w:i/>
+          <w:iCs/>
+        </w:rPr>
+        <w:t xml:space="preserve"> </w:t>
+      </w:r>
+      <w:r>
+        <w:t>2db felhasználóhoz köthető, egy feladó (</w:t>
+      </w:r>
+      <w:proofErr w:type="spellStart"/>
+      <w:r>
+        <w:rPr>
+          <w:i/>
+          <w:iCs/>
+        </w:rPr>
+        <w:t>FromUserName</w:t>
+      </w:r>
+      <w:proofErr w:type="spellEnd"/>
+      <w:r>
+        <w:rPr>
+          <w:i/>
+          <w:iCs/>
+        </w:rPr>
+        <w:t xml:space="preserve">) </w:t>
+      </w:r>
+      <w:r>
+        <w:t>és fogadó (</w:t>
+      </w:r>
+      <w:proofErr w:type="spellStart"/>
+      <w:r>
+        <w:rPr>
+          <w:i/>
+          <w:iCs/>
+        </w:rPr>
+        <w:t>Owner</w:t>
+      </w:r>
+      <w:r>
+        <w:rPr>
+          <w:i/>
+          <w:iCs/>
+        </w:rPr>
+        <w:t>UserName</w:t>
+      </w:r>
+      <w:proofErr w:type="spellEnd"/>
+      <w:r>
+        <w:t>).</w:t>
+      </w:r>
+      <w:r>
+        <w:t xml:space="preserve"> </w:t>
+      </w:r>
+      <w:r>
+        <w:t>Egy ingatlannak ezen a szinten lehet nulla vagy egy darab címe (</w:t>
+      </w:r>
+      <w:proofErr w:type="spellStart"/>
+      <w:r>
+        <w:rPr>
+          <w:i/>
+          <w:iCs/>
+        </w:rPr>
+        <w:t>Address</w:t>
+      </w:r>
+      <w:proofErr w:type="spellEnd"/>
+      <w:r>
+        <w:t>), de a gyakorlatban az üzleti logika kikényszeríti legalább a város megadását, szóval nem lesz cím nélküli ingatlan.</w:t>
+      </w:r>
+      <w:r>
+        <w:t xml:space="preserve"> </w:t>
+      </w:r>
+      <w:r>
+        <w:t>Valamint az ingatlanokhoz tartozik egy lista</w:t>
+      </w:r>
+      <w:r>
+        <w:t>, hogy mely felhasználók tekintették meg őket, feltéve, hogy valaki már legalább egyszer megnyitotta a részletek oldalon</w:t>
+      </w:r>
+      <w:r>
+        <w:t>. A felhasználók IP címet tároljuk</w:t>
+      </w:r>
+      <w:r>
+        <w:t xml:space="preserve"> „</w:t>
+      </w:r>
+      <w:proofErr w:type="spellStart"/>
+      <w:r>
+        <w:rPr>
+          <w:i/>
+          <w:iCs/>
+        </w:rPr>
+        <w:t>ViewedByIpList</w:t>
+      </w:r>
+      <w:proofErr w:type="spellEnd"/>
+      <w:r>
+        <w:rPr>
+          <w:i/>
+          <w:iCs/>
+        </w:rPr>
+        <w:t xml:space="preserve">” </w:t>
+      </w:r>
+      <w:r>
+        <w:t>nevű listában, valamint az ingatlan azonosítóját az „</w:t>
+      </w:r>
+      <w:proofErr w:type="spellStart"/>
+      <w:r>
+        <w:rPr>
+          <w:i/>
+          <w:iCs/>
+        </w:rPr>
+        <w:t>EstateId</w:t>
+      </w:r>
+      <w:proofErr w:type="spellEnd"/>
+      <w:r>
+        <w:rPr>
+          <w:i/>
+          <w:iCs/>
+        </w:rPr>
+        <w:t xml:space="preserve">” </w:t>
+      </w:r>
+      <w:r>
+        <w:t>tulajdonságban</w:t>
+      </w:r>
+      <w:r>
+        <w:t>.</w:t>
+      </w:r>
+      <w:r>
+        <w:t xml:space="preserve"> </w:t>
+      </w:r>
+      <w:r>
+        <w:t>Az ingatlanhoz tartozó képeket adatbázis helyett külön mappában fájlként tárolom és csak a fájlok neveit tárolom az ingatlan „</w:t>
+      </w:r>
+      <w:proofErr w:type="spellStart"/>
+      <w:r>
+        <w:rPr>
+          <w:i/>
+          <w:iCs/>
+        </w:rPr>
+        <w:t>Images</w:t>
+      </w:r>
+      <w:proofErr w:type="spellEnd"/>
+      <w:r>
+        <w:t>” nevű listájában.</w:t>
       </w:r>
     </w:p>
     <w:p>
@@ -15942,11 +17679,12 @@
         <w:rPr>
           <w:noProof/>
         </w:rPr>
+        <w:lastRenderedPageBreak/>
         <w:drawing>
-          <wp:inline distT="0" distB="0" distL="0" distR="0" wp14:anchorId="14D1503B" wp14:editId="3CFF9211">
-            <wp:extent cx="5400040" cy="5113020"/>
-            <wp:effectExtent l="0" t="0" r="0" b="0"/>
-            <wp:docPr id="15" name="Kép 15"/>
+          <wp:inline distT="0" distB="0" distL="0" distR="0" wp14:anchorId="6A8CF40D" wp14:editId="339858DF">
+            <wp:extent cx="5400040" cy="5034915"/>
+            <wp:effectExtent l="190500" t="190500" r="181610" b="184785"/>
+            <wp:docPr id="21" name="Kép 21"/>
             <wp:cNvGraphicFramePr>
               <a:graphicFrameLocks xmlns:a="http://schemas.openxmlformats.org/drawingml/2006/main" noChangeAspect="1"/>
             </wp:cNvGraphicFramePr>
@@ -15966,11 +17704,21 @@
                   <pic:spPr>
                     <a:xfrm>
                       <a:off x="0" y="0"/>
-                      <a:ext cx="5400040" cy="5113020"/>
+                      <a:ext cx="5400040" cy="5034915"/>
                     </a:xfrm>
                     <a:prstGeom prst="rect">
                       <a:avLst/>
                     </a:prstGeom>
+                    <a:ln>
+                      <a:noFill/>
+                    </a:ln>
+                    <a:effectLst>
+                      <a:outerShdw blurRad="190500" algn="tl" rotWithShape="0">
+                        <a:srgbClr val="000000">
+                          <a:alpha val="70000"/>
+                        </a:srgbClr>
+                      </a:outerShdw>
+                    </a:effectLst>
                   </pic:spPr>
                 </pic:pic>
               </a:graphicData>
@@ -15983,21 +17731,76 @@
       <w:pPr>
         <w:pStyle w:val="Kpalrs"/>
       </w:pPr>
-      <w:fldSimple w:instr=" SEQ ábra \* ARABIC ">
-        <w:r>
-          <w:rPr>
-            <w:noProof/>
-          </w:rPr>
-          <w:t>18</w:t>
-        </w:r>
-      </w:fldSimple>
+      <w:r>
+        <w:fldChar w:fldCharType="begin"/>
+      </w:r>
+      <w:r>
+        <w:instrText xml:space="preserve"> SEQ ábra \* ARABIC </w:instrText>
+      </w:r>
+      <w:r>
+        <w:fldChar w:fldCharType="separate"/>
+      </w:r>
+      <w:r>
+        <w:rPr>
+          <w:noProof/>
+        </w:rPr>
+        <w:t>18</w:t>
+      </w:r>
+      <w:r>
+        <w:rPr>
+          <w:noProof/>
+        </w:rPr>
+        <w:fldChar w:fldCharType="end"/>
+      </w:r>
       <w:r>
         <w:t>. ábra: Modell osztályok osztálydiagramja</w:t>
       </w:r>
+    </w:p>
+    <w:p>
+      <w:r>
+        <w:t>Adatbázis szinten nem valósulnak meg az úgynevezett külső kulcs kényszerek, tehát lehetséges létrehozni olyan üzenetet</w:t>
+      </w:r>
+      <w:r>
+        <w:t>,</w:t>
+      </w:r>
+      <w:r>
+        <w:t xml:space="preserve"> amelynek a küldő vagy fogadó felhasználónév mezője üres (null), ellenben a backend üzleti logikája validációt végez</w:t>
+      </w:r>
+      <w:r>
+        <w:t xml:space="preserve"> és visszautasítja az ilyen jellegű kéréseket</w:t>
+      </w:r>
+      <w:r>
+        <w:t xml:space="preserve">, normális körülmények között ilyen </w:t>
+      </w:r>
+      <w:r>
+        <w:t>nem kerül az adatbázisba</w:t>
+      </w:r>
+      <w:r>
+        <w:t>.</w:t>
+      </w:r>
+    </w:p>
+    <w:p/>
+    <w:p>
+      <w:pPr>
+        <w:pStyle w:val="Cmsor3"/>
+      </w:pPr>
+      <w:bookmarkStart w:id="44" w:name="_Toc55748351"/>
+      <w:proofErr w:type="spellStart"/>
+      <w:r>
+        <w:t>Services</w:t>
+      </w:r>
+      <w:proofErr w:type="spellEnd"/>
     </w:p>
     <w:p/>
     <w:sdt>
       <w:sdtPr>
+        <w:id w:val="-970676400"/>
+        <w:docPartObj>
+          <w:docPartGallery w:val="Bibliographies"/>
+          <w:docPartUnique/>
+        </w:docPartObj>
+      </w:sdtPr>
+      <w:sdtEndPr>
         <w:rPr>
           <w:rFonts w:cs="Times New Roman"/>
           <w:b w:val="0"/>
@@ -16006,13 +17809,7 @@
           <w:sz w:val="24"/>
           <w:szCs w:val="24"/>
         </w:rPr>
-        <w:id w:val="1622036989"/>
-        <w:docPartObj>
-          <w:docPartGallery w:val="Bibliographies"/>
-          <w:docPartUnique/>
-        </w:docPartObj>
-      </w:sdtPr>
-      <w:sdtEndPr/>
+      </w:sdtEndPr>
       <w:sdtContent>
         <w:p>
           <w:pPr>
@@ -16021,14 +17818,13 @@
           <w:r>
             <w:t>Irodalomjegyzék</w:t>
           </w:r>
-          <w:bookmarkEnd w:id="33"/>
+          <w:bookmarkEnd w:id="44"/>
         </w:p>
         <w:sdt>
           <w:sdtPr>
             <w:id w:val="111145805"/>
             <w:bibliography/>
           </w:sdtPr>
-          <w:sdtEndPr/>
           <w:sdtContent>
             <w:p>
               <w:pPr>
@@ -16067,7 +17863,7 @@
               </w:tblGrid>
               <w:tr>
                 <w:trPr>
-                  <w:divId w:val="1645697100"/>
+                  <w:divId w:val="1184898669"/>
                   <w:tblCellSpacing w:w="15" w:type="dxa"/>
                 </w:trPr>
                 <w:tc>
@@ -16101,7 +17897,7 @@
               </w:tr>
               <w:tr>
                 <w:trPr>
-                  <w:divId w:val="1645697100"/>
+                  <w:divId w:val="1184898669"/>
                   <w:tblCellSpacing w:w="15" w:type="dxa"/>
                 </w:trPr>
                 <w:tc>
@@ -16135,7 +17931,7 @@
               </w:tr>
               <w:tr>
                 <w:trPr>
-                  <w:divId w:val="1645697100"/>
+                  <w:divId w:val="1184898669"/>
                   <w:tblCellSpacing w:w="15" w:type="dxa"/>
                 </w:trPr>
                 <w:tc>
@@ -16169,7 +17965,7 @@
               </w:tr>
               <w:tr>
                 <w:trPr>
-                  <w:divId w:val="1645697100"/>
+                  <w:divId w:val="1184898669"/>
                   <w:tblCellSpacing w:w="15" w:type="dxa"/>
                 </w:trPr>
                 <w:tc>
@@ -16203,7 +17999,7 @@
               </w:tr>
               <w:tr>
                 <w:trPr>
-                  <w:divId w:val="1645697100"/>
+                  <w:divId w:val="1184898669"/>
                   <w:tblCellSpacing w:w="15" w:type="dxa"/>
                 </w:trPr>
                 <w:tc>
@@ -16237,7 +18033,7 @@
               </w:tr>
               <w:tr>
                 <w:trPr>
-                  <w:divId w:val="1645697100"/>
+                  <w:divId w:val="1184898669"/>
                   <w:tblCellSpacing w:w="15" w:type="dxa"/>
                 </w:trPr>
                 <w:tc>
@@ -16271,7 +18067,7 @@
               </w:tr>
               <w:tr>
                 <w:trPr>
-                  <w:divId w:val="1645697100"/>
+                  <w:divId w:val="1184898669"/>
                   <w:tblCellSpacing w:w="15" w:type="dxa"/>
                 </w:trPr>
                 <w:tc>
@@ -16305,7 +18101,7 @@
               </w:tr>
               <w:tr>
                 <w:trPr>
-                  <w:divId w:val="1645697100"/>
+                  <w:divId w:val="1184898669"/>
                   <w:tblCellSpacing w:w="15" w:type="dxa"/>
                 </w:trPr>
                 <w:tc>
@@ -16339,7 +18135,7 @@
               </w:tr>
               <w:tr>
                 <w:trPr>
-                  <w:divId w:val="1645697100"/>
+                  <w:divId w:val="1184898669"/>
                   <w:tblCellSpacing w:w="15" w:type="dxa"/>
                 </w:trPr>
                 <w:tc>
@@ -16373,7 +18169,7 @@
               </w:tr>
               <w:tr>
                 <w:trPr>
-                  <w:divId w:val="1645697100"/>
+                  <w:divId w:val="1184898669"/>
                   <w:tblCellSpacing w:w="15" w:type="dxa"/>
                 </w:trPr>
                 <w:tc>
@@ -16408,7 +18204,7 @@
               </w:tr>
               <w:tr>
                 <w:trPr>
-                  <w:divId w:val="1645697100"/>
+                  <w:divId w:val="1184898669"/>
                   <w:tblCellSpacing w:w="15" w:type="dxa"/>
                 </w:trPr>
                 <w:tc>
@@ -16442,7 +18238,7 @@
               </w:tr>
               <w:tr>
                 <w:trPr>
-                  <w:divId w:val="1645697100"/>
+                  <w:divId w:val="1184898669"/>
                   <w:tblCellSpacing w:w="15" w:type="dxa"/>
                 </w:trPr>
                 <w:tc>
@@ -16476,7 +18272,7 @@
               </w:tr>
               <w:tr>
                 <w:trPr>
-                  <w:divId w:val="1645697100"/>
+                  <w:divId w:val="1184898669"/>
                   <w:tblCellSpacing w:w="15" w:type="dxa"/>
                 </w:trPr>
                 <w:tc>
@@ -16510,7 +18306,7 @@
               </w:tr>
               <w:tr>
                 <w:trPr>
-                  <w:divId w:val="1645697100"/>
+                  <w:divId w:val="1184898669"/>
                   <w:tblCellSpacing w:w="15" w:type="dxa"/>
                 </w:trPr>
                 <w:tc>
@@ -16544,7 +18340,7 @@
               </w:tr>
               <w:tr>
                 <w:trPr>
-                  <w:divId w:val="1645697100"/>
+                  <w:divId w:val="1184898669"/>
                   <w:tblCellSpacing w:w="15" w:type="dxa"/>
                 </w:trPr>
                 <w:tc>
@@ -16578,7 +18374,7 @@
               </w:tr>
               <w:tr>
                 <w:trPr>
-                  <w:divId w:val="1645697100"/>
+                  <w:divId w:val="1184898669"/>
                   <w:tblCellSpacing w:w="15" w:type="dxa"/>
                 </w:trPr>
                 <w:tc>
@@ -16612,7 +18408,7 @@
               </w:tr>
               <w:tr>
                 <w:trPr>
-                  <w:divId w:val="1645697100"/>
+                  <w:divId w:val="1184898669"/>
                   <w:tblCellSpacing w:w="15" w:type="dxa"/>
                 </w:trPr>
                 <w:tc>
@@ -16646,7 +18442,7 @@
               </w:tr>
               <w:tr>
                 <w:trPr>
-                  <w:divId w:val="1645697100"/>
+                  <w:divId w:val="1184898669"/>
                   <w:tblCellSpacing w:w="15" w:type="dxa"/>
                 </w:trPr>
                 <w:tc>
@@ -16680,7 +18476,7 @@
               </w:tr>
               <w:tr>
                 <w:trPr>
-                  <w:divId w:val="1645697100"/>
+                  <w:divId w:val="1184898669"/>
                   <w:tblCellSpacing w:w="15" w:type="dxa"/>
                 </w:trPr>
                 <w:tc>
@@ -16716,7 +18512,7 @@
             </w:tbl>
             <w:p>
               <w:pPr>
-                <w:divId w:val="1645697100"/>
+                <w:divId w:val="1184898669"/>
                 <w:rPr>
                   <w:noProof/>
                 </w:rPr>
@@ -16736,16 +18532,21 @@
       </w:sdtContent>
     </w:sdt>
     <w:p/>
+    <w:p/>
+    <w:p/>
+    <w:p/>
+    <w:p/>
+    <w:p/>
     <w:p>
       <w:pPr>
         <w:pStyle w:val="Fejezetcimszmozsnlkl"/>
       </w:pPr>
-      <w:bookmarkStart w:id="34" w:name="_Toc53929881"/>
+      <w:bookmarkStart w:id="45" w:name="_Toc55748352"/>
       <w:r>
         <w:lastRenderedPageBreak/>
         <w:t>Függelék</w:t>
       </w:r>
-      <w:bookmarkEnd w:id="34"/>
+      <w:bookmarkEnd w:id="45"/>
     </w:p>
     <w:p/>
     <w:sectPr>
@@ -19345,7 +21146,7 @@
   <w:abstractNum w:abstractNumId="29" w15:restartNumberingAfterBreak="0">
     <w:nsid w:val="799C3B84"/>
     <w:multiLevelType w:val="multilevel"/>
-    <w:tmpl w:val="C000637A"/>
+    <w:tmpl w:val="AE0ED0F4"/>
     <w:lvl w:ilvl="0">
       <w:start w:val="1"/>
       <w:numFmt w:val="decimal"/>
@@ -20169,6 +21970,7 @@
     <w:autoRedefine/>
     <w:uiPriority w:val="9"/>
     <w:qFormat/>
+    <w:rsid w:val="008E6297"/>
     <w:pPr>
       <w:keepNext/>
       <w:pageBreakBefore/>
@@ -20176,6 +21978,7 @@
         <w:numId w:val="2"/>
       </w:numPr>
       <w:spacing w:before="360" w:after="480"/>
+      <w:ind w:right="-1"/>
       <w:outlineLvl w:val="0"/>
     </w:pPr>
     <w:rPr>
@@ -20218,7 +22021,7 @@
     <w:next w:val="Norml"/>
     <w:autoRedefine/>
     <w:qFormat/>
-    <w:rsid w:val="003E11F7"/>
+    <w:rsid w:val="00E33246"/>
     <w:pPr>
       <w:keepNext/>
       <w:numPr>
@@ -20226,12 +22029,15 @@
         <w:numId w:val="2"/>
       </w:numPr>
       <w:spacing w:before="240" w:after="60"/>
+      <w:jc w:val="left"/>
       <w:outlineLvl w:val="2"/>
     </w:pPr>
     <w:rPr>
       <w:rFonts w:cs="Arial"/>
       <w:b/>
       <w:bCs/>
+      <w:i/>
+      <w:iCs/>
       <w:sz w:val="28"/>
       <w:szCs w:val="26"/>
     </w:rPr>
@@ -21226,7 +23032,7 @@
     <w:basedOn w:val="Bekezdsalapbettpusa"/>
     <w:link w:val="Cmsor1"/>
     <w:uiPriority w:val="9"/>
-    <w:rsid w:val="009B2EED"/>
+    <w:rsid w:val="008E6297"/>
     <w:rPr>
       <w:rFonts w:cs="Arial"/>
       <w:b/>

</xml_diff>

<commit_message>
Instead of full page pic theres a small one
</commit_message>
<xml_diff>
--- a/Docs/Szakdolgozat_doksi.docx
+++ b/Docs/Szakdolgozat_doksi.docx
@@ -5593,7 +5593,7 @@
           <v:shape id="_x0000_i1025" type="#_x0000_t75" style="width:461.25pt;height:453.75pt" o:ole="">
             <v:imagedata r:id="rId21" o:title=""/>
           </v:shape>
-          <o:OLEObject Type="Embed" ProgID="Word.OpenDocumentText.12" ShapeID="_x0000_i1025" DrawAspect="Content" ObjectID="_1667673366" r:id="rId22"/>
+          <o:OLEObject Type="Embed" ProgID="Word.OpenDocumentText.12" ShapeID="_x0000_i1025" DrawAspect="Content" ObjectID="_1667674179" r:id="rId22"/>
         </w:object>
       </w:r>
     </w:p>
@@ -19987,16 +19987,34 @@
         <w:t>en kapott helyet.</w:t>
       </w:r>
       <w:r>
-        <w:t xml:space="preserve"> Az „Upload new ad” gombra kattintva jelenik meg az alábbi űrlap.</w:t>
-      </w:r>
-      <w:r>
-        <w:t xml:space="preserve"> Az űrlap minden elemének </w:t>
+        <w:t xml:space="preserve"> Az „Upload new ad” gombra kattintva jelenik meg a</w:t>
+      </w:r>
+      <w:r>
+        <w:t xml:space="preserve"> felület, valamint az űrlap</w:t>
+      </w:r>
+      <w:r>
+        <w:t>.</w:t>
+      </w:r>
+      <w:r>
+        <w:t xml:space="preserve"> Az űrlap minden </w:t>
+      </w:r>
+      <w:r>
+        <w:t>mezőjének</w:t>
+      </w:r>
+      <w:r>
+        <w:t xml:space="preserve"> </w:t>
       </w:r>
       <w:r>
         <w:t>kitöltése kötelező.</w:t>
       </w:r>
       <w:r>
         <w:t xml:space="preserve"> A kitöltés helyességéről visszajelzést ad, amennyiben a bevitt érték helyes, egy zöld pipa jelenik meg, ha viszont a bevitt érték nem megfelelő, akkor egy piros felkiáltójel jelenik meg a mező jobb oldalán.</w:t>
+      </w:r>
+      <w:r>
+        <w:t xml:space="preserve"> Amennyiben a </w:t>
+      </w:r>
+      <w:r>
+        <w:t>felhasználó minden mezőt megfelelően kitöltött és elküldi az űrlapot, a hirdetés létrejön és feladott hirdetések felület jelenik meg.</w:t>
       </w:r>
     </w:p>
     <w:p>
@@ -20009,12 +20027,11 @@
         <w:rPr>
           <w:noProof/>
         </w:rPr>
-        <w:lastRenderedPageBreak/>
         <w:drawing>
-          <wp:inline distT="0" distB="0" distL="0" distR="0" wp14:anchorId="726C1093" wp14:editId="152AE3C1">
-            <wp:extent cx="5400040" cy="7671435"/>
-            <wp:effectExtent l="0" t="0" r="0" b="5715"/>
-            <wp:docPr id="26" name="Kép 26"/>
+          <wp:inline distT="0" distB="0" distL="0" distR="0" wp14:anchorId="2FE0E5E1" wp14:editId="7F96A4B9">
+            <wp:extent cx="5364620" cy="1457228"/>
+            <wp:effectExtent l="0" t="0" r="7620" b="0"/>
+            <wp:docPr id="23" name="Kép 23"/>
             <wp:cNvGraphicFramePr>
               <a:graphicFrameLocks xmlns:a="http://schemas.openxmlformats.org/drawingml/2006/main" noChangeAspect="1"/>
             </wp:cNvGraphicFramePr>
@@ -20034,7 +20051,7 @@
                   <pic:spPr>
                     <a:xfrm>
                       <a:off x="0" y="0"/>
-                      <a:ext cx="5400040" cy="7671435"/>
+                      <a:ext cx="5372055" cy="1459248"/>
                     </a:xfrm>
                     <a:prstGeom prst="rect">
                       <a:avLst/>
@@ -20060,10 +20077,9 @@
         </w:r>
       </w:fldSimple>
       <w:r>
-        <w:t>. ábra: Új hirdetés feladása űrlap</w:t>
-      </w:r>
-    </w:p>
-    <w:p/>
+        <w:t>. ábra: Űrlap mezők visszajelzésekkel</w:t>
+      </w:r>
+    </w:p>
     <w:p>
       <w:pPr>
         <w:pStyle w:val="Cmsor2"/>

</xml_diff>